<commit_message>
Fixed templates and tests.
</commit_message>
<xml_diff>
--- a/tests/org.obeonetwork.capella.m2doc.aql.queries.tests/resources/IFE/LA-Complete/LA-Complete-template.docx
+++ b/tests/org.obeonetwork.capella.m2doc.aql.queries.tests/resources/IFE/LA-Complete/LA-Complete-template.docx
@@ -1,58 +1,49 @@
 
 <file path=word/document.xml><?xml version="1.0" encoding="utf-8"?>
-<w:document xmlns:m="http://schemas.openxmlformats.org/officeDocument/2006/math" xmlns:mc="http://schemas.openxmlformats.org/markup-compatibility/2006" xmlns:o="urn:schemas-microsoft-com:office:office" xmlns:r="http://schemas.openxmlformats.org/officeDocument/2006/relationships" xmlns:v="urn:schemas-microsoft-com:vml" xmlns:w="http://schemas.openxmlformats.org/wordprocessingml/2006/main" xmlns:w10="urn:schemas-microsoft-com:office:word" xmlns:w14="http://schemas.microsoft.com/office/word/2010/wordml" xmlns:w15="http://schemas.microsoft.com/office/word/2012/wordml" xmlns:wne="http://schemas.microsoft.com/office/word/2006/wordml" xmlns:wp="http://schemas.openxmlformats.org/drawingml/2006/wordprocessingDrawing" xmlns:wp14="http://schemas.microsoft.com/office/word/2010/wordprocessingDrawing" xmlns:wpc="http://schemas.microsoft.com/office/word/2010/wordprocessingCanvas" xmlns:wpg="http://schemas.microsoft.com/office/word/2010/wordprocessingGroup" xmlns:wpi="http://schemas.microsoft.com/office/word/2010/wordprocessingInk" xmlns:wps="http://schemas.microsoft.com/office/word/2010/wordprocessingShape" mc:Ignorable="w14 w15 wp14">
+<w:document xmlns:wpc="http://schemas.microsoft.com/office/word/2010/wordprocessingCanvas" xmlns:mc="http://schemas.openxmlformats.org/markup-compatibility/2006" xmlns:o="urn:schemas-microsoft-com:office:office" xmlns:r="http://schemas.openxmlformats.org/officeDocument/2006/relationships" xmlns:m="http://schemas.openxmlformats.org/officeDocument/2006/math" xmlns:v="urn:schemas-microsoft-com:vml" xmlns:wp14="http://schemas.microsoft.com/office/word/2010/wordprocessingDrawing" xmlns:wp="http://schemas.openxmlformats.org/drawingml/2006/wordprocessingDrawing" xmlns:w10="urn:schemas-microsoft-com:office:word" xmlns:w="http://schemas.openxmlformats.org/wordprocessingml/2006/main" xmlns:w14="http://schemas.microsoft.com/office/word/2010/wordml" xmlns:w15="http://schemas.microsoft.com/office/word/2012/wordml" xmlns:wpg="http://schemas.microsoft.com/office/word/2010/wordprocessingGroup" xmlns:wpi="http://schemas.microsoft.com/office/word/2010/wordprocessingInk" xmlns:wne="http://schemas.microsoft.com/office/word/2006/wordml" xmlns:wps="http://schemas.microsoft.com/office/word/2010/wordprocessingShape" mc:Ignorable="w14 w15 wp14">
   <w:body>
     <w:p>
       <w:pPr>
         <w:jc w:val="center"/>
         <w:rPr>
-          <w:rFonts w:asciiTheme="majorHAnsi" w:cstheme="majorBidi" w:eastAsiaTheme="majorEastAsia" w:hAnsiTheme="majorHAnsi"/>
+          <w:rFonts w:asciiTheme="majorHAnsi" w:eastAsiaTheme="majorEastAsia" w:hAnsiTheme="majorHAnsi" w:cstheme="majorBidi"/>
           <w:sz w:val="80"/>
           <w:szCs w:val="80"/>
         </w:rPr>
       </w:pPr>
-      <w:r>
-        <w:t/>
-      </w:r>
     </w:p>
     <w:p>
       <w:pPr>
         <w:jc w:val="center"/>
         <w:rPr>
-          <w:rFonts w:asciiTheme="majorHAnsi" w:cstheme="majorBidi" w:eastAsiaTheme="majorEastAsia" w:hAnsiTheme="majorHAnsi"/>
+          <w:rFonts w:asciiTheme="majorHAnsi" w:eastAsiaTheme="majorEastAsia" w:hAnsiTheme="majorHAnsi" w:cstheme="majorBidi"/>
           <w:sz w:val="80"/>
           <w:szCs w:val="80"/>
         </w:rPr>
       </w:pPr>
-      <w:r>
-        <w:t/>
-      </w:r>
     </w:p>
     <w:p>
       <w:pPr>
         <w:jc w:val="center"/>
         <w:rPr>
-          <w:rFonts w:asciiTheme="majorHAnsi" w:cstheme="majorBidi" w:eastAsiaTheme="majorEastAsia" w:hAnsiTheme="majorHAnsi"/>
+          <w:rFonts w:asciiTheme="majorHAnsi" w:eastAsiaTheme="majorEastAsia" w:hAnsiTheme="majorHAnsi" w:cstheme="majorBidi"/>
           <w:sz w:val="80"/>
           <w:szCs w:val="80"/>
         </w:rPr>
       </w:pPr>
-      <w:r>
-        <w:t/>
-      </w:r>
     </w:p>
     <w:p>
       <w:pPr>
         <w:jc w:val="center"/>
         <w:rPr>
-          <w:rFonts w:asciiTheme="majorHAnsi" w:cstheme="majorBidi" w:eastAsiaTheme="majorEastAsia" w:hAnsiTheme="majorHAnsi"/>
+          <w:rFonts w:asciiTheme="majorHAnsi" w:eastAsiaTheme="majorEastAsia" w:hAnsiTheme="majorHAnsi" w:cstheme="majorBidi"/>
           <w:sz w:val="80"/>
           <w:szCs w:val="80"/>
         </w:rPr>
       </w:pPr>
       <w:r>
         <w:rPr>
-          <w:rFonts w:asciiTheme="majorHAnsi" w:cstheme="majorBidi" w:eastAsiaTheme="majorEastAsia" w:hAnsiTheme="majorHAnsi"/>
+          <w:rFonts w:asciiTheme="majorHAnsi" w:eastAsiaTheme="majorEastAsia" w:hAnsiTheme="majorHAnsi" w:cstheme="majorBidi"/>
           <w:sz w:val="80"/>
           <w:szCs w:val="80"/>
         </w:rPr>
@@ -60,7 +51,7 @@
       </w:r>
       <w:r>
         <w:rPr>
-          <w:rFonts w:asciiTheme="majorHAnsi" w:cstheme="majorBidi" w:eastAsiaTheme="majorEastAsia" w:hAnsiTheme="majorHAnsi"/>
+          <w:rFonts w:asciiTheme="majorHAnsi" w:eastAsiaTheme="majorEastAsia" w:hAnsiTheme="majorHAnsi" w:cstheme="majorBidi"/>
           <w:sz w:val="80"/>
           <w:szCs w:val="80"/>
         </w:rPr>
@@ -68,7 +59,7 @@
       </w:r>
       <w:r>
         <w:rPr>
-          <w:rFonts w:asciiTheme="majorHAnsi" w:cstheme="majorBidi" w:eastAsiaTheme="majorEastAsia" w:hAnsiTheme="majorHAnsi"/>
+          <w:rFonts w:asciiTheme="majorHAnsi" w:eastAsiaTheme="majorEastAsia" w:hAnsiTheme="majorHAnsi" w:cstheme="majorBidi"/>
           <w:sz w:val="80"/>
           <w:szCs w:val="80"/>
         </w:rPr>
@@ -76,7 +67,7 @@
       </w:r>
       <w:r>
         <w:rPr>
-          <w:rFonts w:asciiTheme="majorHAnsi" w:cstheme="majorBidi" w:eastAsiaTheme="majorEastAsia" w:hAnsiTheme="majorHAnsi"/>
+          <w:rFonts w:asciiTheme="majorHAnsi" w:eastAsiaTheme="majorEastAsia" w:hAnsiTheme="majorHAnsi" w:cstheme="majorBidi"/>
           <w:sz w:val="80"/>
           <w:szCs w:val="80"/>
         </w:rPr>
@@ -84,7 +75,7 @@
       </w:r>
       <w:r>
         <w:rPr>
-          <w:rFonts w:asciiTheme="majorHAnsi" w:cstheme="majorBidi" w:eastAsiaTheme="majorEastAsia" w:hAnsiTheme="majorHAnsi"/>
+          <w:rFonts w:asciiTheme="majorHAnsi" w:eastAsiaTheme="majorEastAsia" w:hAnsiTheme="majorHAnsi" w:cstheme="majorBidi"/>
           <w:sz w:val="80"/>
           <w:szCs w:val="80"/>
         </w:rPr>
@@ -95,9 +86,6 @@
       <w:pPr>
         <w:jc w:val="center"/>
       </w:pPr>
-      <w:r>
-        <w:t/>
-      </w:r>
     </w:p>
     <w:p>
       <w:pPr>
@@ -214,11 +202,7 @@
         <w:t>Logical Components</w:t>
       </w:r>
     </w:p>
-    <w:p>
-      <w:r>
-        <w:t/>
-      </w:r>
-    </w:p>
+    <w:p/>
     <w:p>
       <w:r>
         <w:fldChar w:fldCharType="begin"/>
@@ -241,7 +225,15 @@
         <w:pStyle w:val="Titre2"/>
       </w:pPr>
       <w:r>
-        <w:t xml:space="preserve">Logical Component : </w:t>
+        <w:t xml:space="preserve">Logical </w:t>
+      </w:r>
+      <w:proofErr w:type="gramStart"/>
+      <w:r>
+        <w:t>Component :</w:t>
+      </w:r>
+      <w:proofErr w:type="gramEnd"/>
+      <w:r>
+        <w:t xml:space="preserve"> </w:t>
       </w:r>
       <w:r>
         <w:fldChar w:fldCharType="begin"/>
@@ -273,10 +265,10 @@
     <w:p>
       <w:pPr>
         <w:pBdr>
-          <w:top w:color="auto" w:space="1" w:sz="4" w:val="single"/>
-          <w:left w:color="auto" w:space="4" w:sz="4" w:val="single"/>
-          <w:bottom w:color="auto" w:space="1" w:sz="4" w:val="single"/>
-          <w:right w:color="auto" w:space="4" w:sz="4" w:val="single"/>
+          <w:top w:val="single" w:sz="4" w:space="1" w:color="auto"/>
+          <w:left w:val="single" w:sz="4" w:space="4" w:color="auto"/>
+          <w:bottom w:val="single" w:sz="4" w:space="1" w:color="auto"/>
+          <w:right w:val="single" w:sz="4" w:space="4" w:color="auto"/>
         </w:pBdr>
       </w:pPr>
       <w:r>
@@ -397,10 +389,10 @@
         <w:fldChar w:fldCharType="begin"/>
       </w:r>
       <w:r>
-        <w:instrText xml:space="preserve"> m:if lc.participationsInCapabilityRealization</w:instrText>
-      </w:r>
-      <w:r>
-        <w:instrText>s</w:instrText>
+        <w:instrText xml:space="preserve"> m:if lc.r</w:instrText>
+      </w:r>
+      <w:r>
+        <w:instrText>ealizedSystemComponents</w:instrText>
       </w:r>
       <w:r>
         <w:instrText xml:space="preserve">-&gt;size() &lt;&gt; 0 </w:instrText>
@@ -414,30 +406,39 @@
         <w:pStyle w:val="Titre3"/>
       </w:pPr>
       <w:r>
-        <w:t xml:space="preserve">Participations in Capability </w:t>
-      </w:r>
-      <w:r>
-        <w:t>Realizations:</w:t>
-      </w:r>
-      <w:r>
-        <w:t xml:space="preserve"> </w:t>
-      </w:r>
-    </w:p>
-    <w:p>
-      <w:r>
-        <w:fldChar w:fldCharType="begin"/>
-      </w:r>
-      <w:r>
-        <w:instrText xml:space="preserve"> m:for capa | lc.participationsInCapabilityRealization</w:instrText>
-      </w:r>
-      <w:r>
-        <w:instrText>s</w:instrText>
+        <w:t>R</w:t>
+      </w:r>
+      <w:r>
+        <w:t>ealizing</w:t>
+      </w:r>
+      <w:r>
+        <w:t xml:space="preserve"> system components: </w:t>
+      </w:r>
+    </w:p>
+    <w:p>
+      <w:r>
+        <w:fldChar w:fldCharType="begin"/>
+      </w:r>
+      <w:r>
+        <w:instrText xml:space="preserve"> m:for s</w:instrText>
+      </w:r>
+      <w:r>
+        <w:instrText>ystComp</w:instrText>
+      </w:r>
+      <w:r>
+        <w:instrText>| lc.r</w:instrText>
+      </w:r>
+      <w:r>
+        <w:instrText>ealizedSystemComponents</w:instrText>
       </w:r>
       <w:r>
         <w:instrText>.</w:instrText>
       </w:r>
       <w:r>
-        <w:instrText xml:space="preserve"> eContainer (capellacore::NamedElement)</w:instrText>
+        <w:instrText>eContainerOrSelf</w:instrText>
+      </w:r>
+      <w:r>
+        <w:instrText>(capellacore::NamedElement)</w:instrText>
       </w:r>
       <w:r>
         <w:instrText xml:space="preserve"> </w:instrText>
@@ -458,30 +459,158 @@
         <w:fldChar w:fldCharType="begin"/>
       </w:r>
       <w:r>
-        <w:instrText xml:space="preserve"> m:capa.name </w:instrText>
-      </w:r>
-      <w:r>
-        <w:fldChar w:fldCharType="end"/>
-      </w:r>
-    </w:p>
-    <w:p>
-      <w:r>
-        <w:fldChar w:fldCharType="begin"/>
-      </w:r>
-      <w:r>
-        <w:instrText xml:space="preserve"> m:en</w:instrText>
-      </w:r>
-      <w:r>
-        <w:instrText>d</w:instrText>
-      </w:r>
-      <w:r>
-        <w:instrText xml:space="preserve">for </w:instrText>
-      </w:r>
-      <w:r>
-        <w:fldChar w:fldCharType="end"/>
-      </w:r>
-      <w:bookmarkStart w:id="0" w:name="_GoBack"/>
-      <w:bookmarkEnd w:id="0"/>
+        <w:instrText xml:space="preserve"> m:s</w:instrText>
+      </w:r>
+      <w:r>
+        <w:instrText>ystComp</w:instrText>
+      </w:r>
+      <w:r>
+        <w:instrText xml:space="preserve">.name </w:instrText>
+      </w:r>
+      <w:r>
+        <w:fldChar w:fldCharType="end"/>
+      </w:r>
+    </w:p>
+    <w:p>
+      <w:r>
+        <w:fldChar w:fldCharType="begin"/>
+      </w:r>
+      <w:r>
+        <w:instrText xml:space="preserve"> m:endfor </w:instrText>
+      </w:r>
+      <w:r>
+        <w:fldChar w:fldCharType="end"/>
+      </w:r>
+    </w:p>
+    <w:p>
+      <w:r>
+        <w:fldChar w:fldCharType="begin"/>
+      </w:r>
+      <w:r>
+        <w:instrText xml:space="preserve"> m:endif </w:instrText>
+      </w:r>
+      <w:r>
+        <w:fldChar w:fldCharType="end"/>
+      </w:r>
+    </w:p>
+    <w:p>
+      <w:r>
+        <w:fldChar w:fldCharType="begin"/>
+      </w:r>
+      <w:r>
+        <w:instrText xml:space="preserve"> m:if lc.</w:instrText>
+      </w:r>
+      <w:r>
+        <w:instrText>r</w:instrText>
+      </w:r>
+      <w:r>
+        <w:instrText>ealizingPhysicalComponents</w:instrText>
+      </w:r>
+      <w:r>
+        <w:instrText xml:space="preserve">-&gt;size() &lt;&gt; 0 </w:instrText>
+      </w:r>
+      <w:r>
+        <w:fldChar w:fldCharType="end"/>
+      </w:r>
+    </w:p>
+    <w:p>
+      <w:pPr>
+        <w:pStyle w:val="Titre3"/>
+      </w:pPr>
+      <w:r>
+        <w:t>R</w:t>
+      </w:r>
+      <w:r>
+        <w:t>ealizing</w:t>
+      </w:r>
+      <w:r>
+        <w:t xml:space="preserve"> </w:t>
+      </w:r>
+      <w:r>
+        <w:t>physical</w:t>
+      </w:r>
+      <w:r>
+        <w:t xml:space="preserve"> components: </w:t>
+      </w:r>
+    </w:p>
+    <w:p>
+      <w:r>
+        <w:fldChar w:fldCharType="begin"/>
+      </w:r>
+      <w:r>
+        <w:instrText xml:space="preserve"> m:for </w:instrText>
+      </w:r>
+      <w:r>
+        <w:instrText>phys</w:instrText>
+      </w:r>
+      <w:r>
+        <w:instrText>Comp</w:instrText>
+      </w:r>
+      <w:r>
+        <w:instrText>| lc.</w:instrText>
+      </w:r>
+      <w:r>
+        <w:instrText xml:space="preserve"> </w:instrText>
+      </w:r>
+      <w:r>
+        <w:instrText>r</w:instrText>
+      </w:r>
+      <w:r>
+        <w:instrText>ealizingPhysicalComponents</w:instrText>
+      </w:r>
+      <w:r>
+        <w:instrText>.</w:instrText>
+      </w:r>
+      <w:r>
+        <w:instrText>eContainerOrSelf</w:instrText>
+      </w:r>
+      <w:r>
+        <w:instrText>(capellacore::NamedElement)</w:instrText>
+      </w:r>
+      <w:r>
+        <w:instrText xml:space="preserve"> </w:instrText>
+      </w:r>
+      <w:r>
+        <w:fldChar w:fldCharType="end"/>
+      </w:r>
+    </w:p>
+    <w:p>
+      <w:pPr>
+        <w:pStyle w:val="Paragraphedeliste"/>
+        <w:numPr>
+          <w:ilvl w:val="0"/>
+          <w:numId w:val="8"/>
+        </w:numPr>
+      </w:pPr>
+      <w:r>
+        <w:fldChar w:fldCharType="begin"/>
+      </w:r>
+      <w:r>
+        <w:instrText xml:space="preserve"> m:</w:instrText>
+      </w:r>
+      <w:r>
+        <w:instrText>phys</w:instrText>
+      </w:r>
+      <w:r>
+        <w:instrText>Comp</w:instrText>
+      </w:r>
+      <w:r>
+        <w:instrText xml:space="preserve">.name </w:instrText>
+      </w:r>
+      <w:r>
+        <w:fldChar w:fldCharType="end"/>
+      </w:r>
+    </w:p>
+    <w:p>
+      <w:r>
+        <w:fldChar w:fldCharType="begin"/>
+      </w:r>
+      <w:r>
+        <w:instrText xml:space="preserve"> m:endfor </w:instrText>
+      </w:r>
+      <w:r>
+        <w:fldChar w:fldCharType="end"/>
+      </w:r>
     </w:p>
     <w:p>
       <w:r>
@@ -516,8 +645,8 @@
     <w:tbl>
       <w:tblPr>
         <w:tblStyle w:val="Grilledutableau"/>
-        <w:tblW w:type="auto" w:w="0"/>
-        <w:tblLook w:firstColumn="1" w:firstRow="1" w:lastColumn="0" w:lastRow="0" w:noHBand="0" w:noVBand="1" w:val="04A0"/>
+        <w:tblW w:w="0" w:type="auto"/>
+        <w:tblLook w:val="04A0" w:firstRow="1" w:lastRow="0" w:firstColumn="1" w:lastColumn="0" w:noHBand="0" w:noVBand="1"/>
       </w:tblPr>
       <w:tblGrid>
         <w:gridCol w:w="4583"/>
@@ -526,8 +655,8 @@
       <w:tr>
         <w:tc>
           <w:tcPr>
-            <w:tcW w:type="dxa" w:w="4583"/>
-            <w:shd w:color="auto" w:fill="FABF8F" w:themeFill="accent6" w:themeFillTint="99" w:val="clear"/>
+            <w:tcW w:w="4583" w:type="dxa"/>
+            <w:shd w:val="clear" w:color="auto" w:fill="FABF8F" w:themeFill="accent6" w:themeFillTint="99"/>
           </w:tcPr>
           <w:p>
             <w:pPr>
@@ -545,8 +674,8 @@
         </w:tc>
         <w:tc>
           <w:tcPr>
-            <w:tcW w:type="dxa" w:w="4584"/>
-            <w:shd w:color="auto" w:fill="FABF8F" w:themeFill="accent6" w:themeFillTint="99" w:val="clear"/>
+            <w:tcW w:w="4584" w:type="dxa"/>
+            <w:shd w:val="clear" w:color="auto" w:fill="FABF8F" w:themeFill="accent6" w:themeFillTint="99"/>
           </w:tcPr>
           <w:p>
             <w:pPr>
@@ -566,6 +695,7 @@
     </w:tbl>
     <w:p>
       <w:r>
+        <w:lastRenderedPageBreak/>
         <w:fldChar w:fldCharType="begin"/>
       </w:r>
       <w:r>
@@ -590,8 +720,8 @@
     <w:tbl>
       <w:tblPr>
         <w:tblStyle w:val="Grilledutableau"/>
-        <w:tblW w:type="auto" w:w="0"/>
-        <w:tblLook w:firstColumn="1" w:firstRow="1" w:lastColumn="0" w:lastRow="0" w:noHBand="0" w:noVBand="1" w:val="04A0"/>
+        <w:tblW w:w="0" w:type="auto"/>
+        <w:tblLook w:val="04A0" w:firstRow="1" w:lastRow="0" w:firstColumn="1" w:lastColumn="0" w:noHBand="0" w:noVBand="1"/>
       </w:tblPr>
       <w:tblGrid>
         <w:gridCol w:w="4583"/>
@@ -600,8 +730,8 @@
       <w:tr>
         <w:tc>
           <w:tcPr>
-            <w:tcW w:type="dxa" w:w="4583"/>
-            <w:shd w:color="auto" w:fill="auto" w:val="clear"/>
+            <w:tcW w:w="4583" w:type="dxa"/>
+            <w:shd w:val="clear" w:color="auto" w:fill="auto"/>
           </w:tcPr>
           <w:p>
             <w:r>
@@ -617,15 +747,24 @@
         </w:tc>
         <w:tc>
           <w:tcPr>
-            <w:tcW w:type="dxa" w:w="4584"/>
-            <w:shd w:color="auto" w:fill="auto" w:val="clear"/>
+            <w:tcW w:w="4584" w:type="dxa"/>
+            <w:shd w:val="clear" w:color="auto" w:fill="auto"/>
           </w:tcPr>
           <w:p>
             <w:r>
               <w:fldChar w:fldCharType="begin"/>
             </w:r>
             <w:r>
-              <w:instrText xml:space="preserve"> m:function.description </w:instrText>
+              <w:instrText xml:space="preserve"> m:function.description</w:instrText>
+            </w:r>
+            <w:r>
+              <w:instrText>.</w:instrText>
+            </w:r>
+            <w:r>
+              <w:instrText>fromHTMLBodyString()</w:instrText>
+            </w:r>
+            <w:r>
+              <w:instrText xml:space="preserve"> </w:instrText>
             </w:r>
             <w:r>
               <w:fldChar w:fldCharType="end"/>
@@ -656,11 +795,7 @@
         <w:fldChar w:fldCharType="end"/>
       </w:r>
     </w:p>
-    <w:p>
-      <w:r>
-        <w:t/>
-      </w:r>
-    </w:p>
+    <w:p/>
     <w:p>
       <w:r>
         <w:fldChar w:fldCharType="begin"/>
@@ -683,15 +818,14 @@
         <w:pStyle w:val="Titre3"/>
       </w:pPr>
       <w:r>
-        <w:lastRenderedPageBreak/>
         <w:t>Component Exchanges</w:t>
       </w:r>
     </w:p>
     <w:tbl>
       <w:tblPr>
         <w:tblStyle w:val="Grilledutableau"/>
-        <w:tblW w:type="auto" w:w="0"/>
-        <w:tblLook w:firstColumn="1" w:firstRow="1" w:lastColumn="0" w:lastRow="0" w:noHBand="0" w:noVBand="1" w:val="04A0"/>
+        <w:tblW w:w="0" w:type="auto"/>
+        <w:tblLook w:val="04A0" w:firstRow="1" w:lastRow="0" w:firstColumn="1" w:lastColumn="0" w:noHBand="0" w:noVBand="1"/>
       </w:tblPr>
       <w:tblGrid>
         <w:gridCol w:w="2506"/>
@@ -702,8 +836,8 @@
       <w:tr>
         <w:tc>
           <w:tcPr>
-            <w:tcW w:type="dxa" w:w="2506"/>
-            <w:shd w:color="auto" w:fill="FABF8F" w:themeFill="accent6" w:themeFillTint="99" w:val="clear"/>
+            <w:tcW w:w="2506" w:type="dxa"/>
+            <w:shd w:val="clear" w:color="auto" w:fill="FABF8F" w:themeFill="accent6" w:themeFillTint="99"/>
           </w:tcPr>
           <w:p>
             <w:pPr>
@@ -721,8 +855,8 @@
         </w:tc>
         <w:tc>
           <w:tcPr>
-            <w:tcW w:type="dxa" w:w="1288"/>
-            <w:shd w:color="auto" w:fill="FABF8F" w:themeFill="accent6" w:themeFillTint="99" w:val="clear"/>
+            <w:tcW w:w="1288" w:type="dxa"/>
+            <w:shd w:val="clear" w:color="auto" w:fill="FABF8F" w:themeFill="accent6" w:themeFillTint="99"/>
           </w:tcPr>
           <w:p>
             <w:pPr>
@@ -730,18 +864,20 @@
                 <w:b/>
               </w:rPr>
             </w:pPr>
+            <w:proofErr w:type="spellStart"/>
             <w:r>
               <w:rPr>
                 <w:b/>
               </w:rPr>
               <w:t>DIrection</w:t>
             </w:r>
+            <w:proofErr w:type="spellEnd"/>
           </w:p>
         </w:tc>
         <w:tc>
           <w:tcPr>
-            <w:tcW w:type="dxa" w:w="2959"/>
-            <w:shd w:color="auto" w:fill="FABF8F" w:themeFill="accent6" w:themeFillTint="99" w:val="clear"/>
+            <w:tcW w:w="2959" w:type="dxa"/>
+            <w:shd w:val="clear" w:color="auto" w:fill="FABF8F" w:themeFill="accent6" w:themeFillTint="99"/>
           </w:tcPr>
           <w:p>
             <w:pPr>
@@ -759,8 +895,8 @@
         </w:tc>
         <w:tc>
           <w:tcPr>
-            <w:tcW w:type="dxa" w:w="2490"/>
-            <w:shd w:color="auto" w:fill="FABF8F" w:themeFill="accent6" w:themeFillTint="99" w:val="clear"/>
+            <w:tcW w:w="2490" w:type="dxa"/>
+            <w:shd w:val="clear" w:color="auto" w:fill="FABF8F" w:themeFill="accent6" w:themeFillTint="99"/>
           </w:tcPr>
           <w:p>
             <w:pPr>
@@ -804,8 +940,8 @@
     <w:tbl>
       <w:tblPr>
         <w:tblStyle w:val="Grilledutableau"/>
-        <w:tblW w:type="auto" w:w="0"/>
-        <w:tblLook w:firstColumn="1" w:firstRow="1" w:lastColumn="0" w:lastRow="0" w:noHBand="0" w:noVBand="1" w:val="04A0"/>
+        <w:tblW w:w="0" w:type="auto"/>
+        <w:tblLook w:val="04A0" w:firstRow="1" w:lastRow="0" w:firstColumn="1" w:lastColumn="0" w:noHBand="0" w:noVBand="1"/>
       </w:tblPr>
       <w:tblGrid>
         <w:gridCol w:w="2506"/>
@@ -816,8 +952,8 @@
       <w:tr>
         <w:tc>
           <w:tcPr>
-            <w:tcW w:type="dxa" w:w="2506"/>
-            <w:shd w:color="auto" w:fill="auto" w:val="clear"/>
+            <w:tcW w:w="2506" w:type="dxa"/>
+            <w:shd w:val="clear" w:color="auto" w:fill="auto"/>
           </w:tcPr>
           <w:p>
             <w:r>
@@ -833,8 +969,8 @@
         </w:tc>
         <w:tc>
           <w:tcPr>
-            <w:tcW w:type="dxa" w:w="1288"/>
-            <w:shd w:color="auto" w:fill="auto" w:val="clear"/>
+            <w:tcW w:w="1288" w:type="dxa"/>
+            <w:shd w:val="clear" w:color="auto" w:fill="auto"/>
           </w:tcPr>
           <w:p>
             <w:r>
@@ -856,8 +992,8 @@
         </w:tc>
         <w:tc>
           <w:tcPr>
-            <w:tcW w:type="dxa" w:w="2959"/>
-            <w:shd w:color="auto" w:fill="auto" w:val="clear"/>
+            <w:tcW w:w="2959" w:type="dxa"/>
+            <w:shd w:val="clear" w:color="auto" w:fill="auto"/>
           </w:tcPr>
           <w:p>
             <w:r>
@@ -879,15 +1015,24 @@
         </w:tc>
         <w:tc>
           <w:tcPr>
-            <w:tcW w:type="dxa" w:w="2490"/>
-            <w:shd w:color="auto" w:fill="auto" w:val="clear"/>
+            <w:tcW w:w="2490" w:type="dxa"/>
+            <w:shd w:val="clear" w:color="auto" w:fill="auto"/>
           </w:tcPr>
           <w:p>
             <w:r>
               <w:fldChar w:fldCharType="begin"/>
             </w:r>
             <w:r>
-              <w:instrText xml:space="preserve"> m:self.description </w:instrText>
+              <w:instrText xml:space="preserve"> m:self.description</w:instrText>
+            </w:r>
+            <w:r>
+              <w:instrText>.</w:instrText>
+            </w:r>
+            <w:r>
+              <w:instrText>fromHTMLBodyString()</w:instrText>
+            </w:r>
+            <w:r>
+              <w:instrText xml:space="preserve"> </w:instrText>
             </w:r>
             <w:r>
               <w:fldChar w:fldCharType="end"/>
@@ -940,8 +1085,8 @@
     <w:tbl>
       <w:tblPr>
         <w:tblStyle w:val="Grilledutableau"/>
-        <w:tblW w:type="auto" w:w="0"/>
-        <w:tblLook w:firstColumn="1" w:firstRow="1" w:lastColumn="0" w:lastRow="0" w:noHBand="0" w:noVBand="1" w:val="04A0"/>
+        <w:tblW w:w="0" w:type="auto"/>
+        <w:tblLook w:val="04A0" w:firstRow="1" w:lastRow="0" w:firstColumn="1" w:lastColumn="0" w:noHBand="0" w:noVBand="1"/>
       </w:tblPr>
       <w:tblGrid>
         <w:gridCol w:w="4583"/>
@@ -950,8 +1095,8 @@
       <w:tr>
         <w:tc>
           <w:tcPr>
-            <w:tcW w:type="dxa" w:w="4583"/>
-            <w:shd w:color="auto" w:fill="FABF8F" w:themeFill="accent6" w:themeFillTint="99" w:val="clear"/>
+            <w:tcW w:w="4583" w:type="dxa"/>
+            <w:shd w:val="clear" w:color="auto" w:fill="FABF8F" w:themeFill="accent6" w:themeFillTint="99"/>
           </w:tcPr>
           <w:p>
             <w:pPr>
@@ -969,8 +1114,8 @@
         </w:tc>
         <w:tc>
           <w:tcPr>
-            <w:tcW w:type="dxa" w:w="4584"/>
-            <w:shd w:color="auto" w:fill="FABF8F" w:themeFill="accent6" w:themeFillTint="99" w:val="clear"/>
+            <w:tcW w:w="4584" w:type="dxa"/>
+            <w:shd w:val="clear" w:color="auto" w:fill="FABF8F" w:themeFill="accent6" w:themeFillTint="99"/>
           </w:tcPr>
           <w:p>
             <w:pPr>
@@ -1002,8 +1147,8 @@
     <w:tbl>
       <w:tblPr>
         <w:tblStyle w:val="Grilledutableau"/>
-        <w:tblW w:type="auto" w:w="0"/>
-        <w:tblLook w:firstColumn="1" w:firstRow="1" w:lastColumn="0" w:lastRow="0" w:noHBand="0" w:noVBand="1" w:val="04A0"/>
+        <w:tblW w:w="0" w:type="auto"/>
+        <w:tblLook w:val="04A0" w:firstRow="1" w:lastRow="0" w:firstColumn="1" w:lastColumn="0" w:noHBand="0" w:noVBand="1"/>
       </w:tblPr>
       <w:tblGrid>
         <w:gridCol w:w="4583"/>
@@ -1012,8 +1157,8 @@
       <w:tr>
         <w:tc>
           <w:tcPr>
-            <w:tcW w:type="dxa" w:w="4583"/>
-            <w:shd w:color="auto" w:fill="auto" w:val="clear"/>
+            <w:tcW w:w="4583" w:type="dxa"/>
+            <w:shd w:val="clear" w:color="auto" w:fill="auto"/>
           </w:tcPr>
           <w:p>
             <w:r>
@@ -1035,8 +1180,8 @@
         </w:tc>
         <w:tc>
           <w:tcPr>
-            <w:tcW w:type="dxa" w:w="4584"/>
-            <w:shd w:color="auto" w:fill="auto" w:val="clear"/>
+            <w:tcW w:w="4584" w:type="dxa"/>
+            <w:shd w:val="clear" w:color="auto" w:fill="auto"/>
           </w:tcPr>
           <w:p>
             <w:r>
@@ -1049,7 +1194,16 @@
               <w:instrText xml:space="preserve"> interface</w:instrText>
             </w:r>
             <w:r>
-              <w:instrText xml:space="preserve">.description </w:instrText>
+              <w:instrText>.description</w:instrText>
+            </w:r>
+            <w:r>
+              <w:instrText>.</w:instrText>
+            </w:r>
+            <w:r>
+              <w:instrText>fromHTMLBodyString()</w:instrText>
+            </w:r>
+            <w:r>
+              <w:instrText xml:space="preserve"> </w:instrText>
             </w:r>
             <w:r>
               <w:fldChar w:fldCharType="end"/>
@@ -1080,11 +1234,7 @@
         <w:fldChar w:fldCharType="end"/>
       </w:r>
     </w:p>
-    <w:p>
-      <w:r>
-        <w:t/>
-      </w:r>
-    </w:p>
+    <w:p/>
     <w:p>
       <w:r>
         <w:fldChar w:fldCharType="begin"/>
@@ -1107,8 +1257,8 @@
     <w:tbl>
       <w:tblPr>
         <w:tblStyle w:val="Grilledutableau"/>
-        <w:tblW w:type="auto" w:w="0"/>
-        <w:tblLook w:firstColumn="1" w:firstRow="1" w:lastColumn="0" w:lastRow="0" w:noHBand="0" w:noVBand="1" w:val="04A0"/>
+        <w:tblW w:w="0" w:type="auto"/>
+        <w:tblLook w:val="04A0" w:firstRow="1" w:lastRow="0" w:firstColumn="1" w:lastColumn="0" w:noHBand="0" w:noVBand="1"/>
       </w:tblPr>
       <w:tblGrid>
         <w:gridCol w:w="4583"/>
@@ -1117,8 +1267,8 @@
       <w:tr>
         <w:tc>
           <w:tcPr>
-            <w:tcW w:type="dxa" w:w="4583"/>
-            <w:shd w:color="auto" w:fill="FABF8F" w:themeFill="accent6" w:themeFillTint="99" w:val="clear"/>
+            <w:tcW w:w="4583" w:type="dxa"/>
+            <w:shd w:val="clear" w:color="auto" w:fill="FABF8F" w:themeFill="accent6" w:themeFillTint="99"/>
           </w:tcPr>
           <w:p>
             <w:pPr>
@@ -1136,8 +1286,8 @@
         </w:tc>
         <w:tc>
           <w:tcPr>
-            <w:tcW w:type="dxa" w:w="4584"/>
-            <w:shd w:color="auto" w:fill="FABF8F" w:themeFill="accent6" w:themeFillTint="99" w:val="clear"/>
+            <w:tcW w:w="4584" w:type="dxa"/>
+            <w:shd w:val="clear" w:color="auto" w:fill="FABF8F" w:themeFill="accent6" w:themeFillTint="99"/>
           </w:tcPr>
           <w:p>
             <w:pPr>
@@ -1169,8 +1319,8 @@
     <w:tbl>
       <w:tblPr>
         <w:tblStyle w:val="Grilledutableau"/>
-        <w:tblW w:type="auto" w:w="0"/>
-        <w:tblLook w:firstColumn="1" w:firstRow="1" w:lastColumn="0" w:lastRow="0" w:noHBand="0" w:noVBand="1" w:val="04A0"/>
+        <w:tblW w:w="0" w:type="auto"/>
+        <w:tblLook w:val="04A0" w:firstRow="1" w:lastRow="0" w:firstColumn="1" w:lastColumn="0" w:noHBand="0" w:noVBand="1"/>
       </w:tblPr>
       <w:tblGrid>
         <w:gridCol w:w="4583"/>
@@ -1179,11 +1329,12 @@
       <w:tr>
         <w:tc>
           <w:tcPr>
-            <w:tcW w:type="dxa" w:w="4583"/>
-            <w:shd w:color="auto" w:fill="auto" w:val="clear"/>
+            <w:tcW w:w="4583" w:type="dxa"/>
+            <w:shd w:val="clear" w:color="auto" w:fill="auto"/>
           </w:tcPr>
           <w:p>
             <w:r>
+              <w:lastRenderedPageBreak/>
               <w:fldChar w:fldCharType="begin"/>
             </w:r>
             <w:r>
@@ -1202,8 +1353,8 @@
         </w:tc>
         <w:tc>
           <w:tcPr>
-            <w:tcW w:type="dxa" w:w="4584"/>
-            <w:shd w:color="auto" w:fill="auto" w:val="clear"/>
+            <w:tcW w:w="4584" w:type="dxa"/>
+            <w:shd w:val="clear" w:color="auto" w:fill="auto"/>
           </w:tcPr>
           <w:p>
             <w:r>
@@ -1216,7 +1367,16 @@
               <w:instrText xml:space="preserve"> interface</w:instrText>
             </w:r>
             <w:r>
-              <w:instrText xml:space="preserve">.description </w:instrText>
+              <w:instrText>.description</w:instrText>
+            </w:r>
+            <w:r>
+              <w:instrText>.</w:instrText>
+            </w:r>
+            <w:r>
+              <w:instrText>fromHTMLBodyString()</w:instrText>
+            </w:r>
+            <w:r>
+              <w:instrText xml:space="preserve"> </w:instrText>
             </w:r>
             <w:r>
               <w:fldChar w:fldCharType="end"/>
@@ -1247,16 +1407,8 @@
         <w:fldChar w:fldCharType="end"/>
       </w:r>
     </w:p>
-    <w:p>
-      <w:r>
-        <w:t/>
-      </w:r>
-    </w:p>
-    <w:p>
-      <w:r>
-        <w:t/>
-      </w:r>
-    </w:p>
+    <w:p/>
+    <w:p/>
     <w:p>
       <w:r>
         <w:fldChar w:fldCharType="begin"/>
@@ -1268,11 +1420,7 @@
         <w:fldChar w:fldCharType="end"/>
       </w:r>
     </w:p>
-    <w:p>
-      <w:r>
-        <w:t/>
-      </w:r>
-    </w:p>
+    <w:p/>
     <w:p>
       <w:pPr>
         <w:pStyle w:val="Titre1"/>
@@ -1315,8 +1463,13 @@
       <w:pPr>
         <w:pStyle w:val="Titre2"/>
       </w:pPr>
-      <w:r>
-        <w:t xml:space="preserve">Function : </w:t>
+      <w:proofErr w:type="gramStart"/>
+      <w:r>
+        <w:t>Function :</w:t>
+      </w:r>
+      <w:proofErr w:type="gramEnd"/>
+      <w:r>
+        <w:t xml:space="preserve"> </w:t>
       </w:r>
       <w:r>
         <w:fldChar w:fldCharType="begin"/>
@@ -1364,17 +1517,28 @@
     <w:p>
       <w:pPr>
         <w:pBdr>
-          <w:top w:color="auto" w:space="1" w:sz="4" w:val="single"/>
-          <w:left w:color="auto" w:space="4" w:sz="4" w:val="single"/>
-          <w:bottom w:color="auto" w:space="1" w:sz="4" w:val="single"/>
-          <w:right w:color="auto" w:space="4" w:sz="4" w:val="single"/>
+          <w:top w:val="single" w:sz="4" w:space="1" w:color="auto"/>
+          <w:left w:val="single" w:sz="4" w:space="4" w:color="auto"/>
+          <w:bottom w:val="single" w:sz="4" w:space="1" w:color="auto"/>
+          <w:right w:val="single" w:sz="4" w:space="4" w:color="auto"/>
         </w:pBdr>
       </w:pPr>
       <w:r>
         <w:fldChar w:fldCharType="begin"/>
       </w:r>
       <w:r>
-        <w:instrText xml:space="preserve"> m:f.description </w:instrText>
+        <w:instrText xml:space="preserve"> m:f.description</w:instrText>
+      </w:r>
+      <w:r>
+        <w:instrText>.</w:instrText>
+      </w:r>
+      <w:r>
+        <w:instrText>fromHTMLBodyString()</w:instrText>
+      </w:r>
+      <w:bookmarkStart w:id="0" w:name="_GoBack"/>
+      <w:bookmarkEnd w:id="0"/>
+      <w:r>
+        <w:instrText xml:space="preserve"> </w:instrText>
       </w:r>
       <w:r>
         <w:fldChar w:fldCharType="end"/>
@@ -1423,9 +1587,6 @@
           <w:u w:val="single"/>
         </w:rPr>
       </w:pPr>
-      <w:r>
-        <w:t/>
-      </w:r>
     </w:p>
     <w:p>
       <w:pPr>
@@ -1443,8 +1604,8 @@
     <w:tbl>
       <w:tblPr>
         <w:tblStyle w:val="Grilledutableau"/>
-        <w:tblW w:type="auto" w:w="0"/>
-        <w:tblLook w:firstColumn="1" w:firstRow="1" w:lastColumn="0" w:lastRow="0" w:noHBand="0" w:noVBand="1" w:val="04A0"/>
+        <w:tblW w:w="0" w:type="auto"/>
+        <w:tblLook w:val="04A0" w:firstRow="1" w:lastRow="0" w:firstColumn="1" w:lastColumn="0" w:noHBand="0" w:noVBand="1"/>
       </w:tblPr>
       <w:tblGrid>
         <w:gridCol w:w="3055"/>
@@ -1454,8 +1615,8 @@
       <w:tr>
         <w:tc>
           <w:tcPr>
-            <w:tcW w:type="dxa" w:w="3055"/>
-            <w:shd w:color="auto" w:fill="FABF8F" w:themeFill="accent6" w:themeFillTint="99" w:val="clear"/>
+            <w:tcW w:w="3055" w:type="dxa"/>
+            <w:shd w:val="clear" w:color="auto" w:fill="FABF8F" w:themeFill="accent6" w:themeFillTint="99"/>
           </w:tcPr>
           <w:p>
             <w:pPr>
@@ -1473,8 +1634,8 @@
         </w:tc>
         <w:tc>
           <w:tcPr>
-            <w:tcW w:type="dxa" w:w="3056"/>
-            <w:shd w:color="auto" w:fill="FABF8F" w:themeFill="accent6" w:themeFillTint="99" w:val="clear"/>
+            <w:tcW w:w="3056" w:type="dxa"/>
+            <w:shd w:val="clear" w:color="auto" w:fill="FABF8F" w:themeFill="accent6" w:themeFillTint="99"/>
           </w:tcPr>
           <w:p>
             <w:pPr>
@@ -1492,8 +1653,8 @@
         </w:tc>
         <w:tc>
           <w:tcPr>
-            <w:tcW w:type="dxa" w:w="3056"/>
-            <w:shd w:color="auto" w:fill="FABF8F" w:themeFill="accent6" w:themeFillTint="99" w:val="clear"/>
+            <w:tcW w:w="3056" w:type="dxa"/>
+            <w:shd w:val="clear" w:color="auto" w:fill="FABF8F" w:themeFill="accent6" w:themeFillTint="99"/>
           </w:tcPr>
           <w:p>
             <w:pPr>
@@ -1513,7 +1674,7 @@
       <w:tr>
         <w:tc>
           <w:tcPr>
-            <w:tcW w:type="dxa" w:w="3055"/>
+            <w:tcW w:w="3055" w:type="dxa"/>
             <w:vAlign w:val="center"/>
           </w:tcPr>
           <w:p>
@@ -1533,7 +1694,7 @@
         </w:tc>
         <w:tc>
           <w:tcPr>
-            <w:tcW w:type="dxa" w:w="3056"/>
+            <w:tcW w:w="3056" w:type="dxa"/>
             <w:vAlign w:val="center"/>
           </w:tcPr>
           <w:p>
@@ -1550,7 +1711,7 @@
         </w:tc>
         <w:tc>
           <w:tcPr>
-            <w:tcW w:type="dxa" w:w="3056"/>
+            <w:tcW w:w="3056" w:type="dxa"/>
             <w:vAlign w:val="center"/>
           </w:tcPr>
           <w:p>
@@ -1644,11 +1805,7 @@
         </w:tc>
       </w:tr>
     </w:tbl>
-    <w:p>
-      <w:r>
-        <w:t/>
-      </w:r>
-    </w:p>
+    <w:p/>
     <w:p>
       <w:pPr>
         <w:rPr>
@@ -1682,8 +1839,8 @@
     <w:tbl>
       <w:tblPr>
         <w:tblStyle w:val="Grilledutableau"/>
-        <w:tblW w:type="auto" w:w="0"/>
-        <w:tblLook w:firstColumn="1" w:firstRow="1" w:lastColumn="0" w:lastRow="0" w:noHBand="0" w:noVBand="1" w:val="04A0"/>
+        <w:tblW w:w="0" w:type="auto"/>
+        <w:tblLook w:val="04A0" w:firstRow="1" w:lastRow="0" w:firstColumn="1" w:lastColumn="0" w:noHBand="0" w:noVBand="1"/>
       </w:tblPr>
       <w:tblGrid>
         <w:gridCol w:w="4583"/>
@@ -1696,8 +1853,8 @@
         </w:trPr>
         <w:tc>
           <w:tcPr>
-            <w:tcW w:type="dxa" w:w="4583"/>
-            <w:shd w:color="auto" w:fill="FABF8F" w:themeFill="accent6" w:themeFillTint="99" w:val="clear"/>
+            <w:tcW w:w="4583" w:type="dxa"/>
+            <w:shd w:val="clear" w:color="auto" w:fill="FABF8F" w:themeFill="accent6" w:themeFillTint="99"/>
           </w:tcPr>
           <w:p>
             <w:pPr>
@@ -1724,8 +1881,8 @@
         </w:tc>
         <w:tc>
           <w:tcPr>
-            <w:tcW w:type="dxa" w:w="4584"/>
-            <w:shd w:color="auto" w:fill="FABF8F" w:themeFill="accent6" w:themeFillTint="99" w:val="clear"/>
+            <w:tcW w:w="4584" w:type="dxa"/>
+            <w:shd w:val="clear" w:color="auto" w:fill="FABF8F" w:themeFill="accent6" w:themeFillTint="99"/>
           </w:tcPr>
           <w:p>
             <w:pPr>
@@ -1759,8 +1916,8 @@
     <w:tbl>
       <w:tblPr>
         <w:tblStyle w:val="Grilledutableau"/>
-        <w:tblW w:type="auto" w:w="0"/>
-        <w:tblLook w:firstColumn="1" w:firstRow="1" w:lastColumn="0" w:lastRow="0" w:noHBand="0" w:noVBand="1" w:val="04A0"/>
+        <w:tblW w:w="0" w:type="auto"/>
+        <w:tblLook w:val="04A0" w:firstRow="1" w:lastRow="0" w:firstColumn="1" w:lastColumn="0" w:noHBand="0" w:noVBand="1"/>
       </w:tblPr>
       <w:tblGrid>
         <w:gridCol w:w="4583"/>
@@ -1772,7 +1929,7 @@
         </w:trPr>
         <w:tc>
           <w:tcPr>
-            <w:tcW w:type="dxa" w:w="4583"/>
+            <w:tcW w:w="4583" w:type="dxa"/>
             <w:vAlign w:val="center"/>
           </w:tcPr>
           <w:p>
@@ -1790,7 +1947,7 @@
         </w:tc>
         <w:tc>
           <w:tcPr>
-            <w:tcW w:type="dxa" w:w="4584"/>
+            <w:tcW w:w="4584" w:type="dxa"/>
             <w:vAlign w:val="center"/>
           </w:tcPr>
           <w:p>
@@ -1938,9 +2095,6 @@
           <w:u w:val="single"/>
         </w:rPr>
       </w:pPr>
-      <w:r>
-        <w:t/>
-      </w:r>
     </w:p>
     <w:p>
       <w:pPr>
@@ -1981,8 +2135,8 @@
     <w:tbl>
       <w:tblPr>
         <w:tblStyle w:val="Grilledutableau"/>
-        <w:tblW w:type="auto" w:w="0"/>
-        <w:tblLook w:firstColumn="1" w:firstRow="1" w:lastColumn="0" w:lastRow="0" w:noHBand="0" w:noVBand="1" w:val="04A0"/>
+        <w:tblW w:w="0" w:type="auto"/>
+        <w:tblLook w:val="04A0" w:firstRow="1" w:lastRow="0" w:firstColumn="1" w:lastColumn="0" w:noHBand="0" w:noVBand="1"/>
       </w:tblPr>
       <w:tblGrid>
         <w:gridCol w:w="4583"/>
@@ -1995,8 +2149,8 @@
         </w:trPr>
         <w:tc>
           <w:tcPr>
-            <w:tcW w:type="dxa" w:w="4583"/>
-            <w:shd w:color="auto" w:fill="FABF8F" w:themeFill="accent6" w:themeFillTint="99" w:val="clear"/>
+            <w:tcW w:w="4583" w:type="dxa"/>
+            <w:shd w:val="clear" w:color="auto" w:fill="FABF8F" w:themeFill="accent6" w:themeFillTint="99"/>
           </w:tcPr>
           <w:p>
             <w:pPr>
@@ -2016,8 +2170,8 @@
         </w:tc>
         <w:tc>
           <w:tcPr>
-            <w:tcW w:type="dxa" w:w="4584"/>
-            <w:shd w:color="auto" w:fill="FABF8F" w:themeFill="accent6" w:themeFillTint="99" w:val="clear"/>
+            <w:tcW w:w="4584" w:type="dxa"/>
+            <w:shd w:val="clear" w:color="auto" w:fill="FABF8F" w:themeFill="accent6" w:themeFillTint="99"/>
           </w:tcPr>
           <w:p>
             <w:pPr>
@@ -2057,8 +2211,8 @@
     <w:tbl>
       <w:tblPr>
         <w:tblStyle w:val="Grilledutableau"/>
-        <w:tblW w:type="auto" w:w="0"/>
-        <w:tblLook w:firstColumn="1" w:firstRow="1" w:lastColumn="0" w:lastRow="0" w:noHBand="0" w:noVBand="1" w:val="04A0"/>
+        <w:tblW w:w="0" w:type="auto"/>
+        <w:tblLook w:val="04A0" w:firstRow="1" w:lastRow="0" w:firstColumn="1" w:lastColumn="0" w:noHBand="0" w:noVBand="1"/>
       </w:tblPr>
       <w:tblGrid>
         <w:gridCol w:w="4583"/>
@@ -2070,7 +2224,7 @@
         </w:trPr>
         <w:tc>
           <w:tcPr>
-            <w:tcW w:type="dxa" w:w="4583"/>
+            <w:tcW w:w="4583" w:type="dxa"/>
             <w:vAlign w:val="center"/>
           </w:tcPr>
           <w:p>
@@ -2087,7 +2241,7 @@
         </w:tc>
         <w:tc>
           <w:tcPr>
-            <w:tcW w:type="dxa" w:w="4584"/>
+            <w:tcW w:w="4584" w:type="dxa"/>
             <w:vAlign w:val="center"/>
           </w:tcPr>
           <w:p>
@@ -2242,9 +2396,6 @@
           <w:u w:val="single"/>
         </w:rPr>
       </w:pPr>
-      <w:r>
-        <w:t/>
-      </w:r>
     </w:p>
     <w:p>
       <w:pPr>
@@ -2353,9 +2504,6 @@
           <w:u w:val="single"/>
         </w:rPr>
       </w:pPr>
-      <w:r>
-        <w:t/>
-      </w:r>
     </w:p>
     <w:p>
       <w:pPr>
@@ -2467,11 +2615,7 @@
         <w:fldChar w:fldCharType="end"/>
       </w:r>
     </w:p>
-    <w:p>
-      <w:r>
-        <w:t/>
-      </w:r>
-    </w:p>
+    <w:p/>
     <w:p>
       <w:r>
         <w:fldChar w:fldCharType="begin"/>
@@ -2631,8 +2775,8 @@
     <w:tbl>
       <w:tblPr>
         <w:tblStyle w:val="Grilledutableau"/>
-        <w:tblW w:type="auto" w:w="0"/>
-        <w:tblLook w:firstColumn="1" w:firstRow="1" w:lastColumn="0" w:lastRow="0" w:noHBand="0" w:noVBand="1" w:val="04A0"/>
+        <w:tblW w:w="0" w:type="auto"/>
+        <w:tblLook w:val="04A0" w:firstRow="1" w:lastRow="0" w:firstColumn="1" w:lastColumn="0" w:noHBand="0" w:noVBand="1"/>
       </w:tblPr>
       <w:tblGrid>
         <w:gridCol w:w="4583"/>
@@ -2641,8 +2785,8 @@
       <w:tr>
         <w:tc>
           <w:tcPr>
-            <w:tcW w:type="dxa" w:w="4583"/>
-            <w:shd w:color="auto" w:fill="FABF8F" w:themeFill="accent6" w:themeFillTint="99" w:val="clear"/>
+            <w:tcW w:w="4583" w:type="dxa"/>
+            <w:shd w:val="clear" w:color="auto" w:fill="FABF8F" w:themeFill="accent6" w:themeFillTint="99"/>
           </w:tcPr>
           <w:p>
             <w:pPr>
@@ -2666,8 +2810,8 @@
         </w:tc>
         <w:tc>
           <w:tcPr>
-            <w:tcW w:type="dxa" w:w="4584"/>
-            <w:shd w:color="auto" w:fill="FABF8F" w:themeFill="accent6" w:themeFillTint="99" w:val="clear"/>
+            <w:tcW w:w="4584" w:type="dxa"/>
+            <w:shd w:val="clear" w:color="auto" w:fill="FABF8F" w:themeFill="accent6" w:themeFillTint="99"/>
           </w:tcPr>
           <w:p>
             <w:pPr>
@@ -2699,8 +2843,8 @@
     <w:tbl>
       <w:tblPr>
         <w:tblStyle w:val="Grilledutableau"/>
-        <w:tblW w:type="auto" w:w="0"/>
-        <w:tblLook w:firstColumn="1" w:firstRow="1" w:lastColumn="0" w:lastRow="0" w:noHBand="0" w:noVBand="1" w:val="04A0"/>
+        <w:tblW w:w="0" w:type="auto"/>
+        <w:tblLook w:val="04A0" w:firstRow="1" w:lastRow="0" w:firstColumn="1" w:lastColumn="0" w:noHBand="0" w:noVBand="1"/>
       </w:tblPr>
       <w:tblGrid>
         <w:gridCol w:w="4583"/>
@@ -2709,7 +2853,7 @@
       <w:tr>
         <w:tc>
           <w:tcPr>
-            <w:tcW w:type="dxa" w:w="4583"/>
+            <w:tcW w:w="4583" w:type="dxa"/>
           </w:tcPr>
           <w:p>
             <w:r>
@@ -2725,7 +2869,7 @@
         </w:tc>
         <w:tc>
           <w:tcPr>
-            <w:tcW w:type="dxa" w:w="4584"/>
+            <w:tcW w:w="4584" w:type="dxa"/>
           </w:tcPr>
           <w:p>
             <w:r>
@@ -2844,8 +2988,8 @@
     <w:tbl>
       <w:tblPr>
         <w:tblStyle w:val="Grilledutableau"/>
-        <w:tblW w:type="auto" w:w="0"/>
-        <w:tblLook w:firstColumn="1" w:firstRow="1" w:lastColumn="0" w:lastRow="0" w:noHBand="0" w:noVBand="1" w:val="04A0"/>
+        <w:tblW w:w="0" w:type="auto"/>
+        <w:tblLook w:val="04A0" w:firstRow="1" w:lastRow="0" w:firstColumn="1" w:lastColumn="0" w:noHBand="0" w:noVBand="1"/>
       </w:tblPr>
       <w:tblGrid>
         <w:gridCol w:w="4583"/>
@@ -2854,8 +2998,8 @@
       <w:tr>
         <w:tc>
           <w:tcPr>
-            <w:tcW w:type="dxa" w:w="4583"/>
-            <w:shd w:color="auto" w:fill="FABF8F" w:themeFill="accent6" w:themeFillTint="99" w:val="clear"/>
+            <w:tcW w:w="4583" w:type="dxa"/>
+            <w:shd w:val="clear" w:color="auto" w:fill="FABF8F" w:themeFill="accent6" w:themeFillTint="99"/>
           </w:tcPr>
           <w:p>
             <w:pPr>
@@ -2873,8 +3017,8 @@
         </w:tc>
         <w:tc>
           <w:tcPr>
-            <w:tcW w:type="dxa" w:w="4584"/>
-            <w:shd w:color="auto" w:fill="FABF8F" w:themeFill="accent6" w:themeFillTint="99" w:val="clear"/>
+            <w:tcW w:w="4584" w:type="dxa"/>
+            <w:shd w:val="clear" w:color="auto" w:fill="FABF8F" w:themeFill="accent6" w:themeFillTint="99"/>
           </w:tcPr>
           <w:p>
             <w:pPr>
@@ -2906,8 +3050,8 @@
     <w:tbl>
       <w:tblPr>
         <w:tblStyle w:val="Grilledutableau"/>
-        <w:tblW w:type="auto" w:w="0"/>
-        <w:tblLook w:firstColumn="1" w:firstRow="1" w:lastColumn="0" w:lastRow="0" w:noHBand="0" w:noVBand="1" w:val="04A0"/>
+        <w:tblW w:w="0" w:type="auto"/>
+        <w:tblLook w:val="04A0" w:firstRow="1" w:lastRow="0" w:firstColumn="1" w:lastColumn="0" w:noHBand="0" w:noVBand="1"/>
       </w:tblPr>
       <w:tblGrid>
         <w:gridCol w:w="4583"/>
@@ -2916,7 +3060,7 @@
       <w:tr>
         <w:tc>
           <w:tcPr>
-            <w:tcW w:type="dxa" w:w="4583"/>
+            <w:tcW w:w="4583" w:type="dxa"/>
           </w:tcPr>
           <w:p>
             <w:r>
@@ -2932,7 +3076,7 @@
         </w:tc>
         <w:tc>
           <w:tcPr>
-            <w:tcW w:type="dxa" w:w="4584"/>
+            <w:tcW w:w="4584" w:type="dxa"/>
           </w:tcPr>
           <w:p>
             <w:r>
@@ -2967,6 +3111,7 @@
     </w:p>
     <w:p>
       <w:r>
+        <w:lastRenderedPageBreak/>
         <w:fldChar w:fldCharType="begin"/>
       </w:r>
       <w:r>
@@ -2978,7 +3123,6 @@
     </w:p>
     <w:p>
       <w:r>
-        <w:lastRenderedPageBreak/>
         <w:fldChar w:fldCharType="begin"/>
       </w:r>
       <w:r>
@@ -2994,11 +3138,19 @@
           <w:u w:val="single"/>
         </w:rPr>
       </w:pPr>
+      <w:proofErr w:type="gramStart"/>
       <w:r>
         <w:rPr>
           <w:u w:val="single"/>
         </w:rPr>
-        <w:t>Classes definition:</w:t>
+        <w:t>Classes</w:t>
+      </w:r>
+      <w:proofErr w:type="gramEnd"/>
+      <w:r>
+        <w:rPr>
+          <w:u w:val="single"/>
+        </w:rPr>
+        <w:t xml:space="preserve"> definition:</w:t>
       </w:r>
     </w:p>
     <w:p>
@@ -3040,8 +3192,8 @@
     <w:tbl>
       <w:tblPr>
         <w:tblStyle w:val="Grilledutableau"/>
-        <w:tblW w:type="auto" w:w="0"/>
-        <w:tblLook w:firstColumn="1" w:firstRow="1" w:lastColumn="0" w:lastRow="0" w:noHBand="0" w:noVBand="1" w:val="04A0"/>
+        <w:tblW w:w="0" w:type="auto"/>
+        <w:tblLook w:val="04A0" w:firstRow="1" w:lastRow="0" w:firstColumn="1" w:lastColumn="0" w:noHBand="0" w:noVBand="1"/>
       </w:tblPr>
       <w:tblGrid>
         <w:gridCol w:w="4583"/>
@@ -3050,8 +3202,8 @@
       <w:tr>
         <w:tc>
           <w:tcPr>
-            <w:tcW w:type="dxa" w:w="4583"/>
-            <w:shd w:color="auto" w:fill="FABF8F" w:themeFill="accent6" w:themeFillTint="99" w:val="clear"/>
+            <w:tcW w:w="4583" w:type="dxa"/>
+            <w:shd w:val="clear" w:color="auto" w:fill="FABF8F" w:themeFill="accent6" w:themeFillTint="99"/>
           </w:tcPr>
           <w:p>
             <w:pPr>
@@ -3069,8 +3221,8 @@
         </w:tc>
         <w:tc>
           <w:tcPr>
-            <w:tcW w:type="dxa" w:w="4584"/>
-            <w:shd w:color="auto" w:fill="FABF8F" w:themeFill="accent6" w:themeFillTint="99" w:val="clear"/>
+            <w:tcW w:w="4584" w:type="dxa"/>
+            <w:shd w:val="clear" w:color="auto" w:fill="FABF8F" w:themeFill="accent6" w:themeFillTint="99"/>
           </w:tcPr>
           <w:p>
             <w:pPr>
@@ -3102,8 +3254,8 @@
     <w:tbl>
       <w:tblPr>
         <w:tblStyle w:val="Grilledutableau"/>
-        <w:tblW w:type="auto" w:w="0"/>
-        <w:tblLook w:firstColumn="1" w:firstRow="1" w:lastColumn="0" w:lastRow="0" w:noHBand="0" w:noVBand="1" w:val="04A0"/>
+        <w:tblW w:w="0" w:type="auto"/>
+        <w:tblLook w:val="04A0" w:firstRow="1" w:lastRow="0" w:firstColumn="1" w:lastColumn="0" w:noHBand="0" w:noVBand="1"/>
       </w:tblPr>
       <w:tblGrid>
         <w:gridCol w:w="4583"/>
@@ -3112,7 +3264,7 @@
       <w:tr>
         <w:tc>
           <w:tcPr>
-            <w:tcW w:type="dxa" w:w="4583"/>
+            <w:tcW w:w="4583" w:type="dxa"/>
           </w:tcPr>
           <w:p>
             <w:r>
@@ -3128,7 +3280,7 @@
         </w:tc>
         <w:tc>
           <w:tcPr>
-            <w:tcW w:type="dxa" w:w="4584"/>
+            <w:tcW w:w="4584" w:type="dxa"/>
           </w:tcPr>
           <w:p>
             <w:r>
@@ -3389,6 +3541,7 @@
         <w:pStyle w:val="Sous-titre"/>
       </w:pPr>
       <w:r>
+        <w:lastRenderedPageBreak/>
         <w:fldChar w:fldCharType="begin"/>
       </w:r>
       <w:r>
@@ -3400,7 +3553,6 @@
     </w:p>
     <w:p>
       <w:r>
-        <w:lastRenderedPageBreak/>
         <w:fldChar w:fldCharType="begin"/>
       </w:r>
       <w:r>
@@ -3413,8 +3565,8 @@
     <w:tbl>
       <w:tblPr>
         <w:tblStyle w:val="Grilledutableau"/>
-        <w:tblW w:type="auto" w:w="0"/>
-        <w:tblLook w:firstColumn="1" w:firstRow="1" w:lastColumn="0" w:lastRow="0" w:noHBand="0" w:noVBand="1" w:val="04A0"/>
+        <w:tblW w:w="0" w:type="auto"/>
+        <w:tblLook w:val="04A0" w:firstRow="1" w:lastRow="0" w:firstColumn="1" w:lastColumn="0" w:noHBand="0" w:noVBand="1"/>
       </w:tblPr>
       <w:tblGrid>
         <w:gridCol w:w="4583"/>
@@ -3423,8 +3575,8 @@
       <w:tr>
         <w:tc>
           <w:tcPr>
-            <w:tcW w:type="dxa" w:w="4583"/>
-            <w:shd w:color="auto" w:fill="FABF8F" w:themeFill="accent6" w:themeFillTint="99" w:val="clear"/>
+            <w:tcW w:w="4583" w:type="dxa"/>
+            <w:shd w:val="clear" w:color="auto" w:fill="FABF8F" w:themeFill="accent6" w:themeFillTint="99"/>
           </w:tcPr>
           <w:p>
             <w:pPr>
@@ -3448,8 +3600,8 @@
         </w:tc>
         <w:tc>
           <w:tcPr>
-            <w:tcW w:type="dxa" w:w="4584"/>
-            <w:shd w:color="auto" w:fill="FABF8F" w:themeFill="accent6" w:themeFillTint="99" w:val="clear"/>
+            <w:tcW w:w="4584" w:type="dxa"/>
+            <w:shd w:val="clear" w:color="auto" w:fill="FABF8F" w:themeFill="accent6" w:themeFillTint="99"/>
           </w:tcPr>
           <w:p>
             <w:pPr>
@@ -3481,8 +3633,8 @@
     <w:tbl>
       <w:tblPr>
         <w:tblStyle w:val="Grilledutableau"/>
-        <w:tblW w:type="auto" w:w="0"/>
-        <w:tblLook w:firstColumn="1" w:firstRow="1" w:lastColumn="0" w:lastRow="0" w:noHBand="0" w:noVBand="1" w:val="04A0"/>
+        <w:tblW w:w="0" w:type="auto"/>
+        <w:tblLook w:val="04A0" w:firstRow="1" w:lastRow="0" w:firstColumn="1" w:lastColumn="0" w:noHBand="0" w:noVBand="1"/>
       </w:tblPr>
       <w:tblGrid>
         <w:gridCol w:w="4583"/>
@@ -3491,7 +3643,7 @@
       <w:tr>
         <w:tc>
           <w:tcPr>
-            <w:tcW w:type="dxa" w:w="4583"/>
+            <w:tcW w:w="4583" w:type="dxa"/>
           </w:tcPr>
           <w:p>
             <w:r>
@@ -3507,7 +3659,7 @@
         </w:tc>
         <w:tc>
           <w:tcPr>
-            <w:tcW w:type="dxa" w:w="4584"/>
+            <w:tcW w:w="4584" w:type="dxa"/>
           </w:tcPr>
           <w:p>
             <w:r>
@@ -3626,8 +3778,8 @@
     <w:tbl>
       <w:tblPr>
         <w:tblStyle w:val="Grilledutableau"/>
-        <w:tblW w:type="auto" w:w="0"/>
-        <w:tblLook w:firstColumn="1" w:firstRow="1" w:lastColumn="0" w:lastRow="0" w:noHBand="0" w:noVBand="1" w:val="04A0"/>
+        <w:tblW w:w="0" w:type="auto"/>
+        <w:tblLook w:val="04A0" w:firstRow="1" w:lastRow="0" w:firstColumn="1" w:lastColumn="0" w:noHBand="0" w:noVBand="1"/>
       </w:tblPr>
       <w:tblGrid>
         <w:gridCol w:w="4583"/>
@@ -3636,8 +3788,8 @@
       <w:tr>
         <w:tc>
           <w:tcPr>
-            <w:tcW w:type="dxa" w:w="4583"/>
-            <w:shd w:color="auto" w:fill="FABF8F" w:themeFill="accent6" w:themeFillTint="99" w:val="clear"/>
+            <w:tcW w:w="4583" w:type="dxa"/>
+            <w:shd w:val="clear" w:color="auto" w:fill="FABF8F" w:themeFill="accent6" w:themeFillTint="99"/>
           </w:tcPr>
           <w:p>
             <w:pPr>
@@ -3655,8 +3807,8 @@
         </w:tc>
         <w:tc>
           <w:tcPr>
-            <w:tcW w:type="dxa" w:w="4584"/>
-            <w:shd w:color="auto" w:fill="FABF8F" w:themeFill="accent6" w:themeFillTint="99" w:val="clear"/>
+            <w:tcW w:w="4584" w:type="dxa"/>
+            <w:shd w:val="clear" w:color="auto" w:fill="FABF8F" w:themeFill="accent6" w:themeFillTint="99"/>
           </w:tcPr>
           <w:p>
             <w:pPr>
@@ -3688,8 +3840,8 @@
     <w:tbl>
       <w:tblPr>
         <w:tblStyle w:val="Grilledutableau"/>
-        <w:tblW w:type="auto" w:w="0"/>
-        <w:tblLook w:firstColumn="1" w:firstRow="1" w:lastColumn="0" w:lastRow="0" w:noHBand="0" w:noVBand="1" w:val="04A0"/>
+        <w:tblW w:w="0" w:type="auto"/>
+        <w:tblLook w:val="04A0" w:firstRow="1" w:lastRow="0" w:firstColumn="1" w:lastColumn="0" w:noHBand="0" w:noVBand="1"/>
       </w:tblPr>
       <w:tblGrid>
         <w:gridCol w:w="4583"/>
@@ -3698,7 +3850,7 @@
       <w:tr>
         <w:tc>
           <w:tcPr>
-            <w:tcW w:type="dxa" w:w="4583"/>
+            <w:tcW w:w="4583" w:type="dxa"/>
           </w:tcPr>
           <w:p>
             <w:r>
@@ -3714,7 +3866,7 @@
         </w:tc>
         <w:tc>
           <w:tcPr>
-            <w:tcW w:type="dxa" w:w="4584"/>
+            <w:tcW w:w="4584" w:type="dxa"/>
           </w:tcPr>
           <w:p>
             <w:r>
@@ -3775,11 +3927,19 @@
           <w:u w:val="single"/>
         </w:rPr>
       </w:pPr>
+      <w:proofErr w:type="gramStart"/>
       <w:r>
         <w:rPr>
           <w:u w:val="single"/>
         </w:rPr>
-        <w:t>Classes definition:</w:t>
+        <w:t>Classes</w:t>
+      </w:r>
+      <w:proofErr w:type="gramEnd"/>
+      <w:r>
+        <w:rPr>
+          <w:u w:val="single"/>
+        </w:rPr>
+        <w:t xml:space="preserve"> definition:</w:t>
       </w:r>
     </w:p>
     <w:p>
@@ -3821,8 +3981,8 @@
     <w:tbl>
       <w:tblPr>
         <w:tblStyle w:val="Grilledutableau"/>
-        <w:tblW w:type="auto" w:w="0"/>
-        <w:tblLook w:firstColumn="1" w:firstRow="1" w:lastColumn="0" w:lastRow="0" w:noHBand="0" w:noVBand="1" w:val="04A0"/>
+        <w:tblW w:w="0" w:type="auto"/>
+        <w:tblLook w:val="04A0" w:firstRow="1" w:lastRow="0" w:firstColumn="1" w:lastColumn="0" w:noHBand="0" w:noVBand="1"/>
       </w:tblPr>
       <w:tblGrid>
         <w:gridCol w:w="4583"/>
@@ -3831,8 +3991,8 @@
       <w:tr>
         <w:tc>
           <w:tcPr>
-            <w:tcW w:type="dxa" w:w="4583"/>
-            <w:shd w:color="auto" w:fill="FABF8F" w:themeFill="accent6" w:themeFillTint="99" w:val="clear"/>
+            <w:tcW w:w="4583" w:type="dxa"/>
+            <w:shd w:val="clear" w:color="auto" w:fill="FABF8F" w:themeFill="accent6" w:themeFillTint="99"/>
           </w:tcPr>
           <w:p>
             <w:pPr>
@@ -3850,8 +4010,8 @@
         </w:tc>
         <w:tc>
           <w:tcPr>
-            <w:tcW w:type="dxa" w:w="4584"/>
-            <w:shd w:color="auto" w:fill="FABF8F" w:themeFill="accent6" w:themeFillTint="99" w:val="clear"/>
+            <w:tcW w:w="4584" w:type="dxa"/>
+            <w:shd w:val="clear" w:color="auto" w:fill="FABF8F" w:themeFill="accent6" w:themeFillTint="99"/>
           </w:tcPr>
           <w:p>
             <w:pPr>
@@ -3883,8 +4043,8 @@
     <w:tbl>
       <w:tblPr>
         <w:tblStyle w:val="Grilledutableau"/>
-        <w:tblW w:type="auto" w:w="0"/>
-        <w:tblLook w:firstColumn="1" w:firstRow="1" w:lastColumn="0" w:lastRow="0" w:noHBand="0" w:noVBand="1" w:val="04A0"/>
+        <w:tblW w:w="0" w:type="auto"/>
+        <w:tblLook w:val="04A0" w:firstRow="1" w:lastRow="0" w:firstColumn="1" w:lastColumn="0" w:noHBand="0" w:noVBand="1"/>
       </w:tblPr>
       <w:tblGrid>
         <w:gridCol w:w="4583"/>
@@ -3893,7 +4053,7 @@
       <w:tr>
         <w:tc>
           <w:tcPr>
-            <w:tcW w:type="dxa" w:w="4583"/>
+            <w:tcW w:w="4583" w:type="dxa"/>
           </w:tcPr>
           <w:p>
             <w:r>
@@ -3909,7 +4069,7 @@
         </w:tc>
         <w:tc>
           <w:tcPr>
-            <w:tcW w:type="dxa" w:w="4584"/>
+            <w:tcW w:w="4584" w:type="dxa"/>
           </w:tcPr>
           <w:p>
             <w:r>
@@ -3944,6 +4104,7 @@
     </w:p>
     <w:p>
       <w:r>
+        <w:lastRenderedPageBreak/>
         <w:fldChar w:fldCharType="begin"/>
       </w:r>
       <w:r>
@@ -3965,7 +4126,6 @@
           <w:i/>
           <w:iCs/>
         </w:rPr>
-        <w:lastRenderedPageBreak/>
         <w:t>No contained property</w:t>
       </w:r>
     </w:p>
@@ -4094,21 +4254,13 @@
         <w:fldChar w:fldCharType="end"/>
       </w:r>
     </w:p>
-    <w:p>
-      <w:r>
-        <w:t/>
-      </w:r>
-    </w:p>
-    <w:p>
-      <w:r>
-        <w:t/>
-      </w:r>
-    </w:p>
+    <w:p/>
+    <w:p/>
     <w:sectPr>
-      <w:headerReference r:id="rId8" w:type="default"/>
-      <w:footerReference r:id="rId9" w:type="default"/>
-      <w:pgSz w:code="9" w:h="16839" w:w="11907"/>
-      <w:pgMar w:bottom="1440" w:footer="720" w:gutter="0" w:header="720" w:left="1440" w:right="1440" w:top="1440"/>
+      <w:headerReference w:type="default" r:id="rId8"/>
+      <w:footerReference w:type="default" r:id="rId9"/>
+      <w:pgSz w:w="11907" w:h="16839" w:code="9"/>
+      <w:pgMar w:top="1440" w:right="1440" w:bottom="1440" w:left="1440" w:header="720" w:footer="720" w:gutter="0"/>
       <w:cols w:space="720"/>
       <w:docGrid w:linePitch="360"/>
     </w:sectPr>
@@ -4142,7 +4294,7 @@
 </file>
 
 <file path=word/footer1.xml><?xml version="1.0" encoding="utf-8"?>
-<w:ftr xmlns:m="http://schemas.openxmlformats.org/officeDocument/2006/math" xmlns:mc="http://schemas.openxmlformats.org/markup-compatibility/2006" xmlns:o="urn:schemas-microsoft-com:office:office" xmlns:r="http://schemas.openxmlformats.org/officeDocument/2006/relationships" xmlns:v="urn:schemas-microsoft-com:vml" xmlns:w="http://schemas.openxmlformats.org/wordprocessingml/2006/main" xmlns:w10="urn:schemas-microsoft-com:office:word" xmlns:w14="http://schemas.microsoft.com/office/word/2010/wordml" xmlns:w15="http://schemas.microsoft.com/office/word/2012/wordml" xmlns:wne="http://schemas.microsoft.com/office/word/2006/wordml" xmlns:wp="http://schemas.openxmlformats.org/drawingml/2006/wordprocessingDrawing" xmlns:wp14="http://schemas.microsoft.com/office/word/2010/wordprocessingDrawing" xmlns:wpc="http://schemas.microsoft.com/office/word/2010/wordprocessingCanvas" xmlns:wpg="http://schemas.microsoft.com/office/word/2010/wordprocessingGroup" xmlns:wpi="http://schemas.microsoft.com/office/word/2010/wordprocessingInk" xmlns:wps="http://schemas.microsoft.com/office/word/2010/wordprocessingShape" mc:Ignorable="w14 w15 wp14">
+<w:ftr xmlns:wpc="http://schemas.microsoft.com/office/word/2010/wordprocessingCanvas" xmlns:mc="http://schemas.openxmlformats.org/markup-compatibility/2006" xmlns:o="urn:schemas-microsoft-com:office:office" xmlns:r="http://schemas.openxmlformats.org/officeDocument/2006/relationships" xmlns:m="http://schemas.openxmlformats.org/officeDocument/2006/math" xmlns:v="urn:schemas-microsoft-com:vml" xmlns:wp14="http://schemas.microsoft.com/office/word/2010/wordprocessingDrawing" xmlns:wp="http://schemas.openxmlformats.org/drawingml/2006/wordprocessingDrawing" xmlns:w10="urn:schemas-microsoft-com:office:word" xmlns:w="http://schemas.openxmlformats.org/wordprocessingml/2006/main" xmlns:w14="http://schemas.microsoft.com/office/word/2010/wordml" xmlns:w15="http://schemas.microsoft.com/office/word/2012/wordml" xmlns:wpg="http://schemas.microsoft.com/office/word/2010/wordprocessingGroup" xmlns:wpi="http://schemas.microsoft.com/office/word/2010/wordprocessingInk" xmlns:wne="http://schemas.microsoft.com/office/word/2006/wordml" xmlns:wps="http://schemas.microsoft.com/office/word/2010/wordprocessingShape" mc:Ignorable="w14 w15 wp14">
   <w:sdt>
     <w:sdtPr>
       <w:id w:val="-11542952"/>
@@ -4172,7 +4324,7 @@
             <w:noProof/>
             <w:lang w:val="fr-FR"/>
           </w:rPr>
-          <w:t>3</w:t>
+          <w:t>5</w:t>
         </w:r>
         <w:r>
           <w:fldChar w:fldCharType="end"/>
@@ -4189,8 +4341,8 @@
 </file>
 
 <file path=word/footnotes.xml><?xml version="1.0" encoding="utf-8"?>
-<w:footnotes xmlns:m="http://schemas.openxmlformats.org/officeDocument/2006/math" xmlns:mc="http://schemas.openxmlformats.org/markup-compatibility/2006" xmlns:o="urn:schemas-microsoft-com:office:office" xmlns:r="http://schemas.openxmlformats.org/officeDocument/2006/relationships" xmlns:v="urn:schemas-microsoft-com:vml" xmlns:w="http://schemas.openxmlformats.org/wordprocessingml/2006/main" xmlns:w10="urn:schemas-microsoft-com:office:word" xmlns:w14="http://schemas.microsoft.com/office/word/2010/wordml" xmlns:w15="http://schemas.microsoft.com/office/word/2012/wordml" xmlns:wne="http://schemas.microsoft.com/office/word/2006/wordml" xmlns:wp="http://schemas.openxmlformats.org/drawingml/2006/wordprocessingDrawing" xmlns:wp14="http://schemas.microsoft.com/office/word/2010/wordprocessingDrawing" xmlns:wpc="http://schemas.microsoft.com/office/word/2010/wordprocessingCanvas" xmlns:wpg="http://schemas.microsoft.com/office/word/2010/wordprocessingGroup" xmlns:wpi="http://schemas.microsoft.com/office/word/2010/wordprocessingInk" xmlns:wps="http://schemas.microsoft.com/office/word/2010/wordprocessingShape" mc:Ignorable="w14 w15 wp14">
-  <w:footnote w:id="-1" w:type="separator">
+<w:footnotes xmlns:wpc="http://schemas.microsoft.com/office/word/2010/wordprocessingCanvas" xmlns:mc="http://schemas.openxmlformats.org/markup-compatibility/2006" xmlns:o="urn:schemas-microsoft-com:office:office" xmlns:r="http://schemas.openxmlformats.org/officeDocument/2006/relationships" xmlns:m="http://schemas.openxmlformats.org/officeDocument/2006/math" xmlns:v="urn:schemas-microsoft-com:vml" xmlns:wp14="http://schemas.microsoft.com/office/word/2010/wordprocessingDrawing" xmlns:wp="http://schemas.openxmlformats.org/drawingml/2006/wordprocessingDrawing" xmlns:w10="urn:schemas-microsoft-com:office:word" xmlns:w="http://schemas.openxmlformats.org/wordprocessingml/2006/main" xmlns:w14="http://schemas.microsoft.com/office/word/2010/wordml" xmlns:w15="http://schemas.microsoft.com/office/word/2012/wordml" xmlns:wpg="http://schemas.microsoft.com/office/word/2010/wordprocessingGroup" xmlns:wpi="http://schemas.microsoft.com/office/word/2010/wordprocessingInk" xmlns:wne="http://schemas.microsoft.com/office/word/2006/wordml" xmlns:wps="http://schemas.microsoft.com/office/word/2010/wordprocessingShape" mc:Ignorable="w14 w15 wp14">
+  <w:footnote w:type="separator" w:id="-1">
     <w:p>
       <w:pPr>
         <w:spacing w:after="0" w:line="240" w:lineRule="auto"/>
@@ -4200,7 +4352,7 @@
       </w:r>
     </w:p>
   </w:footnote>
-  <w:footnote w:id="0" w:type="continuationSeparator">
+  <w:footnote w:type="continuationSeparator" w:id="0">
     <w:p>
       <w:pPr>
         <w:spacing w:after="0" w:line="240" w:lineRule="auto"/>
@@ -4214,21 +4366,21 @@
 </file>
 
 <file path=word/header1.xml><?xml version="1.0" encoding="utf-8"?>
-<w:hdr xmlns:m="http://schemas.openxmlformats.org/officeDocument/2006/math" xmlns:mc="http://schemas.openxmlformats.org/markup-compatibility/2006" xmlns:o="urn:schemas-microsoft-com:office:office" xmlns:r="http://schemas.openxmlformats.org/officeDocument/2006/relationships" xmlns:v="urn:schemas-microsoft-com:vml" xmlns:w="http://schemas.openxmlformats.org/wordprocessingml/2006/main" xmlns:w10="urn:schemas-microsoft-com:office:word" xmlns:w14="http://schemas.microsoft.com/office/word/2010/wordml" xmlns:w15="http://schemas.microsoft.com/office/word/2012/wordml" xmlns:wne="http://schemas.microsoft.com/office/word/2006/wordml" xmlns:wp="http://schemas.openxmlformats.org/drawingml/2006/wordprocessingDrawing" xmlns:wp14="http://schemas.microsoft.com/office/word/2010/wordprocessingDrawing" xmlns:wpc="http://schemas.microsoft.com/office/word/2010/wordprocessingCanvas" xmlns:wpg="http://schemas.microsoft.com/office/word/2010/wordprocessingGroup" xmlns:wpi="http://schemas.microsoft.com/office/word/2010/wordprocessingInk" xmlns:wps="http://schemas.microsoft.com/office/word/2010/wordprocessingShape" mc:Ignorable="w14 w15 wp14">
+<w:hdr xmlns:wpc="http://schemas.microsoft.com/office/word/2010/wordprocessingCanvas" xmlns:mc="http://schemas.openxmlformats.org/markup-compatibility/2006" xmlns:o="urn:schemas-microsoft-com:office:office" xmlns:r="http://schemas.openxmlformats.org/officeDocument/2006/relationships" xmlns:m="http://schemas.openxmlformats.org/officeDocument/2006/math" xmlns:v="urn:schemas-microsoft-com:vml" xmlns:wp14="http://schemas.microsoft.com/office/word/2010/wordprocessingDrawing" xmlns:wp="http://schemas.openxmlformats.org/drawingml/2006/wordprocessingDrawing" xmlns:w10="urn:schemas-microsoft-com:office:word" xmlns:w="http://schemas.openxmlformats.org/wordprocessingml/2006/main" xmlns:w14="http://schemas.microsoft.com/office/word/2010/wordml" xmlns:w15="http://schemas.microsoft.com/office/word/2012/wordml" xmlns:wpg="http://schemas.microsoft.com/office/word/2010/wordprocessingGroup" xmlns:wpi="http://schemas.microsoft.com/office/word/2010/wordprocessingInk" xmlns:wne="http://schemas.microsoft.com/office/word/2006/wordml" xmlns:wps="http://schemas.microsoft.com/office/word/2010/wordprocessingShape" mc:Ignorable="w14 w15 wp14">
   <w:tbl>
     <w:tblPr>
-      <w:tblW w:type="pct" w:w="5284"/>
+      <w:tblW w:w="5284" w:type="pct"/>
       <w:tblBorders>
-        <w:bottom w:color="808080" w:space="0" w:sz="18" w:themeColor="background1" w:themeShade="80" w:val="single"/>
-        <w:insideV w:color="808080" w:space="0" w:sz="18" w:themeColor="background1" w:themeShade="80" w:val="single"/>
+        <w:bottom w:val="single" w:sz="18" w:space="0" w:color="808080" w:themeColor="background1" w:themeShade="80"/>
+        <w:insideV w:val="single" w:sz="18" w:space="0" w:color="808080" w:themeColor="background1" w:themeShade="80"/>
       </w:tblBorders>
       <w:tblCellMar>
-        <w:top w:type="dxa" w:w="72"/>
-        <w:left w:type="dxa" w:w="115"/>
-        <w:bottom w:type="dxa" w:w="72"/>
-        <w:right w:type="dxa" w:w="115"/>
+        <w:top w:w="72" w:type="dxa"/>
+        <w:left w:w="115" w:type="dxa"/>
+        <w:bottom w:w="72" w:type="dxa"/>
+        <w:right w:w="115" w:type="dxa"/>
       </w:tblCellMar>
-      <w:tblLook w:firstColumn="1" w:firstRow="1" w:lastColumn="0" w:lastRow="0" w:noHBand="0" w:noVBand="1" w:val="04A0"/>
+      <w:tblLook w:val="04A0" w:firstRow="1" w:lastRow="0" w:firstColumn="1" w:lastColumn="0" w:noHBand="0" w:noVBand="1"/>
     </w:tblPr>
     <w:tblGrid>
       <w:gridCol w:w="9783"/>
@@ -4239,21 +4391,21 @@
       </w:trPr>
       <w:tc>
         <w:tcPr>
-          <w:tcW w:type="dxa" w:w="9782"/>
+          <w:tcW w:w="9782" w:type="dxa"/>
         </w:tcPr>
         <w:p>
           <w:pPr>
             <w:pStyle w:val="En-tte"/>
             <w:jc w:val="right"/>
             <w:rPr>
-              <w:rFonts w:asciiTheme="majorHAnsi" w:cstheme="majorBidi" w:eastAsiaTheme="majorEastAsia" w:hAnsiTheme="majorHAnsi"/>
+              <w:rFonts w:asciiTheme="majorHAnsi" w:eastAsiaTheme="majorEastAsia" w:hAnsiTheme="majorHAnsi" w:cstheme="majorBidi"/>
               <w:sz w:val="36"/>
               <w:szCs w:val="36"/>
             </w:rPr>
           </w:pPr>
           <w:r>
             <w:rPr>
-              <w:rFonts w:asciiTheme="majorHAnsi" w:cstheme="majorBidi" w:eastAsiaTheme="majorEastAsia" w:hAnsiTheme="majorHAnsi"/>
+              <w:rFonts w:asciiTheme="majorHAnsi" w:eastAsiaTheme="majorEastAsia" w:hAnsiTheme="majorHAnsi" w:cstheme="majorBidi"/>
               <w:sz w:val="36"/>
               <w:szCs w:val="36"/>
               <w:lang w:val="fr-FR"/>
@@ -4262,7 +4414,7 @@
           </w:r>
           <w:r>
             <w:rPr>
-              <w:rFonts w:asciiTheme="majorHAnsi" w:cstheme="majorBidi" w:eastAsiaTheme="majorEastAsia" w:hAnsiTheme="majorHAnsi"/>
+              <w:rFonts w:asciiTheme="majorHAnsi" w:eastAsiaTheme="majorEastAsia" w:hAnsiTheme="majorHAnsi" w:cstheme="majorBidi"/>
               <w:sz w:val="36"/>
               <w:szCs w:val="36"/>
               <w:lang w:val="fr-FR"/>
@@ -4271,7 +4423,7 @@
           </w:r>
           <w:r>
             <w:rPr>
-              <w:rFonts w:asciiTheme="majorHAnsi" w:cstheme="majorBidi" w:eastAsiaTheme="majorEastAsia" w:hAnsiTheme="majorHAnsi"/>
+              <w:rFonts w:asciiTheme="majorHAnsi" w:eastAsiaTheme="majorEastAsia" w:hAnsiTheme="majorHAnsi" w:cstheme="majorBidi"/>
               <w:sz w:val="36"/>
               <w:szCs w:val="36"/>
             </w:rPr>
@@ -4279,7 +4431,7 @@
           </w:r>
           <w:r>
             <w:rPr>
-              <w:rFonts w:asciiTheme="majorHAnsi" w:cstheme="majorBidi" w:eastAsiaTheme="majorEastAsia" w:hAnsiTheme="majorHAnsi"/>
+              <w:rFonts w:asciiTheme="majorHAnsi" w:eastAsiaTheme="majorEastAsia" w:hAnsiTheme="majorHAnsi" w:cstheme="majorBidi"/>
               <w:sz w:val="36"/>
               <w:szCs w:val="36"/>
             </w:rPr>
@@ -4287,7 +4439,7 @@
           </w:r>
           <w:r>
             <w:rPr>
-              <w:rFonts w:asciiTheme="majorHAnsi" w:cstheme="majorBidi" w:eastAsiaTheme="majorEastAsia" w:hAnsiTheme="majorHAnsi"/>
+              <w:rFonts w:asciiTheme="majorHAnsi" w:eastAsiaTheme="majorEastAsia" w:hAnsiTheme="majorHAnsi" w:cstheme="majorBidi"/>
               <w:sz w:val="36"/>
               <w:szCs w:val="36"/>
             </w:rPr>
@@ -4295,7 +4447,7 @@
           </w:r>
           <w:r>
             <w:rPr>
-              <w:rFonts w:asciiTheme="majorHAnsi" w:cstheme="majorBidi" w:eastAsiaTheme="majorEastAsia" w:hAnsiTheme="majorHAnsi"/>
+              <w:rFonts w:asciiTheme="majorHAnsi" w:eastAsiaTheme="majorEastAsia" w:hAnsiTheme="majorHAnsi" w:cstheme="majorBidi"/>
               <w:sz w:val="36"/>
               <w:szCs w:val="36"/>
             </w:rPr>
@@ -4314,8 +4466,8 @@
 </file>
 
 <file path=word/numbering.xml><?xml version="1.0" encoding="utf-8"?>
-<w:numbering xmlns:m="http://schemas.openxmlformats.org/officeDocument/2006/math" xmlns:mc="http://schemas.openxmlformats.org/markup-compatibility/2006" xmlns:o="urn:schemas-microsoft-com:office:office" xmlns:r="http://schemas.openxmlformats.org/officeDocument/2006/relationships" xmlns:v="urn:schemas-microsoft-com:vml" xmlns:w="http://schemas.openxmlformats.org/wordprocessingml/2006/main" xmlns:w10="urn:schemas-microsoft-com:office:word" xmlns:w14="http://schemas.microsoft.com/office/word/2010/wordml" xmlns:w15="http://schemas.microsoft.com/office/word/2012/wordml" xmlns:wne="http://schemas.microsoft.com/office/word/2006/wordml" xmlns:wp="http://schemas.openxmlformats.org/drawingml/2006/wordprocessingDrawing" xmlns:wp14="http://schemas.microsoft.com/office/word/2010/wordprocessingDrawing" xmlns:wpc="http://schemas.microsoft.com/office/word/2010/wordprocessingCanvas" xmlns:wpg="http://schemas.microsoft.com/office/word/2010/wordprocessingGroup" xmlns:wpi="http://schemas.microsoft.com/office/word/2010/wordprocessingInk" xmlns:wps="http://schemas.microsoft.com/office/word/2010/wordprocessingShape" mc:Ignorable="w14 w15 wp14">
-  <w:abstractNum w15:restartNumberingAfterBreak="0" w:abstractNumId="0">
+<w:numbering xmlns:wpc="http://schemas.microsoft.com/office/word/2010/wordprocessingCanvas" xmlns:mc="http://schemas.openxmlformats.org/markup-compatibility/2006" xmlns:o="urn:schemas-microsoft-com:office:office" xmlns:r="http://schemas.openxmlformats.org/officeDocument/2006/relationships" xmlns:m="http://schemas.openxmlformats.org/officeDocument/2006/math" xmlns:v="urn:schemas-microsoft-com:vml" xmlns:wp14="http://schemas.microsoft.com/office/word/2010/wordprocessingDrawing" xmlns:wp="http://schemas.openxmlformats.org/drawingml/2006/wordprocessingDrawing" xmlns:w10="urn:schemas-microsoft-com:office:word" xmlns:w="http://schemas.openxmlformats.org/wordprocessingml/2006/main" xmlns:w14="http://schemas.microsoft.com/office/word/2010/wordml" xmlns:w15="http://schemas.microsoft.com/office/word/2012/wordml" xmlns:wpg="http://schemas.microsoft.com/office/word/2010/wordprocessingGroup" xmlns:wpi="http://schemas.microsoft.com/office/word/2010/wordprocessingInk" xmlns:wne="http://schemas.microsoft.com/office/word/2006/wordml" xmlns:wps="http://schemas.microsoft.com/office/word/2010/wordprocessingShape" mc:Ignorable="w14 w15 wp14">
+  <w:abstractNum w:abstractNumId="0" w15:restartNumberingAfterBreak="0">
     <w:nsid w:val="03DB2885"/>
     <w:multiLevelType w:val="hybridMultilevel"/>
     <w:tmpl w:val="4594CD06"/>
@@ -4325,110 +4477,110 @@
       <w:lvlText w:val=""/>
       <w:lvlJc w:val="left"/>
       <w:pPr>
-        <w:ind w:hanging="360" w:left="720"/>
+        <w:ind w:left="720" w:hanging="360"/>
       </w:pPr>
       <w:rPr>
         <w:rFonts w:ascii="Symbol" w:hAnsi="Symbol" w:hint="default"/>
       </w:rPr>
     </w:lvl>
-    <w:lvl w:ilvl="1" w:tentative="1" w:tplc="040C0003">
+    <w:lvl w:ilvl="1" w:tplc="040C0003" w:tentative="1">
       <w:start w:val="1"/>
       <w:numFmt w:val="bullet"/>
       <w:lvlText w:val="o"/>
       <w:lvlJc w:val="left"/>
       <w:pPr>
-        <w:ind w:hanging="360" w:left="1440"/>
+        <w:ind w:left="1440" w:hanging="360"/>
       </w:pPr>
       <w:rPr>
-        <w:rFonts w:ascii="Courier New" w:cs="Courier New" w:hAnsi="Courier New" w:hint="default"/>
+        <w:rFonts w:ascii="Courier New" w:hAnsi="Courier New" w:cs="Courier New" w:hint="default"/>
       </w:rPr>
     </w:lvl>
-    <w:lvl w:ilvl="2" w:tentative="1" w:tplc="040C0005">
+    <w:lvl w:ilvl="2" w:tplc="040C0005" w:tentative="1">
       <w:start w:val="1"/>
       <w:numFmt w:val="bullet"/>
       <w:lvlText w:val=""/>
       <w:lvlJc w:val="left"/>
       <w:pPr>
-        <w:ind w:hanging="360" w:left="2160"/>
+        <w:ind w:left="2160" w:hanging="360"/>
       </w:pPr>
       <w:rPr>
         <w:rFonts w:ascii="Wingdings" w:hAnsi="Wingdings" w:hint="default"/>
       </w:rPr>
     </w:lvl>
-    <w:lvl w:ilvl="3" w:tentative="1" w:tplc="040C0001">
+    <w:lvl w:ilvl="3" w:tplc="040C0001" w:tentative="1">
       <w:start w:val="1"/>
       <w:numFmt w:val="bullet"/>
       <w:lvlText w:val=""/>
       <w:lvlJc w:val="left"/>
       <w:pPr>
-        <w:ind w:hanging="360" w:left="2880"/>
+        <w:ind w:left="2880" w:hanging="360"/>
       </w:pPr>
       <w:rPr>
         <w:rFonts w:ascii="Symbol" w:hAnsi="Symbol" w:hint="default"/>
       </w:rPr>
     </w:lvl>
-    <w:lvl w:ilvl="4" w:tentative="1" w:tplc="040C0003">
+    <w:lvl w:ilvl="4" w:tplc="040C0003" w:tentative="1">
       <w:start w:val="1"/>
       <w:numFmt w:val="bullet"/>
       <w:lvlText w:val="o"/>
       <w:lvlJc w:val="left"/>
       <w:pPr>
-        <w:ind w:hanging="360" w:left="3600"/>
+        <w:ind w:left="3600" w:hanging="360"/>
       </w:pPr>
       <w:rPr>
-        <w:rFonts w:ascii="Courier New" w:cs="Courier New" w:hAnsi="Courier New" w:hint="default"/>
+        <w:rFonts w:ascii="Courier New" w:hAnsi="Courier New" w:cs="Courier New" w:hint="default"/>
       </w:rPr>
     </w:lvl>
-    <w:lvl w:ilvl="5" w:tentative="1" w:tplc="040C0005">
+    <w:lvl w:ilvl="5" w:tplc="040C0005" w:tentative="1">
       <w:start w:val="1"/>
       <w:numFmt w:val="bullet"/>
       <w:lvlText w:val=""/>
       <w:lvlJc w:val="left"/>
       <w:pPr>
-        <w:ind w:hanging="360" w:left="4320"/>
+        <w:ind w:left="4320" w:hanging="360"/>
       </w:pPr>
       <w:rPr>
         <w:rFonts w:ascii="Wingdings" w:hAnsi="Wingdings" w:hint="default"/>
       </w:rPr>
     </w:lvl>
-    <w:lvl w:ilvl="6" w:tentative="1" w:tplc="040C0001">
+    <w:lvl w:ilvl="6" w:tplc="040C0001" w:tentative="1">
       <w:start w:val="1"/>
       <w:numFmt w:val="bullet"/>
       <w:lvlText w:val=""/>
       <w:lvlJc w:val="left"/>
       <w:pPr>
-        <w:ind w:hanging="360" w:left="5040"/>
+        <w:ind w:left="5040" w:hanging="360"/>
       </w:pPr>
       <w:rPr>
         <w:rFonts w:ascii="Symbol" w:hAnsi="Symbol" w:hint="default"/>
       </w:rPr>
     </w:lvl>
-    <w:lvl w:ilvl="7" w:tentative="1" w:tplc="040C0003">
+    <w:lvl w:ilvl="7" w:tplc="040C0003" w:tentative="1">
       <w:start w:val="1"/>
       <w:numFmt w:val="bullet"/>
       <w:lvlText w:val="o"/>
       <w:lvlJc w:val="left"/>
       <w:pPr>
-        <w:ind w:hanging="360" w:left="5760"/>
+        <w:ind w:left="5760" w:hanging="360"/>
       </w:pPr>
       <w:rPr>
-        <w:rFonts w:ascii="Courier New" w:cs="Courier New" w:hAnsi="Courier New" w:hint="default"/>
+        <w:rFonts w:ascii="Courier New" w:hAnsi="Courier New" w:cs="Courier New" w:hint="default"/>
       </w:rPr>
     </w:lvl>
-    <w:lvl w:ilvl="8" w:tentative="1" w:tplc="040C0005">
+    <w:lvl w:ilvl="8" w:tplc="040C0005" w:tentative="1">
       <w:start w:val="1"/>
       <w:numFmt w:val="bullet"/>
       <w:lvlText w:val=""/>
       <w:lvlJc w:val="left"/>
       <w:pPr>
-        <w:ind w:hanging="360" w:left="6480"/>
+        <w:ind w:left="6480" w:hanging="360"/>
       </w:pPr>
       <w:rPr>
         <w:rFonts w:ascii="Wingdings" w:hAnsi="Wingdings" w:hint="default"/>
       </w:rPr>
     </w:lvl>
   </w:abstractNum>
-  <w:abstractNum w15:restartNumberingAfterBreak="0" w:abstractNumId="1">
+  <w:abstractNum w:abstractNumId="1" w15:restartNumberingAfterBreak="0">
     <w:nsid w:val="3779608E"/>
     <w:multiLevelType w:val="hybridMultilevel"/>
     <w:tmpl w:val="AF96B842"/>
@@ -4438,110 +4590,110 @@
       <w:lvlText w:val=""/>
       <w:lvlJc w:val="left"/>
       <w:pPr>
-        <w:ind w:hanging="360" w:left="720"/>
+        <w:ind w:left="720" w:hanging="360"/>
       </w:pPr>
       <w:rPr>
         <w:rFonts w:ascii="Symbol" w:hAnsi="Symbol" w:hint="default"/>
       </w:rPr>
     </w:lvl>
-    <w:lvl w:ilvl="1" w:tentative="1" w:tplc="040C0003">
+    <w:lvl w:ilvl="1" w:tplc="040C0003" w:tentative="1">
       <w:start w:val="1"/>
       <w:numFmt w:val="bullet"/>
       <w:lvlText w:val="o"/>
       <w:lvlJc w:val="left"/>
       <w:pPr>
-        <w:ind w:hanging="360" w:left="1440"/>
+        <w:ind w:left="1440" w:hanging="360"/>
       </w:pPr>
       <w:rPr>
-        <w:rFonts w:ascii="Courier New" w:cs="Courier New" w:hAnsi="Courier New" w:hint="default"/>
+        <w:rFonts w:ascii="Courier New" w:hAnsi="Courier New" w:cs="Courier New" w:hint="default"/>
       </w:rPr>
     </w:lvl>
-    <w:lvl w:ilvl="2" w:tentative="1" w:tplc="040C0005">
+    <w:lvl w:ilvl="2" w:tplc="040C0005" w:tentative="1">
       <w:start w:val="1"/>
       <w:numFmt w:val="bullet"/>
       <w:lvlText w:val=""/>
       <w:lvlJc w:val="left"/>
       <w:pPr>
-        <w:ind w:hanging="360" w:left="2160"/>
+        <w:ind w:left="2160" w:hanging="360"/>
       </w:pPr>
       <w:rPr>
         <w:rFonts w:ascii="Wingdings" w:hAnsi="Wingdings" w:hint="default"/>
       </w:rPr>
     </w:lvl>
-    <w:lvl w:ilvl="3" w:tentative="1" w:tplc="040C0001">
+    <w:lvl w:ilvl="3" w:tplc="040C0001" w:tentative="1">
       <w:start w:val="1"/>
       <w:numFmt w:val="bullet"/>
       <w:lvlText w:val=""/>
       <w:lvlJc w:val="left"/>
       <w:pPr>
-        <w:ind w:hanging="360" w:left="2880"/>
+        <w:ind w:left="2880" w:hanging="360"/>
       </w:pPr>
       <w:rPr>
         <w:rFonts w:ascii="Symbol" w:hAnsi="Symbol" w:hint="default"/>
       </w:rPr>
     </w:lvl>
-    <w:lvl w:ilvl="4" w:tentative="1" w:tplc="040C0003">
+    <w:lvl w:ilvl="4" w:tplc="040C0003" w:tentative="1">
       <w:start w:val="1"/>
       <w:numFmt w:val="bullet"/>
       <w:lvlText w:val="o"/>
       <w:lvlJc w:val="left"/>
       <w:pPr>
-        <w:ind w:hanging="360" w:left="3600"/>
+        <w:ind w:left="3600" w:hanging="360"/>
       </w:pPr>
       <w:rPr>
-        <w:rFonts w:ascii="Courier New" w:cs="Courier New" w:hAnsi="Courier New" w:hint="default"/>
+        <w:rFonts w:ascii="Courier New" w:hAnsi="Courier New" w:cs="Courier New" w:hint="default"/>
       </w:rPr>
     </w:lvl>
-    <w:lvl w:ilvl="5" w:tentative="1" w:tplc="040C0005">
+    <w:lvl w:ilvl="5" w:tplc="040C0005" w:tentative="1">
       <w:start w:val="1"/>
       <w:numFmt w:val="bullet"/>
       <w:lvlText w:val=""/>
       <w:lvlJc w:val="left"/>
       <w:pPr>
-        <w:ind w:hanging="360" w:left="4320"/>
+        <w:ind w:left="4320" w:hanging="360"/>
       </w:pPr>
       <w:rPr>
         <w:rFonts w:ascii="Wingdings" w:hAnsi="Wingdings" w:hint="default"/>
       </w:rPr>
     </w:lvl>
-    <w:lvl w:ilvl="6" w:tentative="1" w:tplc="040C0001">
+    <w:lvl w:ilvl="6" w:tplc="040C0001" w:tentative="1">
       <w:start w:val="1"/>
       <w:numFmt w:val="bullet"/>
       <w:lvlText w:val=""/>
       <w:lvlJc w:val="left"/>
       <w:pPr>
-        <w:ind w:hanging="360" w:left="5040"/>
+        <w:ind w:left="5040" w:hanging="360"/>
       </w:pPr>
       <w:rPr>
         <w:rFonts w:ascii="Symbol" w:hAnsi="Symbol" w:hint="default"/>
       </w:rPr>
     </w:lvl>
-    <w:lvl w:ilvl="7" w:tentative="1" w:tplc="040C0003">
+    <w:lvl w:ilvl="7" w:tplc="040C0003" w:tentative="1">
       <w:start w:val="1"/>
       <w:numFmt w:val="bullet"/>
       <w:lvlText w:val="o"/>
       <w:lvlJc w:val="left"/>
       <w:pPr>
-        <w:ind w:hanging="360" w:left="5760"/>
+        <w:ind w:left="5760" w:hanging="360"/>
       </w:pPr>
       <w:rPr>
-        <w:rFonts w:ascii="Courier New" w:cs="Courier New" w:hAnsi="Courier New" w:hint="default"/>
+        <w:rFonts w:ascii="Courier New" w:hAnsi="Courier New" w:cs="Courier New" w:hint="default"/>
       </w:rPr>
     </w:lvl>
-    <w:lvl w:ilvl="8" w:tentative="1" w:tplc="040C0005">
+    <w:lvl w:ilvl="8" w:tplc="040C0005" w:tentative="1">
       <w:start w:val="1"/>
       <w:numFmt w:val="bullet"/>
       <w:lvlText w:val=""/>
       <w:lvlJc w:val="left"/>
       <w:pPr>
-        <w:ind w:hanging="360" w:left="6480"/>
+        <w:ind w:left="6480" w:hanging="360"/>
       </w:pPr>
       <w:rPr>
         <w:rFonts w:ascii="Wingdings" w:hAnsi="Wingdings" w:hint="default"/>
       </w:rPr>
     </w:lvl>
   </w:abstractNum>
-  <w:abstractNum w15:restartNumberingAfterBreak="0" w:abstractNumId="2">
+  <w:abstractNum w:abstractNumId="2" w15:restartNumberingAfterBreak="0">
     <w:nsid w:val="39275C9B"/>
     <w:multiLevelType w:val="hybridMultilevel"/>
     <w:tmpl w:val="C3FAF2E4"/>
@@ -4551,110 +4703,110 @@
       <w:lvlText w:val=""/>
       <w:lvlJc w:val="left"/>
       <w:pPr>
-        <w:ind w:hanging="360" w:left="720"/>
+        <w:ind w:left="720" w:hanging="360"/>
       </w:pPr>
       <w:rPr>
         <w:rFonts w:ascii="Symbol" w:hAnsi="Symbol" w:hint="default"/>
       </w:rPr>
     </w:lvl>
-    <w:lvl w:ilvl="1" w:tentative="1" w:tplc="040C0003">
+    <w:lvl w:ilvl="1" w:tplc="040C0003" w:tentative="1">
       <w:start w:val="1"/>
       <w:numFmt w:val="bullet"/>
       <w:lvlText w:val="o"/>
       <w:lvlJc w:val="left"/>
       <w:pPr>
-        <w:ind w:hanging="360" w:left="1440"/>
+        <w:ind w:left="1440" w:hanging="360"/>
       </w:pPr>
       <w:rPr>
-        <w:rFonts w:ascii="Courier New" w:cs="Courier New" w:hAnsi="Courier New" w:hint="default"/>
+        <w:rFonts w:ascii="Courier New" w:hAnsi="Courier New" w:cs="Courier New" w:hint="default"/>
       </w:rPr>
     </w:lvl>
-    <w:lvl w:ilvl="2" w:tentative="1" w:tplc="040C0005">
+    <w:lvl w:ilvl="2" w:tplc="040C0005" w:tentative="1">
       <w:start w:val="1"/>
       <w:numFmt w:val="bullet"/>
       <w:lvlText w:val=""/>
       <w:lvlJc w:val="left"/>
       <w:pPr>
-        <w:ind w:hanging="360" w:left="2160"/>
+        <w:ind w:left="2160" w:hanging="360"/>
       </w:pPr>
       <w:rPr>
         <w:rFonts w:ascii="Wingdings" w:hAnsi="Wingdings" w:hint="default"/>
       </w:rPr>
     </w:lvl>
-    <w:lvl w:ilvl="3" w:tentative="1" w:tplc="040C0001">
+    <w:lvl w:ilvl="3" w:tplc="040C0001" w:tentative="1">
       <w:start w:val="1"/>
       <w:numFmt w:val="bullet"/>
       <w:lvlText w:val=""/>
       <w:lvlJc w:val="left"/>
       <w:pPr>
-        <w:ind w:hanging="360" w:left="2880"/>
+        <w:ind w:left="2880" w:hanging="360"/>
       </w:pPr>
       <w:rPr>
         <w:rFonts w:ascii="Symbol" w:hAnsi="Symbol" w:hint="default"/>
       </w:rPr>
     </w:lvl>
-    <w:lvl w:ilvl="4" w:tentative="1" w:tplc="040C0003">
+    <w:lvl w:ilvl="4" w:tplc="040C0003" w:tentative="1">
       <w:start w:val="1"/>
       <w:numFmt w:val="bullet"/>
       <w:lvlText w:val="o"/>
       <w:lvlJc w:val="left"/>
       <w:pPr>
-        <w:ind w:hanging="360" w:left="3600"/>
+        <w:ind w:left="3600" w:hanging="360"/>
       </w:pPr>
       <w:rPr>
-        <w:rFonts w:ascii="Courier New" w:cs="Courier New" w:hAnsi="Courier New" w:hint="default"/>
+        <w:rFonts w:ascii="Courier New" w:hAnsi="Courier New" w:cs="Courier New" w:hint="default"/>
       </w:rPr>
     </w:lvl>
-    <w:lvl w:ilvl="5" w:tentative="1" w:tplc="040C0005">
+    <w:lvl w:ilvl="5" w:tplc="040C0005" w:tentative="1">
       <w:start w:val="1"/>
       <w:numFmt w:val="bullet"/>
       <w:lvlText w:val=""/>
       <w:lvlJc w:val="left"/>
       <w:pPr>
-        <w:ind w:hanging="360" w:left="4320"/>
+        <w:ind w:left="4320" w:hanging="360"/>
       </w:pPr>
       <w:rPr>
         <w:rFonts w:ascii="Wingdings" w:hAnsi="Wingdings" w:hint="default"/>
       </w:rPr>
     </w:lvl>
-    <w:lvl w:ilvl="6" w:tentative="1" w:tplc="040C0001">
+    <w:lvl w:ilvl="6" w:tplc="040C0001" w:tentative="1">
       <w:start w:val="1"/>
       <w:numFmt w:val="bullet"/>
       <w:lvlText w:val=""/>
       <w:lvlJc w:val="left"/>
       <w:pPr>
-        <w:ind w:hanging="360" w:left="5040"/>
+        <w:ind w:left="5040" w:hanging="360"/>
       </w:pPr>
       <w:rPr>
         <w:rFonts w:ascii="Symbol" w:hAnsi="Symbol" w:hint="default"/>
       </w:rPr>
     </w:lvl>
-    <w:lvl w:ilvl="7" w:tentative="1" w:tplc="040C0003">
+    <w:lvl w:ilvl="7" w:tplc="040C0003" w:tentative="1">
       <w:start w:val="1"/>
       <w:numFmt w:val="bullet"/>
       <w:lvlText w:val="o"/>
       <w:lvlJc w:val="left"/>
       <w:pPr>
-        <w:ind w:hanging="360" w:left="5760"/>
+        <w:ind w:left="5760" w:hanging="360"/>
       </w:pPr>
       <w:rPr>
-        <w:rFonts w:ascii="Courier New" w:cs="Courier New" w:hAnsi="Courier New" w:hint="default"/>
+        <w:rFonts w:ascii="Courier New" w:hAnsi="Courier New" w:cs="Courier New" w:hint="default"/>
       </w:rPr>
     </w:lvl>
-    <w:lvl w:ilvl="8" w:tentative="1" w:tplc="040C0005">
+    <w:lvl w:ilvl="8" w:tplc="040C0005" w:tentative="1">
       <w:start w:val="1"/>
       <w:numFmt w:val="bullet"/>
       <w:lvlText w:val=""/>
       <w:lvlJc w:val="left"/>
       <w:pPr>
-        <w:ind w:hanging="360" w:left="6480"/>
+        <w:ind w:left="6480" w:hanging="360"/>
       </w:pPr>
       <w:rPr>
         <w:rFonts w:ascii="Wingdings" w:hAnsi="Wingdings" w:hint="default"/>
       </w:rPr>
     </w:lvl>
   </w:abstractNum>
-  <w:abstractNum w15:restartNumberingAfterBreak="0" w:abstractNumId="3">
+  <w:abstractNum w:abstractNumId="3" w15:restartNumberingAfterBreak="0">
     <w:nsid w:val="4B595918"/>
     <w:multiLevelType w:val="hybridMultilevel"/>
     <w:tmpl w:val="16F06990"/>
@@ -4663,110 +4815,110 @@
       <w:lvlText w:val="-"/>
       <w:lvlJc w:val="left"/>
       <w:pPr>
-        <w:ind w:hanging="360" w:left="1080"/>
+        <w:ind w:left="1080" w:hanging="360"/>
       </w:pPr>
       <w:rPr>
-        <w:rFonts w:ascii="Calibri" w:cs="Calibri" w:eastAsia="Calibri" w:hAnsi="Calibri" w:hint="default"/>
+        <w:rFonts w:ascii="Calibri" w:eastAsia="Calibri" w:hAnsi="Calibri" w:cs="Calibri" w:hint="default"/>
       </w:rPr>
     </w:lvl>
-    <w:lvl w:ilvl="1" w:tentative="1" w:tplc="040C0003">
+    <w:lvl w:ilvl="1" w:tplc="040C0003" w:tentative="1">
       <w:start w:val="1"/>
       <w:numFmt w:val="bullet"/>
       <w:lvlText w:val="o"/>
       <w:lvlJc w:val="left"/>
       <w:pPr>
-        <w:ind w:hanging="360" w:left="1800"/>
+        <w:ind w:left="1800" w:hanging="360"/>
       </w:pPr>
       <w:rPr>
-        <w:rFonts w:ascii="Courier New" w:cs="Courier New" w:hAnsi="Courier New" w:hint="default"/>
+        <w:rFonts w:ascii="Courier New" w:hAnsi="Courier New" w:cs="Courier New" w:hint="default"/>
       </w:rPr>
     </w:lvl>
-    <w:lvl w:ilvl="2" w:tentative="1" w:tplc="040C0005">
+    <w:lvl w:ilvl="2" w:tplc="040C0005" w:tentative="1">
       <w:start w:val="1"/>
       <w:numFmt w:val="bullet"/>
       <w:lvlText w:val=""/>
       <w:lvlJc w:val="left"/>
       <w:pPr>
-        <w:ind w:hanging="360" w:left="2520"/>
+        <w:ind w:left="2520" w:hanging="360"/>
       </w:pPr>
       <w:rPr>
         <w:rFonts w:ascii="Wingdings" w:hAnsi="Wingdings" w:hint="default"/>
       </w:rPr>
     </w:lvl>
-    <w:lvl w:ilvl="3" w:tentative="1" w:tplc="040C0001">
+    <w:lvl w:ilvl="3" w:tplc="040C0001" w:tentative="1">
       <w:start w:val="1"/>
       <w:numFmt w:val="bullet"/>
       <w:lvlText w:val=""/>
       <w:lvlJc w:val="left"/>
       <w:pPr>
-        <w:ind w:hanging="360" w:left="3240"/>
+        <w:ind w:left="3240" w:hanging="360"/>
       </w:pPr>
       <w:rPr>
         <w:rFonts w:ascii="Symbol" w:hAnsi="Symbol" w:hint="default"/>
       </w:rPr>
     </w:lvl>
-    <w:lvl w:ilvl="4" w:tentative="1" w:tplc="040C0003">
+    <w:lvl w:ilvl="4" w:tplc="040C0003" w:tentative="1">
       <w:start w:val="1"/>
       <w:numFmt w:val="bullet"/>
       <w:lvlText w:val="o"/>
       <w:lvlJc w:val="left"/>
       <w:pPr>
-        <w:ind w:hanging="360" w:left="3960"/>
+        <w:ind w:left="3960" w:hanging="360"/>
       </w:pPr>
       <w:rPr>
-        <w:rFonts w:ascii="Courier New" w:cs="Courier New" w:hAnsi="Courier New" w:hint="default"/>
+        <w:rFonts w:ascii="Courier New" w:hAnsi="Courier New" w:cs="Courier New" w:hint="default"/>
       </w:rPr>
     </w:lvl>
-    <w:lvl w:ilvl="5" w:tentative="1" w:tplc="040C0005">
+    <w:lvl w:ilvl="5" w:tplc="040C0005" w:tentative="1">
       <w:start w:val="1"/>
       <w:numFmt w:val="bullet"/>
       <w:lvlText w:val=""/>
       <w:lvlJc w:val="left"/>
       <w:pPr>
-        <w:ind w:hanging="360" w:left="4680"/>
+        <w:ind w:left="4680" w:hanging="360"/>
       </w:pPr>
       <w:rPr>
         <w:rFonts w:ascii="Wingdings" w:hAnsi="Wingdings" w:hint="default"/>
       </w:rPr>
     </w:lvl>
-    <w:lvl w:ilvl="6" w:tentative="1" w:tplc="040C0001">
+    <w:lvl w:ilvl="6" w:tplc="040C0001" w:tentative="1">
       <w:start w:val="1"/>
       <w:numFmt w:val="bullet"/>
       <w:lvlText w:val=""/>
       <w:lvlJc w:val="left"/>
       <w:pPr>
-        <w:ind w:hanging="360" w:left="5400"/>
+        <w:ind w:left="5400" w:hanging="360"/>
       </w:pPr>
       <w:rPr>
         <w:rFonts w:ascii="Symbol" w:hAnsi="Symbol" w:hint="default"/>
       </w:rPr>
     </w:lvl>
-    <w:lvl w:ilvl="7" w:tentative="1" w:tplc="040C0003">
+    <w:lvl w:ilvl="7" w:tplc="040C0003" w:tentative="1">
       <w:start w:val="1"/>
       <w:numFmt w:val="bullet"/>
       <w:lvlText w:val="o"/>
       <w:lvlJc w:val="left"/>
       <w:pPr>
-        <w:ind w:hanging="360" w:left="6120"/>
+        <w:ind w:left="6120" w:hanging="360"/>
       </w:pPr>
       <w:rPr>
-        <w:rFonts w:ascii="Courier New" w:cs="Courier New" w:hAnsi="Courier New" w:hint="default"/>
+        <w:rFonts w:ascii="Courier New" w:hAnsi="Courier New" w:cs="Courier New" w:hint="default"/>
       </w:rPr>
     </w:lvl>
-    <w:lvl w:ilvl="8" w:tentative="1" w:tplc="040C0005">
+    <w:lvl w:ilvl="8" w:tplc="040C0005" w:tentative="1">
       <w:start w:val="1"/>
       <w:numFmt w:val="bullet"/>
       <w:lvlText w:val=""/>
       <w:lvlJc w:val="left"/>
       <w:pPr>
-        <w:ind w:hanging="360" w:left="6840"/>
+        <w:ind w:left="6840" w:hanging="360"/>
       </w:pPr>
       <w:rPr>
         <w:rFonts w:ascii="Wingdings" w:hAnsi="Wingdings" w:hint="default"/>
       </w:rPr>
     </w:lvl>
   </w:abstractNum>
-  <w:abstractNum w15:restartNumberingAfterBreak="0" w:abstractNumId="4">
+  <w:abstractNum w:abstractNumId="4" w15:restartNumberingAfterBreak="0">
     <w:nsid w:val="4DF27C15"/>
     <w:multiLevelType w:val="hybridMultilevel"/>
     <w:tmpl w:val="26A6280C"/>
@@ -4776,110 +4928,110 @@
       <w:lvlText w:val=""/>
       <w:lvlJc w:val="left"/>
       <w:pPr>
-        <w:ind w:hanging="360" w:left="720"/>
+        <w:ind w:left="720" w:hanging="360"/>
       </w:pPr>
       <w:rPr>
         <w:rFonts w:ascii="Symbol" w:hAnsi="Symbol" w:hint="default"/>
       </w:rPr>
     </w:lvl>
-    <w:lvl w:ilvl="1" w:tentative="1" w:tplc="040C0003">
+    <w:lvl w:ilvl="1" w:tplc="040C0003" w:tentative="1">
       <w:start w:val="1"/>
       <w:numFmt w:val="bullet"/>
       <w:lvlText w:val="o"/>
       <w:lvlJc w:val="left"/>
       <w:pPr>
-        <w:ind w:hanging="360" w:left="1440"/>
+        <w:ind w:left="1440" w:hanging="360"/>
       </w:pPr>
       <w:rPr>
-        <w:rFonts w:ascii="Courier New" w:cs="Courier New" w:hAnsi="Courier New" w:hint="default"/>
+        <w:rFonts w:ascii="Courier New" w:hAnsi="Courier New" w:cs="Courier New" w:hint="default"/>
       </w:rPr>
     </w:lvl>
-    <w:lvl w:ilvl="2" w:tentative="1" w:tplc="040C0005">
+    <w:lvl w:ilvl="2" w:tplc="040C0005" w:tentative="1">
       <w:start w:val="1"/>
       <w:numFmt w:val="bullet"/>
       <w:lvlText w:val=""/>
       <w:lvlJc w:val="left"/>
       <w:pPr>
-        <w:ind w:hanging="360" w:left="2160"/>
+        <w:ind w:left="2160" w:hanging="360"/>
       </w:pPr>
       <w:rPr>
         <w:rFonts w:ascii="Wingdings" w:hAnsi="Wingdings" w:hint="default"/>
       </w:rPr>
     </w:lvl>
-    <w:lvl w:ilvl="3" w:tentative="1" w:tplc="040C0001">
+    <w:lvl w:ilvl="3" w:tplc="040C0001" w:tentative="1">
       <w:start w:val="1"/>
       <w:numFmt w:val="bullet"/>
       <w:lvlText w:val=""/>
       <w:lvlJc w:val="left"/>
       <w:pPr>
-        <w:ind w:hanging="360" w:left="2880"/>
+        <w:ind w:left="2880" w:hanging="360"/>
       </w:pPr>
       <w:rPr>
         <w:rFonts w:ascii="Symbol" w:hAnsi="Symbol" w:hint="default"/>
       </w:rPr>
     </w:lvl>
-    <w:lvl w:ilvl="4" w:tentative="1" w:tplc="040C0003">
+    <w:lvl w:ilvl="4" w:tplc="040C0003" w:tentative="1">
       <w:start w:val="1"/>
       <w:numFmt w:val="bullet"/>
       <w:lvlText w:val="o"/>
       <w:lvlJc w:val="left"/>
       <w:pPr>
-        <w:ind w:hanging="360" w:left="3600"/>
+        <w:ind w:left="3600" w:hanging="360"/>
       </w:pPr>
       <w:rPr>
-        <w:rFonts w:ascii="Courier New" w:cs="Courier New" w:hAnsi="Courier New" w:hint="default"/>
+        <w:rFonts w:ascii="Courier New" w:hAnsi="Courier New" w:cs="Courier New" w:hint="default"/>
       </w:rPr>
     </w:lvl>
-    <w:lvl w:ilvl="5" w:tentative="1" w:tplc="040C0005">
+    <w:lvl w:ilvl="5" w:tplc="040C0005" w:tentative="1">
       <w:start w:val="1"/>
       <w:numFmt w:val="bullet"/>
       <w:lvlText w:val=""/>
       <w:lvlJc w:val="left"/>
       <w:pPr>
-        <w:ind w:hanging="360" w:left="4320"/>
+        <w:ind w:left="4320" w:hanging="360"/>
       </w:pPr>
       <w:rPr>
         <w:rFonts w:ascii="Wingdings" w:hAnsi="Wingdings" w:hint="default"/>
       </w:rPr>
     </w:lvl>
-    <w:lvl w:ilvl="6" w:tentative="1" w:tplc="040C0001">
+    <w:lvl w:ilvl="6" w:tplc="040C0001" w:tentative="1">
       <w:start w:val="1"/>
       <w:numFmt w:val="bullet"/>
       <w:lvlText w:val=""/>
       <w:lvlJc w:val="left"/>
       <w:pPr>
-        <w:ind w:hanging="360" w:left="5040"/>
+        <w:ind w:left="5040" w:hanging="360"/>
       </w:pPr>
       <w:rPr>
         <w:rFonts w:ascii="Symbol" w:hAnsi="Symbol" w:hint="default"/>
       </w:rPr>
     </w:lvl>
-    <w:lvl w:ilvl="7" w:tentative="1" w:tplc="040C0003">
+    <w:lvl w:ilvl="7" w:tplc="040C0003" w:tentative="1">
       <w:start w:val="1"/>
       <w:numFmt w:val="bullet"/>
       <w:lvlText w:val="o"/>
       <w:lvlJc w:val="left"/>
       <w:pPr>
-        <w:ind w:hanging="360" w:left="5760"/>
+        <w:ind w:left="5760" w:hanging="360"/>
       </w:pPr>
       <w:rPr>
-        <w:rFonts w:ascii="Courier New" w:cs="Courier New" w:hAnsi="Courier New" w:hint="default"/>
+        <w:rFonts w:ascii="Courier New" w:hAnsi="Courier New" w:cs="Courier New" w:hint="default"/>
       </w:rPr>
     </w:lvl>
-    <w:lvl w:ilvl="8" w:tentative="1" w:tplc="040C0005">
+    <w:lvl w:ilvl="8" w:tplc="040C0005" w:tentative="1">
       <w:start w:val="1"/>
       <w:numFmt w:val="bullet"/>
       <w:lvlText w:val=""/>
       <w:lvlJc w:val="left"/>
       <w:pPr>
-        <w:ind w:hanging="360" w:left="6480"/>
+        <w:ind w:left="6480" w:hanging="360"/>
       </w:pPr>
       <w:rPr>
         <w:rFonts w:ascii="Wingdings" w:hAnsi="Wingdings" w:hint="default"/>
       </w:rPr>
     </w:lvl>
   </w:abstractNum>
-  <w:abstractNum w15:restartNumberingAfterBreak="0" w:abstractNumId="5">
+  <w:abstractNum w:abstractNumId="5" w15:restartNumberingAfterBreak="0">
     <w:nsid w:val="4F37405E"/>
     <w:multiLevelType w:val="hybridMultilevel"/>
     <w:tmpl w:val="0F5455A2"/>
@@ -4889,7 +5041,7 @@
       <w:lvlText w:val=""/>
       <w:lvlJc w:val="left"/>
       <w:pPr>
-        <w:ind w:hanging="360" w:left="720"/>
+        <w:ind w:left="720" w:hanging="360"/>
       </w:pPr>
       <w:rPr>
         <w:rFonts w:ascii="Symbol" w:hAnsi="Symbol" w:hint="default"/>
@@ -4901,10 +5053,10 @@
       <w:lvlText w:val="o"/>
       <w:lvlJc w:val="left"/>
       <w:pPr>
-        <w:ind w:hanging="360" w:left="1440"/>
+        <w:ind w:left="1440" w:hanging="360"/>
       </w:pPr>
       <w:rPr>
-        <w:rFonts w:ascii="Courier New" w:cs="Courier New" w:hAnsi="Courier New" w:hint="default"/>
+        <w:rFonts w:ascii="Courier New" w:hAnsi="Courier New" w:cs="Courier New" w:hint="default"/>
       </w:rPr>
     </w:lvl>
     <w:lvl w:ilvl="2" w:tplc="040C0005">
@@ -4913,7 +5065,7 @@
       <w:lvlText w:val=""/>
       <w:lvlJc w:val="left"/>
       <w:pPr>
-        <w:ind w:hanging="360" w:left="2160"/>
+        <w:ind w:left="2160" w:hanging="360"/>
       </w:pPr>
       <w:rPr>
         <w:rFonts w:ascii="Wingdings" w:hAnsi="Wingdings" w:hint="default"/>
@@ -4925,74 +5077,74 @@
       <w:lvlText w:val=""/>
       <w:lvlJc w:val="left"/>
       <w:pPr>
-        <w:ind w:hanging="360" w:left="2880"/>
+        <w:ind w:left="2880" w:hanging="360"/>
       </w:pPr>
       <w:rPr>
         <w:rFonts w:ascii="Symbol" w:hAnsi="Symbol" w:hint="default"/>
       </w:rPr>
     </w:lvl>
-    <w:lvl w:ilvl="4" w:tentative="1" w:tplc="040C0003">
+    <w:lvl w:ilvl="4" w:tplc="040C0003" w:tentative="1">
       <w:start w:val="1"/>
       <w:numFmt w:val="bullet"/>
       <w:lvlText w:val="o"/>
       <w:lvlJc w:val="left"/>
       <w:pPr>
-        <w:ind w:hanging="360" w:left="3600"/>
+        <w:ind w:left="3600" w:hanging="360"/>
       </w:pPr>
       <w:rPr>
-        <w:rFonts w:ascii="Courier New" w:cs="Courier New" w:hAnsi="Courier New" w:hint="default"/>
+        <w:rFonts w:ascii="Courier New" w:hAnsi="Courier New" w:cs="Courier New" w:hint="default"/>
       </w:rPr>
     </w:lvl>
-    <w:lvl w:ilvl="5" w:tentative="1" w:tplc="040C0005">
+    <w:lvl w:ilvl="5" w:tplc="040C0005" w:tentative="1">
       <w:start w:val="1"/>
       <w:numFmt w:val="bullet"/>
       <w:lvlText w:val=""/>
       <w:lvlJc w:val="left"/>
       <w:pPr>
-        <w:ind w:hanging="360" w:left="4320"/>
+        <w:ind w:left="4320" w:hanging="360"/>
       </w:pPr>
       <w:rPr>
         <w:rFonts w:ascii="Wingdings" w:hAnsi="Wingdings" w:hint="default"/>
       </w:rPr>
     </w:lvl>
-    <w:lvl w:ilvl="6" w:tentative="1" w:tplc="040C0001">
+    <w:lvl w:ilvl="6" w:tplc="040C0001" w:tentative="1">
       <w:start w:val="1"/>
       <w:numFmt w:val="bullet"/>
       <w:lvlText w:val=""/>
       <w:lvlJc w:val="left"/>
       <w:pPr>
-        <w:ind w:hanging="360" w:left="5040"/>
+        <w:ind w:left="5040" w:hanging="360"/>
       </w:pPr>
       <w:rPr>
         <w:rFonts w:ascii="Symbol" w:hAnsi="Symbol" w:hint="default"/>
       </w:rPr>
     </w:lvl>
-    <w:lvl w:ilvl="7" w:tentative="1" w:tplc="040C0003">
+    <w:lvl w:ilvl="7" w:tplc="040C0003" w:tentative="1">
       <w:start w:val="1"/>
       <w:numFmt w:val="bullet"/>
       <w:lvlText w:val="o"/>
       <w:lvlJc w:val="left"/>
       <w:pPr>
-        <w:ind w:hanging="360" w:left="5760"/>
+        <w:ind w:left="5760" w:hanging="360"/>
       </w:pPr>
       <w:rPr>
-        <w:rFonts w:ascii="Courier New" w:cs="Courier New" w:hAnsi="Courier New" w:hint="default"/>
+        <w:rFonts w:ascii="Courier New" w:hAnsi="Courier New" w:cs="Courier New" w:hint="default"/>
       </w:rPr>
     </w:lvl>
-    <w:lvl w:ilvl="8" w:tentative="1" w:tplc="040C0005">
+    <w:lvl w:ilvl="8" w:tplc="040C0005" w:tentative="1">
       <w:start w:val="1"/>
       <w:numFmt w:val="bullet"/>
       <w:lvlText w:val=""/>
       <w:lvlJc w:val="left"/>
       <w:pPr>
-        <w:ind w:hanging="360" w:left="6480"/>
+        <w:ind w:left="6480" w:hanging="360"/>
       </w:pPr>
       <w:rPr>
         <w:rFonts w:ascii="Wingdings" w:hAnsi="Wingdings" w:hint="default"/>
       </w:rPr>
     </w:lvl>
   </w:abstractNum>
-  <w:abstractNum w15:restartNumberingAfterBreak="0" w:abstractNumId="6">
+  <w:abstractNum w:abstractNumId="6" w15:restartNumberingAfterBreak="0">
     <w:nsid w:val="59B25854"/>
     <w:multiLevelType w:val="multilevel"/>
     <w:tmpl w:val="040C0025"/>
@@ -5003,7 +5155,7 @@
       <w:lvlText w:val="%1"/>
       <w:lvlJc w:val="left"/>
       <w:pPr>
-        <w:ind w:hanging="432" w:left="432"/>
+        <w:ind w:left="432" w:hanging="432"/>
       </w:pPr>
     </w:lvl>
     <w:lvl w:ilvl="1">
@@ -5013,7 +5165,7 @@
       <w:lvlText w:val="%1.%2"/>
       <w:lvlJc w:val="left"/>
       <w:pPr>
-        <w:ind w:hanging="576" w:left="576"/>
+        <w:ind w:left="576" w:hanging="576"/>
       </w:pPr>
     </w:lvl>
     <w:lvl w:ilvl="2">
@@ -5023,7 +5175,7 @@
       <w:lvlText w:val="%1.%2.%3"/>
       <w:lvlJc w:val="left"/>
       <w:pPr>
-        <w:ind w:hanging="720" w:left="720"/>
+        <w:ind w:left="720" w:hanging="720"/>
       </w:pPr>
     </w:lvl>
     <w:lvl w:ilvl="3">
@@ -5033,7 +5185,7 @@
       <w:lvlText w:val="%1.%2.%3.%4"/>
       <w:lvlJc w:val="left"/>
       <w:pPr>
-        <w:ind w:hanging="864" w:left="864"/>
+        <w:ind w:left="864" w:hanging="864"/>
       </w:pPr>
     </w:lvl>
     <w:lvl w:ilvl="4">
@@ -5043,7 +5195,7 @@
       <w:lvlText w:val="%1.%2.%3.%4.%5"/>
       <w:lvlJc w:val="left"/>
       <w:pPr>
-        <w:ind w:hanging="1008" w:left="1008"/>
+        <w:ind w:left="1008" w:hanging="1008"/>
       </w:pPr>
     </w:lvl>
     <w:lvl w:ilvl="5">
@@ -5053,7 +5205,7 @@
       <w:lvlText w:val="%1.%2.%3.%4.%5.%6"/>
       <w:lvlJc w:val="left"/>
       <w:pPr>
-        <w:ind w:hanging="1152" w:left="1152"/>
+        <w:ind w:left="1152" w:hanging="1152"/>
       </w:pPr>
     </w:lvl>
     <w:lvl w:ilvl="6">
@@ -5063,7 +5215,7 @@
       <w:lvlText w:val="%1.%2.%3.%4.%5.%6.%7"/>
       <w:lvlJc w:val="left"/>
       <w:pPr>
-        <w:ind w:hanging="1296" w:left="1296"/>
+        <w:ind w:left="1296" w:hanging="1296"/>
       </w:pPr>
     </w:lvl>
     <w:lvl w:ilvl="7">
@@ -5073,7 +5225,7 @@
       <w:lvlText w:val="%1.%2.%3.%4.%5.%6.%7.%8"/>
       <w:lvlJc w:val="left"/>
       <w:pPr>
-        <w:ind w:hanging="1440" w:left="1440"/>
+        <w:ind w:left="1440" w:hanging="1440"/>
       </w:pPr>
     </w:lvl>
     <w:lvl w:ilvl="8">
@@ -5083,11 +5235,11 @@
       <w:lvlText w:val="%1.%2.%3.%4.%5.%6.%7.%8.%9"/>
       <w:lvlJc w:val="left"/>
       <w:pPr>
-        <w:ind w:hanging="1584" w:left="1584"/>
+        <w:ind w:left="1584" w:hanging="1584"/>
       </w:pPr>
     </w:lvl>
   </w:abstractNum>
-  <w:abstractNum w15:restartNumberingAfterBreak="0" w:abstractNumId="7">
+  <w:abstractNum w:abstractNumId="7" w15:restartNumberingAfterBreak="0">
     <w:nsid w:val="67EB651A"/>
     <w:multiLevelType w:val="hybridMultilevel"/>
     <w:tmpl w:val="BB56658E"/>
@@ -5097,103 +5249,103 @@
       <w:lvlText w:val=""/>
       <w:lvlJc w:val="left"/>
       <w:pPr>
-        <w:ind w:hanging="360" w:left="720"/>
+        <w:ind w:left="720" w:hanging="360"/>
       </w:pPr>
       <w:rPr>
         <w:rFonts w:ascii="Symbol" w:hAnsi="Symbol" w:hint="default"/>
       </w:rPr>
     </w:lvl>
-    <w:lvl w:ilvl="1" w:tentative="1" w:tplc="040C0003">
+    <w:lvl w:ilvl="1" w:tplc="040C0003" w:tentative="1">
       <w:start w:val="1"/>
       <w:numFmt w:val="bullet"/>
       <w:lvlText w:val="o"/>
       <w:lvlJc w:val="left"/>
       <w:pPr>
-        <w:ind w:hanging="360" w:left="1440"/>
+        <w:ind w:left="1440" w:hanging="360"/>
       </w:pPr>
       <w:rPr>
-        <w:rFonts w:ascii="Courier New" w:cs="Courier New" w:hAnsi="Courier New" w:hint="default"/>
+        <w:rFonts w:ascii="Courier New" w:hAnsi="Courier New" w:cs="Courier New" w:hint="default"/>
       </w:rPr>
     </w:lvl>
-    <w:lvl w:ilvl="2" w:tentative="1" w:tplc="040C0005">
+    <w:lvl w:ilvl="2" w:tplc="040C0005" w:tentative="1">
       <w:start w:val="1"/>
       <w:numFmt w:val="bullet"/>
       <w:lvlText w:val=""/>
       <w:lvlJc w:val="left"/>
       <w:pPr>
-        <w:ind w:hanging="360" w:left="2160"/>
+        <w:ind w:left="2160" w:hanging="360"/>
       </w:pPr>
       <w:rPr>
         <w:rFonts w:ascii="Wingdings" w:hAnsi="Wingdings" w:hint="default"/>
       </w:rPr>
     </w:lvl>
-    <w:lvl w:ilvl="3" w:tentative="1" w:tplc="040C0001">
+    <w:lvl w:ilvl="3" w:tplc="040C0001" w:tentative="1">
       <w:start w:val="1"/>
       <w:numFmt w:val="bullet"/>
       <w:lvlText w:val=""/>
       <w:lvlJc w:val="left"/>
       <w:pPr>
-        <w:ind w:hanging="360" w:left="2880"/>
+        <w:ind w:left="2880" w:hanging="360"/>
       </w:pPr>
       <w:rPr>
         <w:rFonts w:ascii="Symbol" w:hAnsi="Symbol" w:hint="default"/>
       </w:rPr>
     </w:lvl>
-    <w:lvl w:ilvl="4" w:tentative="1" w:tplc="040C0003">
+    <w:lvl w:ilvl="4" w:tplc="040C0003" w:tentative="1">
       <w:start w:val="1"/>
       <w:numFmt w:val="bullet"/>
       <w:lvlText w:val="o"/>
       <w:lvlJc w:val="left"/>
       <w:pPr>
-        <w:ind w:hanging="360" w:left="3600"/>
+        <w:ind w:left="3600" w:hanging="360"/>
       </w:pPr>
       <w:rPr>
-        <w:rFonts w:ascii="Courier New" w:cs="Courier New" w:hAnsi="Courier New" w:hint="default"/>
+        <w:rFonts w:ascii="Courier New" w:hAnsi="Courier New" w:cs="Courier New" w:hint="default"/>
       </w:rPr>
     </w:lvl>
-    <w:lvl w:ilvl="5" w:tentative="1" w:tplc="040C0005">
+    <w:lvl w:ilvl="5" w:tplc="040C0005" w:tentative="1">
       <w:start w:val="1"/>
       <w:numFmt w:val="bullet"/>
       <w:lvlText w:val=""/>
       <w:lvlJc w:val="left"/>
       <w:pPr>
-        <w:ind w:hanging="360" w:left="4320"/>
+        <w:ind w:left="4320" w:hanging="360"/>
       </w:pPr>
       <w:rPr>
         <w:rFonts w:ascii="Wingdings" w:hAnsi="Wingdings" w:hint="default"/>
       </w:rPr>
     </w:lvl>
-    <w:lvl w:ilvl="6" w:tentative="1" w:tplc="040C0001">
+    <w:lvl w:ilvl="6" w:tplc="040C0001" w:tentative="1">
       <w:start w:val="1"/>
       <w:numFmt w:val="bullet"/>
       <w:lvlText w:val=""/>
       <w:lvlJc w:val="left"/>
       <w:pPr>
-        <w:ind w:hanging="360" w:left="5040"/>
+        <w:ind w:left="5040" w:hanging="360"/>
       </w:pPr>
       <w:rPr>
         <w:rFonts w:ascii="Symbol" w:hAnsi="Symbol" w:hint="default"/>
       </w:rPr>
     </w:lvl>
-    <w:lvl w:ilvl="7" w:tentative="1" w:tplc="040C0003">
+    <w:lvl w:ilvl="7" w:tplc="040C0003" w:tentative="1">
       <w:start w:val="1"/>
       <w:numFmt w:val="bullet"/>
       <w:lvlText w:val="o"/>
       <w:lvlJc w:val="left"/>
       <w:pPr>
-        <w:ind w:hanging="360" w:left="5760"/>
+        <w:ind w:left="5760" w:hanging="360"/>
       </w:pPr>
       <w:rPr>
-        <w:rFonts w:ascii="Courier New" w:cs="Courier New" w:hAnsi="Courier New" w:hint="default"/>
+        <w:rFonts w:ascii="Courier New" w:hAnsi="Courier New" w:cs="Courier New" w:hint="default"/>
       </w:rPr>
     </w:lvl>
-    <w:lvl w:ilvl="8" w:tentative="1" w:tplc="040C0005">
+    <w:lvl w:ilvl="8" w:tplc="040C0005" w:tentative="1">
       <w:start w:val="1"/>
       <w:numFmt w:val="bullet"/>
       <w:lvlText w:val=""/>
       <w:lvlJc w:val="left"/>
       <w:pPr>
-        <w:ind w:hanging="360" w:left="6480"/>
+        <w:ind w:left="6480" w:hanging="360"/>
       </w:pPr>
       <w:rPr>
         <w:rFonts w:ascii="Wingdings" w:hAnsi="Wingdings" w:hint="default"/>
@@ -5232,23 +5384,23 @@
   <w:docDefaults>
     <w:rPrDefault>
       <w:rPr>
-        <w:rFonts w:ascii="Calibri" w:cs="Arial" w:eastAsia="Calibri" w:hAnsi="Calibri"/>
-        <w:lang w:bidi="ar-SA" w:eastAsia="fr-FR" w:val="fr-FR"/>
+        <w:rFonts w:ascii="Calibri" w:eastAsia="Calibri" w:hAnsi="Calibri" w:cs="Arial"/>
+        <w:lang w:val="fr-FR" w:eastAsia="fr-FR" w:bidi="ar-SA"/>
       </w:rPr>
     </w:rPrDefault>
     <w:pPrDefault/>
   </w:docDefaults>
-  <w:latentStyles w:count="371" w:defLockedState="0" w:defQFormat="0" w:defSemiHidden="0" w:defUIPriority="99" w:defUnhideWhenUsed="0">
-    <w:lsdException w:name="Normal" w:qFormat="1" w:uiPriority="0"/>
-    <w:lsdException w:name="heading 1" w:qFormat="1" w:uiPriority="9"/>
-    <w:lsdException w:name="heading 2" w:qFormat="1" w:semiHidden="1" w:uiPriority="9" w:unhideWhenUsed="1"/>
-    <w:lsdException w:name="heading 3" w:qFormat="1" w:semiHidden="1" w:uiPriority="9" w:unhideWhenUsed="1"/>
-    <w:lsdException w:name="heading 4" w:qFormat="1" w:semiHidden="1" w:uiPriority="9" w:unhideWhenUsed="1"/>
-    <w:lsdException w:name="heading 5" w:qFormat="1" w:semiHidden="1" w:uiPriority="9" w:unhideWhenUsed="1"/>
-    <w:lsdException w:name="heading 6" w:qFormat="1" w:semiHidden="1" w:uiPriority="9" w:unhideWhenUsed="1"/>
-    <w:lsdException w:name="heading 7" w:qFormat="1" w:semiHidden="1" w:uiPriority="9" w:unhideWhenUsed="1"/>
-    <w:lsdException w:name="heading 8" w:qFormat="1" w:semiHidden="1" w:uiPriority="9" w:unhideWhenUsed="1"/>
-    <w:lsdException w:name="heading 9" w:qFormat="1" w:semiHidden="1" w:uiPriority="9" w:unhideWhenUsed="1"/>
+  <w:latentStyles w:defLockedState="0" w:defUIPriority="99" w:defSemiHidden="0" w:defUnhideWhenUsed="0" w:defQFormat="0" w:count="371">
+    <w:lsdException w:name="Normal" w:uiPriority="0" w:qFormat="1"/>
+    <w:lsdException w:name="heading 1" w:uiPriority="9" w:qFormat="1"/>
+    <w:lsdException w:name="heading 2" w:semiHidden="1" w:uiPriority="9" w:unhideWhenUsed="1" w:qFormat="1"/>
+    <w:lsdException w:name="heading 3" w:semiHidden="1" w:uiPriority="9" w:unhideWhenUsed="1" w:qFormat="1"/>
+    <w:lsdException w:name="heading 4" w:semiHidden="1" w:uiPriority="9" w:unhideWhenUsed="1" w:qFormat="1"/>
+    <w:lsdException w:name="heading 5" w:semiHidden="1" w:uiPriority="9" w:unhideWhenUsed="1" w:qFormat="1"/>
+    <w:lsdException w:name="heading 6" w:semiHidden="1" w:uiPriority="9" w:unhideWhenUsed="1" w:qFormat="1"/>
+    <w:lsdException w:name="heading 7" w:semiHidden="1" w:uiPriority="9" w:unhideWhenUsed="1" w:qFormat="1"/>
+    <w:lsdException w:name="heading 8" w:semiHidden="1" w:uiPriority="9" w:unhideWhenUsed="1" w:qFormat="1"/>
+    <w:lsdException w:name="heading 9" w:semiHidden="1" w:uiPriority="9" w:unhideWhenUsed="1" w:qFormat="1"/>
     <w:lsdException w:name="index 1" w:semiHidden="1" w:unhideWhenUsed="1"/>
     <w:lsdException w:name="index 2" w:semiHidden="1" w:unhideWhenUsed="1"/>
     <w:lsdException w:name="index 3" w:semiHidden="1" w:unhideWhenUsed="1"/>
@@ -5273,7 +5425,7 @@
     <w:lsdException w:name="header" w:semiHidden="1" w:unhideWhenUsed="1"/>
     <w:lsdException w:name="footer" w:semiHidden="1" w:unhideWhenUsed="1"/>
     <w:lsdException w:name="index heading" w:semiHidden="1" w:unhideWhenUsed="1"/>
-    <w:lsdException w:name="caption" w:qFormat="1" w:semiHidden="1" w:uiPriority="35" w:unhideWhenUsed="1"/>
+    <w:lsdException w:name="caption" w:semiHidden="1" w:uiPriority="35" w:unhideWhenUsed="1" w:qFormat="1"/>
     <w:lsdException w:name="table of figures" w:semiHidden="1" w:unhideWhenUsed="1"/>
     <w:lsdException w:name="envelope address" w:semiHidden="1" w:unhideWhenUsed="1"/>
     <w:lsdException w:name="envelope return" w:semiHidden="1" w:unhideWhenUsed="1"/>
@@ -5301,7 +5453,7 @@
     <w:lsdException w:name="List Number 3" w:semiHidden="1" w:unhideWhenUsed="1"/>
     <w:lsdException w:name="List Number 4" w:semiHidden="1" w:unhideWhenUsed="1"/>
     <w:lsdException w:name="List Number 5" w:semiHidden="1" w:unhideWhenUsed="1"/>
-    <w:lsdException w:name="Title" w:qFormat="1" w:uiPriority="10"/>
+    <w:lsdException w:name="Title" w:uiPriority="10" w:qFormat="1"/>
     <w:lsdException w:name="Closing" w:semiHidden="1" w:unhideWhenUsed="1"/>
     <w:lsdException w:name="Signature" w:semiHidden="1" w:unhideWhenUsed="1"/>
     <w:lsdException w:name="Default Paragraph Font" w:semiHidden="1" w:uiPriority="1" w:unhideWhenUsed="1"/>
@@ -5313,7 +5465,7 @@
     <w:lsdException w:name="List Continue 4" w:semiHidden="1" w:unhideWhenUsed="1"/>
     <w:lsdException w:name="List Continue 5" w:semiHidden="1" w:unhideWhenUsed="1"/>
     <w:lsdException w:name="Message Header" w:semiHidden="1" w:unhideWhenUsed="1"/>
-    <w:lsdException w:name="Subtitle" w:qFormat="1" w:uiPriority="11"/>
+    <w:lsdException w:name="Subtitle" w:uiPriority="11" w:qFormat="1"/>
     <w:lsdException w:name="Salutation" w:semiHidden="1" w:unhideWhenUsed="1"/>
     <w:lsdException w:name="Date" w:semiHidden="1" w:unhideWhenUsed="1"/>
     <w:lsdException w:name="Body Text First Indent" w:semiHidden="1" w:unhideWhenUsed="1"/>
@@ -5326,8 +5478,8 @@
     <w:lsdException w:name="Block Text" w:semiHidden="1" w:unhideWhenUsed="1"/>
     <w:lsdException w:name="Hyperlink" w:semiHidden="1" w:unhideWhenUsed="1"/>
     <w:lsdException w:name="FollowedHyperlink" w:semiHidden="1" w:unhideWhenUsed="1"/>
-    <w:lsdException w:name="Strong" w:qFormat="1" w:uiPriority="22"/>
-    <w:lsdException w:name="Emphasis" w:qFormat="1" w:uiPriority="20"/>
+    <w:lsdException w:name="Strong" w:uiPriority="22" w:qFormat="1"/>
+    <w:lsdException w:name="Emphasis" w:uiPriority="20" w:qFormat="1"/>
     <w:lsdException w:name="Document Map" w:semiHidden="1" w:unhideWhenUsed="1"/>
     <w:lsdException w:name="Plain Text" w:semiHidden="1" w:unhideWhenUsed="1"/>
     <w:lsdException w:name="E-mail Signature" w:semiHidden="1" w:unhideWhenUsed="1"/>
@@ -5396,7 +5548,7 @@
     <w:lsdException w:name="Table Grid" w:uiPriority="59"/>
     <w:lsdException w:name="Table Theme" w:semiHidden="1" w:unhideWhenUsed="1"/>
     <w:lsdException w:name="Placeholder Text" w:semiHidden="1"/>
-    <w:lsdException w:name="No Spacing" w:qFormat="1" w:uiPriority="1"/>
+    <w:lsdException w:name="No Spacing" w:uiPriority="1" w:qFormat="1"/>
     <w:lsdException w:name="Light Shading" w:uiPriority="60"/>
     <w:lsdException w:name="Light List" w:uiPriority="61"/>
     <w:lsdException w:name="Light Grid" w:uiPriority="62"/>
@@ -5418,9 +5570,9 @@
     <w:lsdException w:name="Medium Shading 2 Accent 1" w:uiPriority="64"/>
     <w:lsdException w:name="Medium List 1 Accent 1" w:uiPriority="65"/>
     <w:lsdException w:name="Revision" w:semiHidden="1"/>
-    <w:lsdException w:name="List Paragraph" w:qFormat="1" w:uiPriority="34"/>
-    <w:lsdException w:name="Quote" w:qFormat="1" w:uiPriority="29"/>
-    <w:lsdException w:name="Intense Quote" w:qFormat="1" w:uiPriority="30"/>
+    <w:lsdException w:name="List Paragraph" w:uiPriority="34" w:qFormat="1"/>
+    <w:lsdException w:name="Quote" w:uiPriority="29" w:qFormat="1"/>
+    <w:lsdException w:name="Intense Quote" w:uiPriority="30" w:qFormat="1"/>
     <w:lsdException w:name="Medium List 2 Accent 1" w:uiPriority="66"/>
     <w:lsdException w:name="Medium Grid 1 Accent 1" w:uiPriority="67"/>
     <w:lsdException w:name="Medium Grid 2 Accent 1" w:uiPriority="68"/>
@@ -5499,13 +5651,13 @@
     <w:lsdException w:name="Colorful Shading Accent 6" w:uiPriority="71"/>
     <w:lsdException w:name="Colorful List Accent 6" w:uiPriority="72"/>
     <w:lsdException w:name="Colorful Grid Accent 6" w:uiPriority="73"/>
-    <w:lsdException w:name="Subtle Emphasis" w:qFormat="1" w:uiPriority="19"/>
-    <w:lsdException w:name="Intense Emphasis" w:qFormat="1" w:uiPriority="21"/>
-    <w:lsdException w:name="Subtle Reference" w:qFormat="1" w:uiPriority="31"/>
-    <w:lsdException w:name="Intense Reference" w:qFormat="1" w:uiPriority="32"/>
-    <w:lsdException w:name="Book Title" w:qFormat="1" w:uiPriority="33"/>
+    <w:lsdException w:name="Subtle Emphasis" w:uiPriority="19" w:qFormat="1"/>
+    <w:lsdException w:name="Intense Emphasis" w:uiPriority="21" w:qFormat="1"/>
+    <w:lsdException w:name="Subtle Reference" w:uiPriority="31" w:qFormat="1"/>
+    <w:lsdException w:name="Intense Reference" w:uiPriority="32" w:qFormat="1"/>
+    <w:lsdException w:name="Book Title" w:uiPriority="33" w:qFormat="1"/>
     <w:lsdException w:name="Bibliography" w:semiHidden="1" w:uiPriority="37" w:unhideWhenUsed="1"/>
-    <w:lsdException w:name="TOC Heading" w:qFormat="1" w:semiHidden="1" w:uiPriority="39" w:unhideWhenUsed="1"/>
+    <w:lsdException w:name="TOC Heading" w:semiHidden="1" w:uiPriority="39" w:unhideWhenUsed="1" w:qFormat="1"/>
     <w:lsdException w:name="Plain Table 1" w:uiPriority="41"/>
     <w:lsdException w:name="Plain Table 2" w:uiPriority="42"/>
     <w:lsdException w:name="Plain Table 3" w:uiPriority="43"/>
@@ -5611,7 +5763,7 @@
     <w:lsdException w:name="List Table 6 Colorful Accent 6" w:uiPriority="51"/>
     <w:lsdException w:name="List Table 7 Colorful Accent 6" w:uiPriority="52"/>
   </w:latentStyles>
-  <w:style w:default="1" w:styleId="Normal" w:type="paragraph">
+  <w:style w:type="paragraph" w:default="1" w:styleId="Normal">
     <w:name w:val="Normal"/>
     <w:qFormat/>
     <w:rsid w:val="00E4058C"/>
@@ -5621,10 +5773,10 @@
     <w:rPr>
       <w:sz w:val="22"/>
       <w:szCs w:val="22"/>
-      <w:lang w:eastAsia="en-US" w:val="en-US"/>
+      <w:lang w:val="en-US" w:eastAsia="en-US"/>
     </w:rPr>
   </w:style>
-  <w:style w:styleId="Titre1" w:type="paragraph">
+  <w:style w:type="paragraph" w:styleId="Titre1">
     <w:name w:val="heading 1"/>
     <w:basedOn w:val="Normal"/>
     <w:next w:val="Normal"/>
@@ -5639,20 +5791,20 @@
       <w:numPr>
         <w:numId w:val="1"/>
       </w:numPr>
-      <w:spacing w:after="0" w:before="480"/>
-      <w:ind w:hanging="431" w:left="431"/>
+      <w:spacing w:before="480" w:after="0"/>
+      <w:ind w:left="431" w:hanging="431"/>
       <w:outlineLvl w:val="0"/>
     </w:pPr>
     <w:rPr>
-      <w:rFonts w:asciiTheme="majorHAnsi" w:cstheme="majorBidi" w:eastAsiaTheme="majorEastAsia" w:hAnsiTheme="majorHAnsi"/>
+      <w:rFonts w:asciiTheme="majorHAnsi" w:eastAsiaTheme="majorEastAsia" w:hAnsiTheme="majorHAnsi" w:cstheme="majorBidi"/>
       <w:b/>
       <w:bCs/>
-      <w:color w:themeColor="accent1" w:themeShade="BF" w:val="365F91"/>
+      <w:color w:val="365F91" w:themeColor="accent1" w:themeShade="BF"/>
       <w:sz w:val="28"/>
       <w:szCs w:val="28"/>
     </w:rPr>
   </w:style>
-  <w:style w:styleId="Titre2" w:type="paragraph">
+  <w:style w:type="paragraph" w:styleId="Titre2">
     <w:name w:val="heading 2"/>
     <w:basedOn w:val="Normal"/>
     <w:next w:val="Normal"/>
@@ -5668,19 +5820,19 @@
         <w:ilvl w:val="1"/>
         <w:numId w:val="1"/>
       </w:numPr>
-      <w:spacing w:after="0" w:before="200"/>
+      <w:spacing w:before="200" w:after="0"/>
       <w:outlineLvl w:val="1"/>
     </w:pPr>
     <w:rPr>
-      <w:rFonts w:asciiTheme="majorHAnsi" w:cstheme="majorBidi" w:eastAsiaTheme="majorEastAsia" w:hAnsiTheme="majorHAnsi"/>
+      <w:rFonts w:asciiTheme="majorHAnsi" w:eastAsiaTheme="majorEastAsia" w:hAnsiTheme="majorHAnsi" w:cstheme="majorBidi"/>
       <w:b/>
       <w:bCs/>
-      <w:color w:themeColor="accent1" w:val="4F81BD"/>
+      <w:color w:val="4F81BD" w:themeColor="accent1"/>
       <w:sz w:val="26"/>
       <w:szCs w:val="26"/>
     </w:rPr>
   </w:style>
-  <w:style w:styleId="Titre3" w:type="paragraph">
+  <w:style w:type="paragraph" w:styleId="Titre3">
     <w:name w:val="heading 3"/>
     <w:basedOn w:val="Normal"/>
     <w:next w:val="Normal"/>
@@ -5696,17 +5848,17 @@
         <w:ilvl w:val="2"/>
         <w:numId w:val="1"/>
       </w:numPr>
-      <w:spacing w:after="0" w:before="200"/>
+      <w:spacing w:before="200" w:after="0"/>
       <w:outlineLvl w:val="2"/>
     </w:pPr>
     <w:rPr>
-      <w:rFonts w:asciiTheme="majorHAnsi" w:cstheme="majorBidi" w:eastAsiaTheme="majorEastAsia" w:hAnsiTheme="majorHAnsi"/>
+      <w:rFonts w:asciiTheme="majorHAnsi" w:eastAsiaTheme="majorEastAsia" w:hAnsiTheme="majorHAnsi" w:cstheme="majorBidi"/>
       <w:b/>
       <w:bCs/>
-      <w:color w:themeColor="accent1" w:val="4F81BD"/>
+      <w:color w:val="4F81BD" w:themeColor="accent1"/>
     </w:rPr>
   </w:style>
-  <w:style w:styleId="Titre4" w:type="paragraph">
+  <w:style w:type="paragraph" w:styleId="Titre4">
     <w:name w:val="heading 4"/>
     <w:basedOn w:val="Normal"/>
     <w:next w:val="Normal"/>
@@ -5722,19 +5874,19 @@
         <w:ilvl w:val="3"/>
         <w:numId w:val="1"/>
       </w:numPr>
-      <w:spacing w:after="0" w:before="200"/>
+      <w:spacing w:before="200" w:after="0"/>
       <w:outlineLvl w:val="3"/>
     </w:pPr>
     <w:rPr>
-      <w:rFonts w:asciiTheme="majorHAnsi" w:cstheme="majorBidi" w:eastAsiaTheme="majorEastAsia" w:hAnsiTheme="majorHAnsi"/>
+      <w:rFonts w:asciiTheme="majorHAnsi" w:eastAsiaTheme="majorEastAsia" w:hAnsiTheme="majorHAnsi" w:cstheme="majorBidi"/>
       <w:b/>
       <w:bCs/>
       <w:i/>
       <w:iCs/>
-      <w:color w:themeColor="accent1" w:val="4F81BD"/>
+      <w:color w:val="4F81BD" w:themeColor="accent1"/>
     </w:rPr>
   </w:style>
-  <w:style w:styleId="Titre5" w:type="paragraph">
+  <w:style w:type="paragraph" w:styleId="Titre5">
     <w:name w:val="heading 5"/>
     <w:basedOn w:val="Normal"/>
     <w:next w:val="Normal"/>
@@ -5750,15 +5902,15 @@
         <w:ilvl w:val="4"/>
         <w:numId w:val="1"/>
       </w:numPr>
-      <w:spacing w:after="0" w:before="200"/>
+      <w:spacing w:before="200" w:after="0"/>
       <w:outlineLvl w:val="4"/>
     </w:pPr>
     <w:rPr>
-      <w:rFonts w:asciiTheme="majorHAnsi" w:cstheme="majorBidi" w:eastAsiaTheme="majorEastAsia" w:hAnsiTheme="majorHAnsi"/>
-      <w:color w:themeColor="accent1" w:themeShade="7F" w:val="243F60"/>
+      <w:rFonts w:asciiTheme="majorHAnsi" w:eastAsiaTheme="majorEastAsia" w:hAnsiTheme="majorHAnsi" w:cstheme="majorBidi"/>
+      <w:color w:val="243F60" w:themeColor="accent1" w:themeShade="7F"/>
     </w:rPr>
   </w:style>
-  <w:style w:styleId="Titre6" w:type="paragraph">
+  <w:style w:type="paragraph" w:styleId="Titre6">
     <w:name w:val="heading 6"/>
     <w:basedOn w:val="Normal"/>
     <w:next w:val="Normal"/>
@@ -5775,17 +5927,17 @@
         <w:ilvl w:val="5"/>
         <w:numId w:val="1"/>
       </w:numPr>
-      <w:spacing w:after="0" w:before="200"/>
+      <w:spacing w:before="200" w:after="0"/>
       <w:outlineLvl w:val="5"/>
     </w:pPr>
     <w:rPr>
-      <w:rFonts w:asciiTheme="majorHAnsi" w:cstheme="majorBidi" w:eastAsiaTheme="majorEastAsia" w:hAnsiTheme="majorHAnsi"/>
+      <w:rFonts w:asciiTheme="majorHAnsi" w:eastAsiaTheme="majorEastAsia" w:hAnsiTheme="majorHAnsi" w:cstheme="majorBidi"/>
       <w:i/>
       <w:iCs/>
-      <w:color w:themeColor="accent1" w:themeShade="7F" w:val="243F60"/>
+      <w:color w:val="243F60" w:themeColor="accent1" w:themeShade="7F"/>
     </w:rPr>
   </w:style>
-  <w:style w:styleId="Titre7" w:type="paragraph">
+  <w:style w:type="paragraph" w:styleId="Titre7">
     <w:name w:val="heading 7"/>
     <w:basedOn w:val="Normal"/>
     <w:next w:val="Normal"/>
@@ -5802,17 +5954,17 @@
         <w:ilvl w:val="6"/>
         <w:numId w:val="1"/>
       </w:numPr>
-      <w:spacing w:after="0" w:before="200"/>
+      <w:spacing w:before="200" w:after="0"/>
       <w:outlineLvl w:val="6"/>
     </w:pPr>
     <w:rPr>
-      <w:rFonts w:asciiTheme="majorHAnsi" w:cstheme="majorBidi" w:eastAsiaTheme="majorEastAsia" w:hAnsiTheme="majorHAnsi"/>
+      <w:rFonts w:asciiTheme="majorHAnsi" w:eastAsiaTheme="majorEastAsia" w:hAnsiTheme="majorHAnsi" w:cstheme="majorBidi"/>
       <w:i/>
       <w:iCs/>
-      <w:color w:themeColor="text1" w:themeTint="BF" w:val="404040"/>
+      <w:color w:val="404040" w:themeColor="text1" w:themeTint="BF"/>
     </w:rPr>
   </w:style>
-  <w:style w:styleId="Titre8" w:type="paragraph">
+  <w:style w:type="paragraph" w:styleId="Titre8">
     <w:name w:val="heading 8"/>
     <w:basedOn w:val="Normal"/>
     <w:next w:val="Normal"/>
@@ -5829,17 +5981,17 @@
         <w:ilvl w:val="7"/>
         <w:numId w:val="1"/>
       </w:numPr>
-      <w:spacing w:after="0" w:before="200"/>
+      <w:spacing w:before="200" w:after="0"/>
       <w:outlineLvl w:val="7"/>
     </w:pPr>
     <w:rPr>
-      <w:rFonts w:asciiTheme="majorHAnsi" w:cstheme="majorBidi" w:eastAsiaTheme="majorEastAsia" w:hAnsiTheme="majorHAnsi"/>
-      <w:color w:themeColor="text1" w:themeTint="BF" w:val="404040"/>
+      <w:rFonts w:asciiTheme="majorHAnsi" w:eastAsiaTheme="majorEastAsia" w:hAnsiTheme="majorHAnsi" w:cstheme="majorBidi"/>
+      <w:color w:val="404040" w:themeColor="text1" w:themeTint="BF"/>
       <w:sz w:val="20"/>
       <w:szCs w:val="20"/>
     </w:rPr>
   </w:style>
-  <w:style w:styleId="Titre9" w:type="paragraph">
+  <w:style w:type="paragraph" w:styleId="Titre9">
     <w:name w:val="heading 9"/>
     <w:basedOn w:val="Normal"/>
     <w:next w:val="Normal"/>
@@ -5856,46 +6008,46 @@
         <w:ilvl w:val="8"/>
         <w:numId w:val="1"/>
       </w:numPr>
-      <w:spacing w:after="0" w:before="200"/>
+      <w:spacing w:before="200" w:after="0"/>
       <w:outlineLvl w:val="8"/>
     </w:pPr>
     <w:rPr>
-      <w:rFonts w:asciiTheme="majorHAnsi" w:cstheme="majorBidi" w:eastAsiaTheme="majorEastAsia" w:hAnsiTheme="majorHAnsi"/>
+      <w:rFonts w:asciiTheme="majorHAnsi" w:eastAsiaTheme="majorEastAsia" w:hAnsiTheme="majorHAnsi" w:cstheme="majorBidi"/>
       <w:i/>
       <w:iCs/>
-      <w:color w:themeColor="text1" w:themeTint="BF" w:val="404040"/>
+      <w:color w:val="404040" w:themeColor="text1" w:themeTint="BF"/>
       <w:sz w:val="20"/>
       <w:szCs w:val="20"/>
     </w:rPr>
   </w:style>
-  <w:style w:default="1" w:styleId="Policepardfaut" w:type="character">
+  <w:style w:type="character" w:default="1" w:styleId="Policepardfaut">
     <w:name w:val="Default Paragraph Font"/>
     <w:uiPriority w:val="1"/>
     <w:semiHidden/>
     <w:unhideWhenUsed/>
   </w:style>
-  <w:style w:default="1" w:styleId="TableauNormal" w:type="table">
+  <w:style w:type="table" w:default="1" w:styleId="TableauNormal">
     <w:name w:val="Normal Table"/>
     <w:uiPriority w:val="99"/>
     <w:semiHidden/>
     <w:unhideWhenUsed/>
     <w:tblPr>
-      <w:tblInd w:type="dxa" w:w="0"/>
+      <w:tblInd w:w="0" w:type="dxa"/>
       <w:tblCellMar>
-        <w:top w:type="dxa" w:w="0"/>
-        <w:left w:type="dxa" w:w="108"/>
-        <w:bottom w:type="dxa" w:w="0"/>
-        <w:right w:type="dxa" w:w="108"/>
+        <w:top w:w="0" w:type="dxa"/>
+        <w:left w:w="108" w:type="dxa"/>
+        <w:bottom w:w="0" w:type="dxa"/>
+        <w:right w:w="108" w:type="dxa"/>
       </w:tblCellMar>
     </w:tblPr>
   </w:style>
-  <w:style w:default="1" w:styleId="Aucuneliste" w:type="numbering">
+  <w:style w:type="numbering" w:default="1" w:styleId="Aucuneliste">
     <w:name w:val="No List"/>
     <w:uiPriority w:val="99"/>
     <w:semiHidden/>
     <w:unhideWhenUsed/>
   </w:style>
-  <w:style w:styleId="En-tte" w:type="paragraph">
+  <w:style w:type="paragraph" w:styleId="En-tte">
     <w:name w:val="header"/>
     <w:basedOn w:val="Normal"/>
     <w:link w:val="En-tteCar"/>
@@ -5904,13 +6056,13 @@
     <w:rsid w:val="00E4058C"/>
     <w:pPr>
       <w:tabs>
-        <w:tab w:pos="4536" w:val="center"/>
-        <w:tab w:pos="9072" w:val="right"/>
+        <w:tab w:val="center" w:pos="4536"/>
+        <w:tab w:val="right" w:pos="9072"/>
       </w:tabs>
       <w:spacing w:after="0" w:line="240" w:lineRule="auto"/>
     </w:pPr>
   </w:style>
-  <w:style w:customStyle="1" w:styleId="En-tteCar" w:type="character">
+  <w:style w:type="character" w:customStyle="1" w:styleId="En-tteCar">
     <w:name w:val="En-tête Car"/>
     <w:basedOn w:val="Policepardfaut"/>
     <w:link w:val="En-tte"/>
@@ -5919,10 +6071,10 @@
     <w:rPr>
       <w:sz w:val="22"/>
       <w:szCs w:val="22"/>
-      <w:lang w:eastAsia="en-US" w:val="en-US"/>
+      <w:lang w:val="en-US" w:eastAsia="en-US"/>
     </w:rPr>
   </w:style>
-  <w:style w:styleId="Pieddepage" w:type="paragraph">
+  <w:style w:type="paragraph" w:styleId="Pieddepage">
     <w:name w:val="footer"/>
     <w:basedOn w:val="Normal"/>
     <w:link w:val="PieddepageCar"/>
@@ -5931,13 +6083,13 @@
     <w:rsid w:val="00E4058C"/>
     <w:pPr>
       <w:tabs>
-        <w:tab w:pos="4536" w:val="center"/>
-        <w:tab w:pos="9072" w:val="right"/>
+        <w:tab w:val="center" w:pos="4536"/>
+        <w:tab w:val="right" w:pos="9072"/>
       </w:tabs>
       <w:spacing w:after="0" w:line="240" w:lineRule="auto"/>
     </w:pPr>
   </w:style>
-  <w:style w:customStyle="1" w:styleId="PieddepageCar" w:type="character">
+  <w:style w:type="character" w:customStyle="1" w:styleId="PieddepageCar">
     <w:name w:val="Pied de page Car"/>
     <w:basedOn w:val="Policepardfaut"/>
     <w:link w:val="Pieddepage"/>
@@ -5946,90 +6098,90 @@
     <w:rPr>
       <w:sz w:val="22"/>
       <w:szCs w:val="22"/>
-      <w:lang w:eastAsia="en-US" w:val="en-US"/>
+      <w:lang w:val="en-US" w:eastAsia="en-US"/>
     </w:rPr>
   </w:style>
-  <w:style w:customStyle="1" w:styleId="Titre1Car" w:type="character">
+  <w:style w:type="character" w:customStyle="1" w:styleId="Titre1Car">
     <w:name w:val="Titre 1 Car"/>
     <w:basedOn w:val="Policepardfaut"/>
     <w:link w:val="Titre1"/>
     <w:uiPriority w:val="9"/>
     <w:rsid w:val="00AB0F79"/>
     <w:rPr>
-      <w:rFonts w:asciiTheme="majorHAnsi" w:cstheme="majorBidi" w:eastAsiaTheme="majorEastAsia" w:hAnsiTheme="majorHAnsi"/>
+      <w:rFonts w:asciiTheme="majorHAnsi" w:eastAsiaTheme="majorEastAsia" w:hAnsiTheme="majorHAnsi" w:cstheme="majorBidi"/>
       <w:b/>
       <w:bCs/>
-      <w:color w:themeColor="accent1" w:themeShade="BF" w:val="365F91"/>
+      <w:color w:val="365F91" w:themeColor="accent1" w:themeShade="BF"/>
       <w:sz w:val="28"/>
       <w:szCs w:val="28"/>
-      <w:lang w:eastAsia="en-US" w:val="en-US"/>
+      <w:lang w:val="en-US" w:eastAsia="en-US"/>
     </w:rPr>
   </w:style>
-  <w:style w:customStyle="1" w:styleId="Titre2Car" w:type="character">
+  <w:style w:type="character" w:customStyle="1" w:styleId="Titre2Car">
     <w:name w:val="Titre 2 Car"/>
     <w:basedOn w:val="Policepardfaut"/>
     <w:link w:val="Titre2"/>
     <w:uiPriority w:val="9"/>
     <w:rsid w:val="00E4058C"/>
     <w:rPr>
-      <w:rFonts w:asciiTheme="majorHAnsi" w:cstheme="majorBidi" w:eastAsiaTheme="majorEastAsia" w:hAnsiTheme="majorHAnsi"/>
+      <w:rFonts w:asciiTheme="majorHAnsi" w:eastAsiaTheme="majorEastAsia" w:hAnsiTheme="majorHAnsi" w:cstheme="majorBidi"/>
       <w:b/>
       <w:bCs/>
-      <w:color w:themeColor="accent1" w:val="4F81BD"/>
+      <w:color w:val="4F81BD" w:themeColor="accent1"/>
       <w:sz w:val="26"/>
       <w:szCs w:val="26"/>
-      <w:lang w:eastAsia="en-US" w:val="en-US"/>
+      <w:lang w:val="en-US" w:eastAsia="en-US"/>
     </w:rPr>
   </w:style>
-  <w:style w:customStyle="1" w:styleId="Titre3Car" w:type="character">
+  <w:style w:type="character" w:customStyle="1" w:styleId="Titre3Car">
     <w:name w:val="Titre 3 Car"/>
     <w:basedOn w:val="Policepardfaut"/>
     <w:link w:val="Titre3"/>
     <w:uiPriority w:val="9"/>
     <w:rsid w:val="00E4058C"/>
     <w:rPr>
-      <w:rFonts w:asciiTheme="majorHAnsi" w:cstheme="majorBidi" w:eastAsiaTheme="majorEastAsia" w:hAnsiTheme="majorHAnsi"/>
+      <w:rFonts w:asciiTheme="majorHAnsi" w:eastAsiaTheme="majorEastAsia" w:hAnsiTheme="majorHAnsi" w:cstheme="majorBidi"/>
       <w:b/>
       <w:bCs/>
-      <w:color w:themeColor="accent1" w:val="4F81BD"/>
+      <w:color w:val="4F81BD" w:themeColor="accent1"/>
       <w:sz w:val="22"/>
       <w:szCs w:val="22"/>
-      <w:lang w:eastAsia="en-US" w:val="en-US"/>
+      <w:lang w:val="en-US" w:eastAsia="en-US"/>
     </w:rPr>
   </w:style>
-  <w:style w:customStyle="1" w:styleId="Titre4Car" w:type="character">
+  <w:style w:type="character" w:customStyle="1" w:styleId="Titre4Car">
     <w:name w:val="Titre 4 Car"/>
     <w:basedOn w:val="Policepardfaut"/>
     <w:link w:val="Titre4"/>
     <w:uiPriority w:val="9"/>
     <w:rsid w:val="00E4058C"/>
     <w:rPr>
-      <w:rFonts w:asciiTheme="majorHAnsi" w:cstheme="majorBidi" w:eastAsiaTheme="majorEastAsia" w:hAnsiTheme="majorHAnsi"/>
+      <w:rFonts w:asciiTheme="majorHAnsi" w:eastAsiaTheme="majorEastAsia" w:hAnsiTheme="majorHAnsi" w:cstheme="majorBidi"/>
       <w:b/>
       <w:bCs/>
       <w:i/>
       <w:iCs/>
-      <w:color w:themeColor="accent1" w:val="4F81BD"/>
+      <w:color w:val="4F81BD" w:themeColor="accent1"/>
       <w:sz w:val="22"/>
       <w:szCs w:val="22"/>
-      <w:lang w:eastAsia="en-US" w:val="en-US"/>
+      <w:lang w:val="en-US" w:eastAsia="en-US"/>
     </w:rPr>
   </w:style>
-  <w:style w:customStyle="1" w:styleId="Titre5Car" w:type="character">
+  <w:style w:type="character" w:customStyle="1" w:styleId="Titre5Car">
     <w:name w:val="Titre 5 Car"/>
     <w:basedOn w:val="Policepardfaut"/>
     <w:link w:val="Titre5"/>
     <w:uiPriority w:val="9"/>
     <w:rsid w:val="00E4058C"/>
     <w:rPr>
-      <w:rFonts w:asciiTheme="majorHAnsi" w:cstheme="majorBidi" w:eastAsiaTheme="majorEastAsia" w:hAnsiTheme="majorHAnsi"/>
-      <w:color w:themeColor="accent1" w:themeShade="7F" w:val="243F60"/>
+      <w:rFonts w:asciiTheme="majorHAnsi" w:eastAsiaTheme="majorEastAsia" w:hAnsiTheme="majorHAnsi" w:cstheme="majorBidi"/>
+      <w:color w:val="243F60" w:themeColor="accent1" w:themeShade="7F"/>
       <w:sz w:val="22"/>
       <w:szCs w:val="22"/>
-      <w:lang w:eastAsia="en-US" w:val="en-US"/>
+      <w:lang w:val="en-US" w:eastAsia="en-US"/>
     </w:rPr>
   </w:style>
-  <w:style w:customStyle="1" w:styleId="Titre6Car" w:type="character">
+  <w:style w:type="character" w:customStyle="1" w:styleId="Titre6Car">
     <w:name w:val="Titre 6 Car"/>
     <w:basedOn w:val="Policepardfaut"/>
     <w:link w:val="Titre6"/>
@@ -6037,16 +6189,16 @@
     <w:semiHidden/>
     <w:rsid w:val="00E4058C"/>
     <w:rPr>
-      <w:rFonts w:asciiTheme="majorHAnsi" w:cstheme="majorBidi" w:eastAsiaTheme="majorEastAsia" w:hAnsiTheme="majorHAnsi"/>
+      <w:rFonts w:asciiTheme="majorHAnsi" w:eastAsiaTheme="majorEastAsia" w:hAnsiTheme="majorHAnsi" w:cstheme="majorBidi"/>
       <w:i/>
       <w:iCs/>
-      <w:color w:themeColor="accent1" w:themeShade="7F" w:val="243F60"/>
+      <w:color w:val="243F60" w:themeColor="accent1" w:themeShade="7F"/>
       <w:sz w:val="22"/>
       <w:szCs w:val="22"/>
-      <w:lang w:eastAsia="en-US" w:val="en-US"/>
+      <w:lang w:val="en-US" w:eastAsia="en-US"/>
     </w:rPr>
   </w:style>
-  <w:style w:customStyle="1" w:styleId="Titre7Car" w:type="character">
+  <w:style w:type="character" w:customStyle="1" w:styleId="Titre7Car">
     <w:name w:val="Titre 7 Car"/>
     <w:basedOn w:val="Policepardfaut"/>
     <w:link w:val="Titre7"/>
@@ -6054,16 +6206,16 @@
     <w:semiHidden/>
     <w:rsid w:val="00E4058C"/>
     <w:rPr>
-      <w:rFonts w:asciiTheme="majorHAnsi" w:cstheme="majorBidi" w:eastAsiaTheme="majorEastAsia" w:hAnsiTheme="majorHAnsi"/>
+      <w:rFonts w:asciiTheme="majorHAnsi" w:eastAsiaTheme="majorEastAsia" w:hAnsiTheme="majorHAnsi" w:cstheme="majorBidi"/>
       <w:i/>
       <w:iCs/>
-      <w:color w:themeColor="text1" w:themeTint="BF" w:val="404040"/>
+      <w:color w:val="404040" w:themeColor="text1" w:themeTint="BF"/>
       <w:sz w:val="22"/>
       <w:szCs w:val="22"/>
-      <w:lang w:eastAsia="en-US" w:val="en-US"/>
+      <w:lang w:val="en-US" w:eastAsia="en-US"/>
     </w:rPr>
   </w:style>
-  <w:style w:customStyle="1" w:styleId="Titre8Car" w:type="character">
+  <w:style w:type="character" w:customStyle="1" w:styleId="Titre8Car">
     <w:name w:val="Titre 8 Car"/>
     <w:basedOn w:val="Policepardfaut"/>
     <w:link w:val="Titre8"/>
@@ -6071,12 +6223,12 @@
     <w:semiHidden/>
     <w:rsid w:val="00E4058C"/>
     <w:rPr>
-      <w:rFonts w:asciiTheme="majorHAnsi" w:cstheme="majorBidi" w:eastAsiaTheme="majorEastAsia" w:hAnsiTheme="majorHAnsi"/>
-      <w:color w:themeColor="text1" w:themeTint="BF" w:val="404040"/>
-      <w:lang w:eastAsia="en-US" w:val="en-US"/>
+      <w:rFonts w:asciiTheme="majorHAnsi" w:eastAsiaTheme="majorEastAsia" w:hAnsiTheme="majorHAnsi" w:cstheme="majorBidi"/>
+      <w:color w:val="404040" w:themeColor="text1" w:themeTint="BF"/>
+      <w:lang w:val="en-US" w:eastAsia="en-US"/>
     </w:rPr>
   </w:style>
-  <w:style w:customStyle="1" w:styleId="Titre9Car" w:type="character">
+  <w:style w:type="character" w:customStyle="1" w:styleId="Titre9Car">
     <w:name w:val="Titre 9 Car"/>
     <w:basedOn w:val="Policepardfaut"/>
     <w:link w:val="Titre9"/>
@@ -6084,30 +6236,30 @@
     <w:semiHidden/>
     <w:rsid w:val="00E4058C"/>
     <w:rPr>
-      <w:rFonts w:asciiTheme="majorHAnsi" w:cstheme="majorBidi" w:eastAsiaTheme="majorEastAsia" w:hAnsiTheme="majorHAnsi"/>
+      <w:rFonts w:asciiTheme="majorHAnsi" w:eastAsiaTheme="majorEastAsia" w:hAnsiTheme="majorHAnsi" w:cstheme="majorBidi"/>
       <w:i/>
       <w:iCs/>
-      <w:color w:themeColor="text1" w:themeTint="BF" w:val="404040"/>
-      <w:lang w:eastAsia="en-US" w:val="en-US"/>
+      <w:color w:val="404040" w:themeColor="text1" w:themeTint="BF"/>
+      <w:lang w:val="en-US" w:eastAsia="en-US"/>
     </w:rPr>
   </w:style>
-  <w:style w:styleId="Grilledutableau" w:type="table">
+  <w:style w:type="table" w:styleId="Grilledutableau">
     <w:name w:val="Table Grid"/>
     <w:basedOn w:val="TableauNormal"/>
     <w:uiPriority w:val="59"/>
     <w:rsid w:val="0065422A"/>
     <w:tblPr>
       <w:tblBorders>
-        <w:top w:color="auto" w:space="0" w:sz="4" w:val="single"/>
-        <w:left w:color="auto" w:space="0" w:sz="4" w:val="single"/>
-        <w:bottom w:color="auto" w:space="0" w:sz="4" w:val="single"/>
-        <w:right w:color="auto" w:space="0" w:sz="4" w:val="single"/>
-        <w:insideH w:color="auto" w:space="0" w:sz="4" w:val="single"/>
-        <w:insideV w:color="auto" w:space="0" w:sz="4" w:val="single"/>
+        <w:top w:val="single" w:sz="4" w:space="0" w:color="auto"/>
+        <w:left w:val="single" w:sz="4" w:space="0" w:color="auto"/>
+        <w:bottom w:val="single" w:sz="4" w:space="0" w:color="auto"/>
+        <w:right w:val="single" w:sz="4" w:space="0" w:color="auto"/>
+        <w:insideH w:val="single" w:sz="4" w:space="0" w:color="auto"/>
+        <w:insideV w:val="single" w:sz="4" w:space="0" w:color="auto"/>
       </w:tblBorders>
     </w:tblPr>
   </w:style>
-  <w:style w:styleId="Paragraphedeliste" w:type="paragraph">
+  <w:style w:type="paragraph" w:styleId="Paragraphedeliste">
     <w:name w:val="List Paragraph"/>
     <w:basedOn w:val="Normal"/>
     <w:uiPriority w:val="34"/>
@@ -6118,7 +6270,7 @@
       <w:contextualSpacing/>
     </w:pPr>
   </w:style>
-  <w:style w:styleId="Sansinterligne" w:type="paragraph">
+  <w:style w:type="paragraph" w:styleId="Sansinterligne">
     <w:name w:val="No Spacing"/>
     <w:uiPriority w:val="1"/>
     <w:qFormat/>
@@ -6126,10 +6278,10 @@
     <w:rPr>
       <w:sz w:val="22"/>
       <w:szCs w:val="22"/>
-      <w:lang w:eastAsia="en-US" w:val="en-US"/>
+      <w:lang w:val="en-US" w:eastAsia="en-US"/>
     </w:rPr>
   </w:style>
-  <w:style w:styleId="Marquedecommentaire" w:type="character">
+  <w:style w:type="character" w:styleId="Marquedecommentaire">
     <w:name w:val="annotation reference"/>
     <w:basedOn w:val="Policepardfaut"/>
     <w:uiPriority w:val="99"/>
@@ -6141,7 +6293,7 @@
       <w:szCs w:val="16"/>
     </w:rPr>
   </w:style>
-  <w:style w:styleId="Commentaire" w:type="paragraph">
+  <w:style w:type="paragraph" w:styleId="Commentaire">
     <w:name w:val="annotation text"/>
     <w:basedOn w:val="Normal"/>
     <w:link w:val="CommentaireCar"/>
@@ -6157,7 +6309,7 @@
       <w:szCs w:val="20"/>
     </w:rPr>
   </w:style>
-  <w:style w:customStyle="1" w:styleId="CommentaireCar" w:type="character">
+  <w:style w:type="character" w:customStyle="1" w:styleId="CommentaireCar">
     <w:name w:val="Commentaire Car"/>
     <w:basedOn w:val="Policepardfaut"/>
     <w:link w:val="Commentaire"/>
@@ -6165,10 +6317,10 @@
     <w:semiHidden/>
     <w:rsid w:val="006D7383"/>
     <w:rPr>
-      <w:lang w:eastAsia="en-US" w:val="en-US"/>
+      <w:lang w:val="en-US" w:eastAsia="en-US"/>
     </w:rPr>
   </w:style>
-  <w:style w:styleId="Objetducommentaire" w:type="paragraph">
+  <w:style w:type="paragraph" w:styleId="Objetducommentaire">
     <w:name w:val="annotation subject"/>
     <w:basedOn w:val="Commentaire"/>
     <w:next w:val="Commentaire"/>
@@ -6182,7 +6334,7 @@
       <w:bCs/>
     </w:rPr>
   </w:style>
-  <w:style w:customStyle="1" w:styleId="ObjetducommentaireCar" w:type="character">
+  <w:style w:type="character" w:customStyle="1" w:styleId="ObjetducommentaireCar">
     <w:name w:val="Objet du commentaire Car"/>
     <w:basedOn w:val="CommentaireCar"/>
     <w:link w:val="Objetducommentaire"/>
@@ -6192,10 +6344,10 @@
     <w:rPr>
       <w:b/>
       <w:bCs/>
-      <w:lang w:eastAsia="en-US" w:val="en-US"/>
+      <w:lang w:val="en-US" w:eastAsia="en-US"/>
     </w:rPr>
   </w:style>
-  <w:style w:styleId="Textedebulles" w:type="paragraph">
+  <w:style w:type="paragraph" w:styleId="Textedebulles">
     <w:name w:val="Balloon Text"/>
     <w:basedOn w:val="Normal"/>
     <w:link w:val="TextedebullesCar"/>
@@ -6207,12 +6359,12 @@
       <w:spacing w:after="0" w:line="240" w:lineRule="auto"/>
     </w:pPr>
     <w:rPr>
-      <w:rFonts w:ascii="Tahoma" w:cs="Tahoma" w:hAnsi="Tahoma"/>
+      <w:rFonts w:ascii="Tahoma" w:hAnsi="Tahoma" w:cs="Tahoma"/>
       <w:sz w:val="16"/>
       <w:szCs w:val="16"/>
     </w:rPr>
   </w:style>
-  <w:style w:customStyle="1" w:styleId="TextedebullesCar" w:type="character">
+  <w:style w:type="character" w:customStyle="1" w:styleId="TextedebullesCar">
     <w:name w:val="Texte de bulles Car"/>
     <w:basedOn w:val="Policepardfaut"/>
     <w:link w:val="Textedebulles"/>
@@ -6220,18 +6372,18 @@
     <w:semiHidden/>
     <w:rsid w:val="006D7383"/>
     <w:rPr>
-      <w:rFonts w:ascii="Tahoma" w:cs="Tahoma" w:hAnsi="Tahoma"/>
+      <w:rFonts w:ascii="Tahoma" w:hAnsi="Tahoma" w:cs="Tahoma"/>
       <w:sz w:val="16"/>
       <w:szCs w:val="16"/>
-      <w:lang w:eastAsia="en-US" w:val="en-US"/>
+      <w:lang w:val="en-US" w:eastAsia="en-US"/>
     </w:rPr>
   </w:style>
-  <w:style w:customStyle="1" w:styleId="pl-en" w:type="character">
+  <w:style w:type="character" w:customStyle="1" w:styleId="pl-en">
     <w:name w:val="pl-en"/>
     <w:basedOn w:val="Policepardfaut"/>
     <w:rsid w:val="004A6AB0"/>
   </w:style>
-  <w:style w:styleId="Sous-titre" w:type="paragraph">
+  <w:style w:type="paragraph" w:styleId="Sous-titre">
     <w:name w:val="Subtitle"/>
     <w:basedOn w:val="Normal"/>
     <w:next w:val="Normal"/>
@@ -6246,30 +6398,30 @@
       <w:spacing w:before="240"/>
     </w:pPr>
     <w:rPr>
-      <w:rFonts w:asciiTheme="majorHAnsi" w:cstheme="majorBidi" w:eastAsiaTheme="majorEastAsia" w:hAnsiTheme="majorHAnsi"/>
+      <w:rFonts w:asciiTheme="majorHAnsi" w:eastAsiaTheme="majorEastAsia" w:hAnsiTheme="majorHAnsi" w:cstheme="majorBidi"/>
       <w:i/>
       <w:iCs/>
-      <w:color w:themeColor="accent1" w:val="4F81BD"/>
+      <w:color w:val="4F81BD" w:themeColor="accent1"/>
       <w:spacing w:val="15"/>
       <w:sz w:val="24"/>
       <w:szCs w:val="24"/>
     </w:rPr>
   </w:style>
-  <w:style w:customStyle="1" w:styleId="Sous-titreCar" w:type="character">
+  <w:style w:type="character" w:customStyle="1" w:styleId="Sous-titreCar">
     <w:name w:val="Sous-titre Car"/>
     <w:basedOn w:val="Policepardfaut"/>
     <w:link w:val="Sous-titre"/>
     <w:uiPriority w:val="11"/>
     <w:rsid w:val="008E2823"/>
     <w:rPr>
-      <w:rFonts w:asciiTheme="majorHAnsi" w:cstheme="majorBidi" w:eastAsiaTheme="majorEastAsia" w:hAnsiTheme="majorHAnsi"/>
+      <w:rFonts w:asciiTheme="majorHAnsi" w:eastAsiaTheme="majorEastAsia" w:hAnsiTheme="majorHAnsi" w:cstheme="majorBidi"/>
       <w:i/>
       <w:iCs/>
-      <w:color w:themeColor="accent1" w:val="4F81BD"/>
+      <w:color w:val="4F81BD" w:themeColor="accent1"/>
       <w:spacing w:val="15"/>
       <w:sz w:val="24"/>
       <w:szCs w:val="24"/>
-      <w:lang w:eastAsia="en-US" w:val="en-US"/>
+      <w:lang w:val="en-US" w:eastAsia="en-US"/>
     </w:rPr>
   </w:style>
 </w:styles>
@@ -6565,7 +6717,7 @@
 </file>
 
 <file path=customXml/itemProps1.xml><?xml version="1.0" encoding="utf-8"?>
-<ds:datastoreItem xmlns:ds="http://schemas.openxmlformats.org/officeDocument/2006/customXml" ds:itemID="{9CD795E8-87D9-4760-B631-87BC12522CFE}">
+<ds:datastoreItem xmlns:ds="http://schemas.openxmlformats.org/officeDocument/2006/customXml" ds:itemID="{0BB169FC-E834-4488-9F1E-1D5AEF1BFD26}">
   <ds:schemaRefs>
     <ds:schemaRef ds:uri="http://schemas.openxmlformats.org/officeDocument/2006/bibliography"/>
   </ds:schemaRefs>

</xml_diff>

<commit_message>
Updated LA and SA templates.
</commit_message>
<xml_diff>
--- a/tests/org.obeonetwork.capella.m2doc.aql.queries.tests/resources/IFE/LA-Complete/LA-Complete-template.docx
+++ b/tests/org.obeonetwork.capella.m2doc.aql.queries.tests/resources/IFE/LA-Complete/LA-Complete-template.docx
@@ -132,68 +132,35 @@
         </w:rPr>
         <w:t>s</w:t>
       </w:r>
+    </w:p>
+    <w:p>
+      <w:pPr>
+        <w:spacing w:after="0" w:line="240" w:lineRule="auto"/>
+        <w:rPr>
+          <w:rFonts w:ascii="Arial" w:hAnsi="Arial"/>
+          <w:lang w:val="fr-FR"/>
+        </w:rPr>
+      </w:pPr>
+      <w:r>
+        <w:rPr>
+          <w:lang w:val="fr-FR"/>
+        </w:rPr>
+        <w:fldChar w:fldCharType="begin"/>
+      </w:r>
+      <w:r>
+        <w:rPr>
+          <w:lang w:val="fr-FR"/>
+        </w:rPr>
+        <w:instrText>m:'newTableOfContent'.asPagination()</w:instrText>
+      </w:r>
+      <w:r>
+        <w:rPr>
+          <w:lang w:val="fr-FR"/>
+        </w:rPr>
+        <w:fldChar w:fldCharType="end"/>
+      </w:r>
       <w:bookmarkStart w:id="0" w:name="_GoBack"/>
       <w:bookmarkEnd w:id="0"/>
-    </w:p>
-    <w:p>
-      <w:pPr>
-        <w:spacing w:after="0" w:line="240" w:lineRule="auto"/>
-        <w:rPr>
-          <w:rFonts w:ascii="Arial" w:hAnsi="Arial"/>
-          <w:lang w:val="fr-FR"/>
-        </w:rPr>
-      </w:pPr>
-      <w:r>
-        <w:rPr>
-          <w:rFonts w:ascii="Arial" w:hAnsi="Arial"/>
-        </w:rPr>
-        <w:fldChar w:fldCharType="begin"/>
-      </w:r>
-      <w:r>
-        <w:rPr>
-          <w:rFonts w:ascii="Arial" w:hAnsi="Arial"/>
-          <w:lang w:val="fr-FR"/>
-        </w:rPr>
-        <w:instrText xml:space="preserve"> TOC \o "1-3" \h \z \u </w:instrText>
-      </w:r>
-      <w:r>
-        <w:rPr>
-          <w:rFonts w:ascii="Arial" w:hAnsi="Arial"/>
-        </w:rPr>
-        <w:fldChar w:fldCharType="separate"/>
-      </w:r>
-      <w:r>
-        <w:rPr>
-          <w:rFonts w:ascii="Arial" w:hAnsi="Arial"/>
-          <w:b/>
-          <w:bCs/>
-          <w:noProof/>
-          <w:lang w:val="fr-FR"/>
-        </w:rPr>
-        <w:t>Aucune entrée de table des matières n'a été trouvée.</w:t>
-      </w:r>
-      <w:r>
-        <w:rPr>
-          <w:rFonts w:ascii="Arial" w:hAnsi="Arial"/>
-        </w:rPr>
-        <w:fldChar w:fldCharType="end"/>
-      </w:r>
-    </w:p>
-    <w:p>
-      <w:pPr>
-        <w:spacing w:after="0" w:line="240" w:lineRule="auto"/>
-        <w:rPr>
-          <w:rFonts w:ascii="Arial" w:hAnsi="Arial"/>
-          <w:lang w:val="fr-FR"/>
-        </w:rPr>
-      </w:pPr>
-      <w:r>
-        <w:rPr>
-          <w:rFonts w:ascii="Arial" w:hAnsi="Arial"/>
-          <w:lang w:val="fr-FR"/>
-        </w:rPr>
-        <w:br w:type="page"/>
-      </w:r>
     </w:p>
     <w:p>
       <w:pPr>
@@ -622,7 +589,7 @@
         <w:fldChar w:fldCharType="begin"/>
       </w:r>
       <w:r>
-        <w:instrText xml:space="preserve"> m:if lc.allocatedFunctions-&gt;size() &lt;&gt; 0 </w:instrText>
+        <w:instrText xml:space="preserve"> m:for function | lc.allocatedFunctions </w:instrText>
       </w:r>
       <w:r>
         <w:fldChar w:fldCharType="end"/>
@@ -633,7 +600,94 @@
         <w:pStyle w:val="Titre3"/>
       </w:pPr>
       <w:r>
-        <w:t xml:space="preserve">Allocated Functions </w:t>
+        <w:t>Allocated Functions</w:t>
+      </w:r>
+      <w:r>
+        <w:t xml:space="preserve"> </w:t>
+      </w:r>
+      <w:r>
+        <w:fldChar w:fldCharType="begin"/>
+      </w:r>
+      <w:r>
+        <w:instrText xml:space="preserve"> m:function.name </w:instrText>
+      </w:r>
+      <w:r>
+        <w:fldChar w:fldCharType="end"/>
+      </w:r>
+    </w:p>
+    <w:p>
+      <w:r>
+        <w:fldChar w:fldCharType="begin"/>
+      </w:r>
+      <w:r>
+        <w:instrText xml:space="preserve"> m:function.description</w:instrText>
+      </w:r>
+      <w:r>
+        <w:instrText>.</w:instrText>
+      </w:r>
+      <w:r>
+        <w:instrText>fromHTMLBodyString()</w:instrText>
+      </w:r>
+      <w:r>
+        <w:instrText xml:space="preserve"> </w:instrText>
+      </w:r>
+      <w:r>
+        <w:fldChar w:fldCharType="end"/>
+      </w:r>
+    </w:p>
+    <w:p>
+      <w:r>
+        <w:fldChar w:fldCharType="begin"/>
+      </w:r>
+      <w:r>
+        <w:instrText xml:space="preserve"> m:endfor </w:instrText>
+      </w:r>
+      <w:r>
+        <w:fldChar w:fldCharType="end"/>
+      </w:r>
+    </w:p>
+    <w:p>
+      <w:r>
+        <w:lastRenderedPageBreak/>
+        <w:fldChar w:fldCharType="begin"/>
+      </w:r>
+      <w:r>
+        <w:instrText xml:space="preserve"> m:for ce |</w:instrText>
+      </w:r>
+      <w:r>
+        <w:instrText xml:space="preserve"> </w:instrText>
+      </w:r>
+      <w:r>
+        <w:instrText>lc</w:instrText>
+      </w:r>
+      <w:r>
+        <w:instrText>.ownedFeatures-&gt;filter (fa::ComponentPort).componentExchanges</w:instrText>
+      </w:r>
+      <w:r>
+        <w:instrText xml:space="preserve"> </w:instrText>
+      </w:r>
+      <w:r>
+        <w:fldChar w:fldCharType="end"/>
+      </w:r>
+    </w:p>
+    <w:p>
+      <w:pPr>
+        <w:pStyle w:val="Titre3"/>
+      </w:pPr>
+      <w:r>
+        <w:t>Component Exchanges</w:t>
+      </w:r>
+      <w:r>
+        <w:t xml:space="preserve"> </w:t>
+      </w:r>
+      <w:r>
+        <w:fldChar w:fldCharType="begin"/>
+      </w:r>
+      <w:r>
+        <w:instrText xml:space="preserve"> m:ce.name </w:instrText>
+      </w:r>
+      <w:r>
+        <w:fldChar w:fldCharType="end"/>
       </w:r>
     </w:p>
     <w:tbl>
@@ -643,13 +697,13 @@
         <w:tblLook w:val="04A0" w:firstRow="1" w:lastRow="0" w:firstColumn="1" w:lastColumn="0" w:noHBand="0" w:noVBand="1"/>
       </w:tblPr>
       <w:tblGrid>
-        <w:gridCol w:w="4583"/>
-        <w:gridCol w:w="4584"/>
+        <w:gridCol w:w="2235"/>
+        <w:gridCol w:w="6932"/>
       </w:tblGrid>
       <w:tr>
         <w:tc>
           <w:tcPr>
-            <w:tcW w:w="4583" w:type="dxa"/>
+            <w:tcW w:w="2235" w:type="dxa"/>
             <w:shd w:val="clear" w:color="auto" w:fill="FABF8F" w:themeFill="accent6" w:themeFillTint="99"/>
           </w:tcPr>
           <w:p>
@@ -662,13 +716,31 @@
               <w:rPr>
                 <w:b/>
               </w:rPr>
-              <w:t>Function name</w:t>
+              <w:t>Direction</w:t>
             </w:r>
           </w:p>
         </w:tc>
         <w:tc>
           <w:tcPr>
-            <w:tcW w:w="4584" w:type="dxa"/>
+            <w:tcW w:w="6932" w:type="dxa"/>
+          </w:tcPr>
+          <w:p>
+            <w:r>
+              <w:fldChar w:fldCharType="begin"/>
+            </w:r>
+            <w:r>
+              <w:instrText xml:space="preserve"> m:ce.getCeDirection(lc) </w:instrText>
+            </w:r>
+            <w:r>
+              <w:fldChar w:fldCharType="end"/>
+            </w:r>
+          </w:p>
+        </w:tc>
+      </w:tr>
+      <w:tr>
+        <w:tc>
+          <w:tcPr>
+            <w:tcW w:w="2235" w:type="dxa"/>
             <w:shd w:val="clear" w:color="auto" w:fill="FABF8F" w:themeFill="accent6" w:themeFillTint="99"/>
           </w:tcPr>
           <w:p>
@@ -681,7 +753,23 @@
               <w:rPr>
                 <w:b/>
               </w:rPr>
-              <w:t>Description</w:t>
+              <w:t>Destination Component</w:t>
+            </w:r>
+          </w:p>
+        </w:tc>
+        <w:tc>
+          <w:tcPr>
+            <w:tcW w:w="6932" w:type="dxa"/>
+          </w:tcPr>
+          <w:p>
+            <w:r>
+              <w:fldChar w:fldCharType="begin"/>
+            </w:r>
+            <w:r>
+              <w:instrText xml:space="preserve"> m:ce.getDestinationComponent(lc) </w:instrText>
+            </w:r>
+            <w:r>
+              <w:fldChar w:fldCharType="end"/>
             </w:r>
           </w:p>
         </w:tc>
@@ -689,20 +777,13 @@
     </w:tbl>
     <w:p>
       <w:r>
-        <w:lastRenderedPageBreak/>
-        <w:fldChar w:fldCharType="begin"/>
-      </w:r>
-      <w:r>
-        <w:instrText xml:space="preserve"> m:for </w:instrText>
-      </w:r>
-      <w:r>
-        <w:instrText>function</w:instrText>
-      </w:r>
-      <w:r>
-        <w:instrText xml:space="preserve"> | lc.</w:instrText>
-      </w:r>
-      <w:r>
-        <w:instrText>allocatedFunctions</w:instrText>
+        <w:fldChar w:fldCharType="begin"/>
+      </w:r>
+      <w:r>
+        <w:instrText xml:space="preserve"> m:self.description.</w:instrText>
+      </w:r>
+      <w:r>
+        <w:instrText>fromHTMLBodyString()</w:instrText>
       </w:r>
       <w:r>
         <w:instrText xml:space="preserve"> </w:instrText>
@@ -711,62 +792,6 @@
         <w:fldChar w:fldCharType="end"/>
       </w:r>
     </w:p>
-    <w:tbl>
-      <w:tblPr>
-        <w:tblStyle w:val="Grilledutableau"/>
-        <w:tblW w:w="0" w:type="auto"/>
-        <w:tblLook w:val="04A0" w:firstRow="1" w:lastRow="0" w:firstColumn="1" w:lastColumn="0" w:noHBand="0" w:noVBand="1"/>
-      </w:tblPr>
-      <w:tblGrid>
-        <w:gridCol w:w="4583"/>
-        <w:gridCol w:w="4584"/>
-      </w:tblGrid>
-      <w:tr>
-        <w:tc>
-          <w:tcPr>
-            <w:tcW w:w="4583" w:type="dxa"/>
-            <w:shd w:val="clear" w:color="auto" w:fill="auto"/>
-          </w:tcPr>
-          <w:p>
-            <w:r>
-              <w:fldChar w:fldCharType="begin"/>
-            </w:r>
-            <w:r>
-              <w:instrText xml:space="preserve"> m:function.name </w:instrText>
-            </w:r>
-            <w:r>
-              <w:fldChar w:fldCharType="end"/>
-            </w:r>
-          </w:p>
-        </w:tc>
-        <w:tc>
-          <w:tcPr>
-            <w:tcW w:w="4584" w:type="dxa"/>
-            <w:shd w:val="clear" w:color="auto" w:fill="auto"/>
-          </w:tcPr>
-          <w:p>
-            <w:r>
-              <w:fldChar w:fldCharType="begin"/>
-            </w:r>
-            <w:r>
-              <w:instrText xml:space="preserve"> m:function.description</w:instrText>
-            </w:r>
-            <w:r>
-              <w:instrText>.</w:instrText>
-            </w:r>
-            <w:r>
-              <w:instrText>fromHTMLBodyString()</w:instrText>
-            </w:r>
-            <w:r>
-              <w:instrText xml:space="preserve"> </w:instrText>
-            </w:r>
-            <w:r>
-              <w:fldChar w:fldCharType="end"/>
-            </w:r>
-          </w:p>
-        </w:tc>
-      </w:tr>
-    </w:tbl>
     <w:p>
       <w:r>
         <w:fldChar w:fldCharType="begin"/>
@@ -783,25 +808,7 @@
         <w:fldChar w:fldCharType="begin"/>
       </w:r>
       <w:r>
-        <w:instrText xml:space="preserve"> m:endif </w:instrText>
-      </w:r>
-      <w:r>
-        <w:fldChar w:fldCharType="end"/>
-      </w:r>
-    </w:p>
-    <w:p/>
-    <w:p>
-      <w:r>
-        <w:fldChar w:fldCharType="begin"/>
-      </w:r>
-      <w:r>
-        <w:instrText xml:space="preserve"> m:if  </w:instrText>
-      </w:r>
-      <w:r>
-        <w:instrText>lc</w:instrText>
-      </w:r>
-      <w:r>
-        <w:instrText>.ownedFeatures-&gt;filter (fa::ComponentPort).componentExchanges-&gt;size() &gt; 0</w:instrText>
+        <w:instrText xml:space="preserve"> m:for interface | lc.requiredInterfaces </w:instrText>
       </w:r>
       <w:r>
         <w:fldChar w:fldCharType="end"/>
@@ -812,115 +819,113 @@
         <w:pStyle w:val="Titre3"/>
       </w:pPr>
       <w:r>
-        <w:t>Component Exchanges</w:t>
-      </w:r>
-    </w:p>
-    <w:tbl>
-      <w:tblPr>
-        <w:tblStyle w:val="Grilledutableau"/>
-        <w:tblW w:w="0" w:type="auto"/>
-        <w:tblLook w:val="04A0" w:firstRow="1" w:lastRow="0" w:firstColumn="1" w:lastColumn="0" w:noHBand="0" w:noVBand="1"/>
-      </w:tblPr>
-      <w:tblGrid>
-        <w:gridCol w:w="2506"/>
-        <w:gridCol w:w="1288"/>
-        <w:gridCol w:w="2959"/>
-        <w:gridCol w:w="2490"/>
-      </w:tblGrid>
-      <w:tr>
-        <w:tc>
-          <w:tcPr>
-            <w:tcW w:w="2506" w:type="dxa"/>
-            <w:shd w:val="clear" w:color="auto" w:fill="FABF8F" w:themeFill="accent6" w:themeFillTint="99"/>
-          </w:tcPr>
-          <w:p>
-            <w:pPr>
-              <w:rPr>
-                <w:b/>
-              </w:rPr>
-            </w:pPr>
-            <w:r>
-              <w:rPr>
-                <w:b/>
-              </w:rPr>
-              <w:t>Component Exchange Name</w:t>
-            </w:r>
-          </w:p>
-        </w:tc>
-        <w:tc>
-          <w:tcPr>
-            <w:tcW w:w="1288" w:type="dxa"/>
-            <w:shd w:val="clear" w:color="auto" w:fill="FABF8F" w:themeFill="accent6" w:themeFillTint="99"/>
-          </w:tcPr>
-          <w:p>
-            <w:pPr>
-              <w:rPr>
-                <w:b/>
-              </w:rPr>
-            </w:pPr>
-            <w:r>
-              <w:rPr>
-                <w:b/>
-              </w:rPr>
-              <w:t>DIrection</w:t>
-            </w:r>
-          </w:p>
-        </w:tc>
-        <w:tc>
-          <w:tcPr>
-            <w:tcW w:w="2959" w:type="dxa"/>
-            <w:shd w:val="clear" w:color="auto" w:fill="FABF8F" w:themeFill="accent6" w:themeFillTint="99"/>
-          </w:tcPr>
-          <w:p>
-            <w:pPr>
-              <w:rPr>
-                <w:b/>
-              </w:rPr>
-            </w:pPr>
-            <w:r>
-              <w:rPr>
-                <w:b/>
-              </w:rPr>
-              <w:t>Destination Component</w:t>
-            </w:r>
-          </w:p>
-        </w:tc>
-        <w:tc>
-          <w:tcPr>
-            <w:tcW w:w="2490" w:type="dxa"/>
-            <w:shd w:val="clear" w:color="auto" w:fill="FABF8F" w:themeFill="accent6" w:themeFillTint="99"/>
-          </w:tcPr>
-          <w:p>
-            <w:pPr>
-              <w:rPr>
-                <w:b/>
-              </w:rPr>
-            </w:pPr>
-            <w:r>
-              <w:rPr>
-                <w:b/>
-              </w:rPr>
-              <w:t>Description</w:t>
-            </w:r>
-          </w:p>
-        </w:tc>
-      </w:tr>
-    </w:tbl>
-    <w:p>
-      <w:r>
-        <w:fldChar w:fldCharType="begin"/>
-      </w:r>
-      <w:r>
-        <w:instrText xml:space="preserve"> m:for ce |</w:instrText>
+        <w:t xml:space="preserve">Required Interfaces  </w:t>
+      </w:r>
+      <w:r>
+        <w:fldChar w:fldCharType="begin"/>
+      </w:r>
+      <w:r>
+        <w:instrText xml:space="preserve"> m:</w:instrText>
+      </w:r>
+      <w:r>
+        <w:instrText>interface</w:instrText>
+      </w:r>
+      <w:r>
+        <w:instrText xml:space="preserve">.name </w:instrText>
+      </w:r>
+      <w:r>
+        <w:fldChar w:fldCharType="end"/>
+      </w:r>
+    </w:p>
+    <w:p>
+      <w:r>
+        <w:fldChar w:fldCharType="begin"/>
+      </w:r>
+      <w:r>
+        <w:instrText xml:space="preserve"> m:</w:instrText>
+      </w:r>
+      <w:r>
+        <w:instrText xml:space="preserve"> interface</w:instrText>
+      </w:r>
+      <w:r>
+        <w:instrText>.description</w:instrText>
+      </w:r>
+      <w:r>
+        <w:instrText>.</w:instrText>
+      </w:r>
+      <w:r>
+        <w:instrText>fromHTMLBodyString()</w:instrText>
       </w:r>
       <w:r>
         <w:instrText xml:space="preserve"> </w:instrText>
       </w:r>
       <w:r>
-        <w:instrText>lc</w:instrText>
-      </w:r>
-      <w:r>
-        <w:instrText>.ownedFeatures-&gt;filter (fa::ComponentPort).componentExchanges</w:instrText>
+        <w:fldChar w:fldCharType="end"/>
+      </w:r>
+    </w:p>
+    <w:p>
+      <w:r>
+        <w:fldChar w:fldCharType="begin"/>
+      </w:r>
+      <w:r>
+        <w:instrText xml:space="preserve"> m:endfor </w:instrText>
+      </w:r>
+      <w:r>
+        <w:fldChar w:fldCharType="end"/>
+      </w:r>
+    </w:p>
+    <w:p>
+      <w:r>
+        <w:fldChar w:fldCharType="begin"/>
+      </w:r>
+      <w:r>
+        <w:instrText xml:space="preserve"> m:for interface | lc.providedInterfaces </w:instrText>
+      </w:r>
+      <w:r>
+        <w:fldChar w:fldCharType="end"/>
+      </w:r>
+    </w:p>
+    <w:p>
+      <w:pPr>
+        <w:pStyle w:val="Titre3"/>
+      </w:pPr>
+      <w:r>
+        <w:t xml:space="preserve">Provided Interfaces  </w:t>
+      </w:r>
+      <w:r>
+        <w:fldChar w:fldCharType="begin"/>
+      </w:r>
+      <w:r>
+        <w:instrText xml:space="preserve"> m:</w:instrText>
+      </w:r>
+      <w:r>
+        <w:instrText>interface</w:instrText>
+      </w:r>
+      <w:r>
+        <w:instrText xml:space="preserve">.name </w:instrText>
+      </w:r>
+      <w:r>
+        <w:fldChar w:fldCharType="end"/>
+      </w:r>
+    </w:p>
+    <w:p>
+      <w:r>
+        <w:fldChar w:fldCharType="begin"/>
+      </w:r>
+      <w:r>
+        <w:instrText xml:space="preserve"> m:</w:instrText>
+      </w:r>
+      <w:r>
+        <w:instrText xml:space="preserve"> interface</w:instrText>
+      </w:r>
+      <w:r>
+        <w:instrText>.description</w:instrText>
+      </w:r>
+      <w:r>
+        <w:instrText>.</w:instrText>
+      </w:r>
+      <w:r>
+        <w:instrText>fromHTMLBodyString()</w:instrText>
       </w:r>
       <w:r>
         <w:instrText xml:space="preserve"> </w:instrText>
@@ -929,110 +934,6 @@
         <w:fldChar w:fldCharType="end"/>
       </w:r>
     </w:p>
-    <w:tbl>
-      <w:tblPr>
-        <w:tblStyle w:val="Grilledutableau"/>
-        <w:tblW w:w="0" w:type="auto"/>
-        <w:tblLook w:val="04A0" w:firstRow="1" w:lastRow="0" w:firstColumn="1" w:lastColumn="0" w:noHBand="0" w:noVBand="1"/>
-      </w:tblPr>
-      <w:tblGrid>
-        <w:gridCol w:w="2506"/>
-        <w:gridCol w:w="1288"/>
-        <w:gridCol w:w="2959"/>
-        <w:gridCol w:w="2490"/>
-      </w:tblGrid>
-      <w:tr>
-        <w:tc>
-          <w:tcPr>
-            <w:tcW w:w="2506" w:type="dxa"/>
-            <w:shd w:val="clear" w:color="auto" w:fill="auto"/>
-          </w:tcPr>
-          <w:p>
-            <w:r>
-              <w:fldChar w:fldCharType="begin"/>
-            </w:r>
-            <w:r>
-              <w:instrText xml:space="preserve"> m:ce.name </w:instrText>
-            </w:r>
-            <w:r>
-              <w:fldChar w:fldCharType="end"/>
-            </w:r>
-          </w:p>
-        </w:tc>
-        <w:tc>
-          <w:tcPr>
-            <w:tcW w:w="1288" w:type="dxa"/>
-            <w:shd w:val="clear" w:color="auto" w:fill="auto"/>
-          </w:tcPr>
-          <w:p>
-            <w:r>
-              <w:fldChar w:fldCharType="begin"/>
-            </w:r>
-            <w:r>
-              <w:instrText xml:space="preserve"> </w:instrText>
-            </w:r>
-            <w:r>
-              <w:instrText>m:</w:instrText>
-            </w:r>
-            <w:r>
-              <w:instrText xml:space="preserve">ce.getCeDirection (lc) </w:instrText>
-            </w:r>
-            <w:r>
-              <w:fldChar w:fldCharType="end"/>
-            </w:r>
-          </w:p>
-        </w:tc>
-        <w:tc>
-          <w:tcPr>
-            <w:tcW w:w="2959" w:type="dxa"/>
-            <w:shd w:val="clear" w:color="auto" w:fill="auto"/>
-          </w:tcPr>
-          <w:p>
-            <w:r>
-              <w:fldChar w:fldCharType="begin"/>
-            </w:r>
-            <w:r>
-              <w:instrText xml:space="preserve"> m:ce.getDestination</w:instrText>
-            </w:r>
-            <w:r>
-              <w:instrText>Co</w:instrText>
-            </w:r>
-            <w:r>
-              <w:instrText xml:space="preserve">mponent(lc) </w:instrText>
-            </w:r>
-            <w:r>
-              <w:fldChar w:fldCharType="end"/>
-            </w:r>
-          </w:p>
-        </w:tc>
-        <w:tc>
-          <w:tcPr>
-            <w:tcW w:w="2490" w:type="dxa"/>
-            <w:shd w:val="clear" w:color="auto" w:fill="auto"/>
-          </w:tcPr>
-          <w:p>
-            <w:r>
-              <w:fldChar w:fldCharType="begin"/>
-            </w:r>
-            <w:r>
-              <w:instrText xml:space="preserve"> m:self.description</w:instrText>
-            </w:r>
-            <w:r>
-              <w:instrText>.</w:instrText>
-            </w:r>
-            <w:r>
-              <w:instrText>fromHTMLBodyString()</w:instrText>
-            </w:r>
-            <w:r>
-              <w:instrText xml:space="preserve"> </w:instrText>
-            </w:r>
-            <w:r>
-              <w:fldChar w:fldCharType="end"/>
-            </w:r>
-          </w:p>
-        </w:tc>
-      </w:tr>
-    </w:tbl>
     <w:p>
       <w:r>
         <w:fldChar w:fldCharType="begin"/>
@@ -1044,363 +945,6 @@
         <w:fldChar w:fldCharType="end"/>
       </w:r>
     </w:p>
-    <w:p>
-      <w:r>
-        <w:fldChar w:fldCharType="begin"/>
-      </w:r>
-      <w:r>
-        <w:instrText xml:space="preserve"> m:endif </w:instrText>
-      </w:r>
-      <w:r>
-        <w:fldChar w:fldCharType="end"/>
-      </w:r>
-    </w:p>
-    <w:p>
-      <w:r>
-        <w:fldChar w:fldCharType="begin"/>
-      </w:r>
-      <w:r>
-        <w:instrText xml:space="preserve"> m:if lc.requiredInterfaces-&gt;size() &lt;&gt; 0 </w:instrText>
-      </w:r>
-      <w:r>
-        <w:fldChar w:fldCharType="end"/>
-      </w:r>
-    </w:p>
-    <w:p>
-      <w:pPr>
-        <w:pStyle w:val="Titre3"/>
-      </w:pPr>
-      <w:r>
-        <w:t xml:space="preserve">Required Interfaces  </w:t>
-      </w:r>
-    </w:p>
-    <w:tbl>
-      <w:tblPr>
-        <w:tblStyle w:val="Grilledutableau"/>
-        <w:tblW w:w="0" w:type="auto"/>
-        <w:tblLook w:val="04A0" w:firstRow="1" w:lastRow="0" w:firstColumn="1" w:lastColumn="0" w:noHBand="0" w:noVBand="1"/>
-      </w:tblPr>
-      <w:tblGrid>
-        <w:gridCol w:w="4583"/>
-        <w:gridCol w:w="4584"/>
-      </w:tblGrid>
-      <w:tr>
-        <w:tc>
-          <w:tcPr>
-            <w:tcW w:w="4583" w:type="dxa"/>
-            <w:shd w:val="clear" w:color="auto" w:fill="FABF8F" w:themeFill="accent6" w:themeFillTint="99"/>
-          </w:tcPr>
-          <w:p>
-            <w:pPr>
-              <w:rPr>
-                <w:b/>
-              </w:rPr>
-            </w:pPr>
-            <w:r>
-              <w:rPr>
-                <w:b/>
-              </w:rPr>
-              <w:t>Interface name</w:t>
-            </w:r>
-          </w:p>
-        </w:tc>
-        <w:tc>
-          <w:tcPr>
-            <w:tcW w:w="4584" w:type="dxa"/>
-            <w:shd w:val="clear" w:color="auto" w:fill="FABF8F" w:themeFill="accent6" w:themeFillTint="99"/>
-          </w:tcPr>
-          <w:p>
-            <w:pPr>
-              <w:rPr>
-                <w:b/>
-              </w:rPr>
-            </w:pPr>
-            <w:r>
-              <w:rPr>
-                <w:b/>
-              </w:rPr>
-              <w:t>Description</w:t>
-            </w:r>
-          </w:p>
-        </w:tc>
-      </w:tr>
-    </w:tbl>
-    <w:p>
-      <w:r>
-        <w:fldChar w:fldCharType="begin"/>
-      </w:r>
-      <w:r>
-        <w:instrText xml:space="preserve"> m:for interface | lc.requiredInterfaces </w:instrText>
-      </w:r>
-      <w:r>
-        <w:fldChar w:fldCharType="end"/>
-      </w:r>
-    </w:p>
-    <w:tbl>
-      <w:tblPr>
-        <w:tblStyle w:val="Grilledutableau"/>
-        <w:tblW w:w="0" w:type="auto"/>
-        <w:tblLook w:val="04A0" w:firstRow="1" w:lastRow="0" w:firstColumn="1" w:lastColumn="0" w:noHBand="0" w:noVBand="1"/>
-      </w:tblPr>
-      <w:tblGrid>
-        <w:gridCol w:w="4583"/>
-        <w:gridCol w:w="4584"/>
-      </w:tblGrid>
-      <w:tr>
-        <w:tc>
-          <w:tcPr>
-            <w:tcW w:w="4583" w:type="dxa"/>
-            <w:shd w:val="clear" w:color="auto" w:fill="auto"/>
-          </w:tcPr>
-          <w:p>
-            <w:r>
-              <w:fldChar w:fldCharType="begin"/>
-            </w:r>
-            <w:r>
-              <w:instrText xml:space="preserve"> m:</w:instrText>
-            </w:r>
-            <w:r>
-              <w:instrText>interface</w:instrText>
-            </w:r>
-            <w:r>
-              <w:instrText xml:space="preserve">.name </w:instrText>
-            </w:r>
-            <w:r>
-              <w:fldChar w:fldCharType="end"/>
-            </w:r>
-          </w:p>
-        </w:tc>
-        <w:tc>
-          <w:tcPr>
-            <w:tcW w:w="4584" w:type="dxa"/>
-            <w:shd w:val="clear" w:color="auto" w:fill="auto"/>
-          </w:tcPr>
-          <w:p>
-            <w:r>
-              <w:fldChar w:fldCharType="begin"/>
-            </w:r>
-            <w:r>
-              <w:instrText xml:space="preserve"> m:</w:instrText>
-            </w:r>
-            <w:r>
-              <w:instrText xml:space="preserve"> interface</w:instrText>
-            </w:r>
-            <w:r>
-              <w:instrText>.description</w:instrText>
-            </w:r>
-            <w:r>
-              <w:instrText>.</w:instrText>
-            </w:r>
-            <w:r>
-              <w:instrText>fromHTMLBodyString()</w:instrText>
-            </w:r>
-            <w:r>
-              <w:instrText xml:space="preserve"> </w:instrText>
-            </w:r>
-            <w:r>
-              <w:fldChar w:fldCharType="end"/>
-            </w:r>
-          </w:p>
-        </w:tc>
-      </w:tr>
-    </w:tbl>
-    <w:p>
-      <w:r>
-        <w:fldChar w:fldCharType="begin"/>
-      </w:r>
-      <w:r>
-        <w:instrText xml:space="preserve"> m:endfor </w:instrText>
-      </w:r>
-      <w:r>
-        <w:fldChar w:fldCharType="end"/>
-      </w:r>
-    </w:p>
-    <w:p>
-      <w:r>
-        <w:fldChar w:fldCharType="begin"/>
-      </w:r>
-      <w:r>
-        <w:instrText xml:space="preserve"> m:endif </w:instrText>
-      </w:r>
-      <w:r>
-        <w:fldChar w:fldCharType="end"/>
-      </w:r>
-    </w:p>
-    <w:p/>
-    <w:p>
-      <w:r>
-        <w:fldChar w:fldCharType="begin"/>
-      </w:r>
-      <w:r>
-        <w:instrText xml:space="preserve"> m:if lc.providedInterfaces-&gt;size() &lt;&gt; 0 </w:instrText>
-      </w:r>
-      <w:r>
-        <w:fldChar w:fldCharType="end"/>
-      </w:r>
-    </w:p>
-    <w:p>
-      <w:pPr>
-        <w:pStyle w:val="Titre3"/>
-      </w:pPr>
-      <w:r>
-        <w:t xml:space="preserve">Provided Interfaces  </w:t>
-      </w:r>
-    </w:p>
-    <w:tbl>
-      <w:tblPr>
-        <w:tblStyle w:val="Grilledutableau"/>
-        <w:tblW w:w="0" w:type="auto"/>
-        <w:tblLook w:val="04A0" w:firstRow="1" w:lastRow="0" w:firstColumn="1" w:lastColumn="0" w:noHBand="0" w:noVBand="1"/>
-      </w:tblPr>
-      <w:tblGrid>
-        <w:gridCol w:w="4583"/>
-        <w:gridCol w:w="4584"/>
-      </w:tblGrid>
-      <w:tr>
-        <w:tc>
-          <w:tcPr>
-            <w:tcW w:w="4583" w:type="dxa"/>
-            <w:shd w:val="clear" w:color="auto" w:fill="FABF8F" w:themeFill="accent6" w:themeFillTint="99"/>
-          </w:tcPr>
-          <w:p>
-            <w:pPr>
-              <w:rPr>
-                <w:b/>
-              </w:rPr>
-            </w:pPr>
-            <w:r>
-              <w:rPr>
-                <w:b/>
-              </w:rPr>
-              <w:t>Interface name</w:t>
-            </w:r>
-          </w:p>
-        </w:tc>
-        <w:tc>
-          <w:tcPr>
-            <w:tcW w:w="4584" w:type="dxa"/>
-            <w:shd w:val="clear" w:color="auto" w:fill="FABF8F" w:themeFill="accent6" w:themeFillTint="99"/>
-          </w:tcPr>
-          <w:p>
-            <w:pPr>
-              <w:rPr>
-                <w:b/>
-              </w:rPr>
-            </w:pPr>
-            <w:r>
-              <w:rPr>
-                <w:b/>
-              </w:rPr>
-              <w:t>Description</w:t>
-            </w:r>
-          </w:p>
-        </w:tc>
-      </w:tr>
-    </w:tbl>
-    <w:p>
-      <w:r>
-        <w:fldChar w:fldCharType="begin"/>
-      </w:r>
-      <w:r>
-        <w:instrText xml:space="preserve"> m:for interface | lc.providedInterfaces </w:instrText>
-      </w:r>
-      <w:r>
-        <w:fldChar w:fldCharType="end"/>
-      </w:r>
-    </w:p>
-    <w:tbl>
-      <w:tblPr>
-        <w:tblStyle w:val="Grilledutableau"/>
-        <w:tblW w:w="0" w:type="auto"/>
-        <w:tblLook w:val="04A0" w:firstRow="1" w:lastRow="0" w:firstColumn="1" w:lastColumn="0" w:noHBand="0" w:noVBand="1"/>
-      </w:tblPr>
-      <w:tblGrid>
-        <w:gridCol w:w="4583"/>
-        <w:gridCol w:w="4584"/>
-      </w:tblGrid>
-      <w:tr>
-        <w:tc>
-          <w:tcPr>
-            <w:tcW w:w="4583" w:type="dxa"/>
-            <w:shd w:val="clear" w:color="auto" w:fill="auto"/>
-          </w:tcPr>
-          <w:p>
-            <w:r>
-              <w:lastRenderedPageBreak/>
-              <w:fldChar w:fldCharType="begin"/>
-            </w:r>
-            <w:r>
-              <w:instrText xml:space="preserve"> m:</w:instrText>
-            </w:r>
-            <w:r>
-              <w:instrText>interface</w:instrText>
-            </w:r>
-            <w:r>
-              <w:instrText xml:space="preserve">.name </w:instrText>
-            </w:r>
-            <w:r>
-              <w:fldChar w:fldCharType="end"/>
-            </w:r>
-          </w:p>
-        </w:tc>
-        <w:tc>
-          <w:tcPr>
-            <w:tcW w:w="4584" w:type="dxa"/>
-            <w:shd w:val="clear" w:color="auto" w:fill="auto"/>
-          </w:tcPr>
-          <w:p>
-            <w:r>
-              <w:fldChar w:fldCharType="begin"/>
-            </w:r>
-            <w:r>
-              <w:instrText xml:space="preserve"> m:</w:instrText>
-            </w:r>
-            <w:r>
-              <w:instrText xml:space="preserve"> interface</w:instrText>
-            </w:r>
-            <w:r>
-              <w:instrText>.description</w:instrText>
-            </w:r>
-            <w:r>
-              <w:instrText>.</w:instrText>
-            </w:r>
-            <w:r>
-              <w:instrText>fromHTMLBodyString()</w:instrText>
-            </w:r>
-            <w:r>
-              <w:instrText xml:space="preserve"> </w:instrText>
-            </w:r>
-            <w:r>
-              <w:fldChar w:fldCharType="end"/>
-            </w:r>
-          </w:p>
-        </w:tc>
-      </w:tr>
-    </w:tbl>
-    <w:p>
-      <w:r>
-        <w:fldChar w:fldCharType="begin"/>
-      </w:r>
-      <w:r>
-        <w:instrText xml:space="preserve"> m:endfor </w:instrText>
-      </w:r>
-      <w:r>
-        <w:fldChar w:fldCharType="end"/>
-      </w:r>
-    </w:p>
-    <w:p>
-      <w:r>
-        <w:fldChar w:fldCharType="begin"/>
-      </w:r>
-      <w:r>
-        <w:instrText xml:space="preserve"> m:endif </w:instrText>
-      </w:r>
-      <w:r>
-        <w:fldChar w:fldCharType="end"/>
-      </w:r>
-    </w:p>
-    <w:p/>
-    <w:p/>
     <w:p>
       <w:r>
         <w:fldChar w:fldCharType="begin"/>
@@ -3102,18 +2646,18 @@
     </w:p>
     <w:p>
       <w:r>
+        <w:fldChar w:fldCharType="begin"/>
+      </w:r>
+      <w:r>
+        <w:instrText xml:space="preserve"> m:endif </w:instrText>
+      </w:r>
+      <w:r>
+        <w:fldChar w:fldCharType="end"/>
+      </w:r>
+    </w:p>
+    <w:p>
+      <w:r>
         <w:lastRenderedPageBreak/>
-        <w:fldChar w:fldCharType="begin"/>
-      </w:r>
-      <w:r>
-        <w:instrText xml:space="preserve"> m:endif </w:instrText>
-      </w:r>
-      <w:r>
-        <w:fldChar w:fldCharType="end"/>
-      </w:r>
-    </w:p>
-    <w:p>
-      <w:r>
         <w:fldChar w:fldCharType="begin"/>
       </w:r>
       <w:r>
@@ -3458,7 +3002,13 @@
         <w:instrText>containedSystemAnalysis</w:instrText>
       </w:r>
       <w:r>
-        <w:instrText xml:space="preserve">.ownedDataPkg.eAllContents()-&gt;filter(information::DataPkg) </w:instrText>
+        <w:instrText>.ownedDataPkg.eAllContents(</w:instrText>
+      </w:r>
+      <w:r>
+        <w:instrText>information::DataPkg</w:instrText>
+      </w:r>
+      <w:r>
+        <w:instrText>)</w:instrText>
       </w:r>
       <w:r>
         <w:fldChar w:fldCharType="end"/>
@@ -3524,18 +3074,18 @@
         <w:pStyle w:val="Sous-titre"/>
       </w:pPr>
       <w:r>
+        <w:fldChar w:fldCharType="begin"/>
+      </w:r>
+      <w:r>
+        <w:instrText xml:space="preserve"> m:EI.name.asBookmark(EI.id) </w:instrText>
+      </w:r>
+      <w:r>
+        <w:fldChar w:fldCharType="end"/>
+      </w:r>
+    </w:p>
+    <w:p>
+      <w:r>
         <w:lastRenderedPageBreak/>
-        <w:fldChar w:fldCharType="begin"/>
-      </w:r>
-      <w:r>
-        <w:instrText xml:space="preserve"> m:EI.name.asBookmark(EI.id) </w:instrText>
-      </w:r>
-      <w:r>
-        <w:fldChar w:fldCharType="end"/>
-      </w:r>
-    </w:p>
-    <w:p>
-      <w:r>
         <w:fldChar w:fldCharType="begin"/>
       </w:r>
       <w:r>
@@ -4079,7 +3629,6 @@
     </w:p>
     <w:p>
       <w:r>
-        <w:lastRenderedPageBreak/>
         <w:fldChar w:fldCharType="begin"/>
       </w:r>
       <w:r>
@@ -4101,6 +3650,7 @@
           <w:i/>
           <w:iCs/>
         </w:rPr>
+        <w:lastRenderedPageBreak/>
         <w:t>No contained property</w:t>
       </w:r>
     </w:p>
@@ -5327,6 +4877,119 @@
       </w:rPr>
     </w:lvl>
   </w:abstractNum>
+  <w:abstractNum w:abstractNumId="8" w15:restartNumberingAfterBreak="0">
+    <w:nsid w:val="7A8E77B3"/>
+    <w:multiLevelType w:val="hybridMultilevel"/>
+    <w:tmpl w:val="9FC256BE"/>
+    <w:lvl w:ilvl="0" w:tplc="040C0001">
+      <w:start w:val="1"/>
+      <w:numFmt w:val="bullet"/>
+      <w:lvlText w:val=""/>
+      <w:lvlJc w:val="left"/>
+      <w:pPr>
+        <w:ind w:left="720" w:hanging="360"/>
+      </w:pPr>
+      <w:rPr>
+        <w:rFonts w:ascii="Symbol" w:hAnsi="Symbol" w:hint="default"/>
+      </w:rPr>
+    </w:lvl>
+    <w:lvl w:ilvl="1" w:tplc="040C0003">
+      <w:start w:val="1"/>
+      <w:numFmt w:val="bullet"/>
+      <w:lvlText w:val="o"/>
+      <w:lvlJc w:val="left"/>
+      <w:pPr>
+        <w:ind w:left="1440" w:hanging="360"/>
+      </w:pPr>
+      <w:rPr>
+        <w:rFonts w:ascii="Courier New" w:hAnsi="Courier New" w:cs="Courier New" w:hint="default"/>
+      </w:rPr>
+    </w:lvl>
+    <w:lvl w:ilvl="2" w:tplc="040C0005" w:tentative="1">
+      <w:start w:val="1"/>
+      <w:numFmt w:val="bullet"/>
+      <w:lvlText w:val=""/>
+      <w:lvlJc w:val="left"/>
+      <w:pPr>
+        <w:ind w:left="2160" w:hanging="360"/>
+      </w:pPr>
+      <w:rPr>
+        <w:rFonts w:ascii="Wingdings" w:hAnsi="Wingdings" w:hint="default"/>
+      </w:rPr>
+    </w:lvl>
+    <w:lvl w:ilvl="3" w:tplc="040C0001" w:tentative="1">
+      <w:start w:val="1"/>
+      <w:numFmt w:val="bullet"/>
+      <w:lvlText w:val=""/>
+      <w:lvlJc w:val="left"/>
+      <w:pPr>
+        <w:ind w:left="2880" w:hanging="360"/>
+      </w:pPr>
+      <w:rPr>
+        <w:rFonts w:ascii="Symbol" w:hAnsi="Symbol" w:hint="default"/>
+      </w:rPr>
+    </w:lvl>
+    <w:lvl w:ilvl="4" w:tplc="040C0003" w:tentative="1">
+      <w:start w:val="1"/>
+      <w:numFmt w:val="bullet"/>
+      <w:lvlText w:val="o"/>
+      <w:lvlJc w:val="left"/>
+      <w:pPr>
+        <w:ind w:left="3600" w:hanging="360"/>
+      </w:pPr>
+      <w:rPr>
+        <w:rFonts w:ascii="Courier New" w:hAnsi="Courier New" w:cs="Courier New" w:hint="default"/>
+      </w:rPr>
+    </w:lvl>
+    <w:lvl w:ilvl="5" w:tplc="040C0005" w:tentative="1">
+      <w:start w:val="1"/>
+      <w:numFmt w:val="bullet"/>
+      <w:lvlText w:val=""/>
+      <w:lvlJc w:val="left"/>
+      <w:pPr>
+        <w:ind w:left="4320" w:hanging="360"/>
+      </w:pPr>
+      <w:rPr>
+        <w:rFonts w:ascii="Wingdings" w:hAnsi="Wingdings" w:hint="default"/>
+      </w:rPr>
+    </w:lvl>
+    <w:lvl w:ilvl="6" w:tplc="040C0001" w:tentative="1">
+      <w:start w:val="1"/>
+      <w:numFmt w:val="bullet"/>
+      <w:lvlText w:val=""/>
+      <w:lvlJc w:val="left"/>
+      <w:pPr>
+        <w:ind w:left="5040" w:hanging="360"/>
+      </w:pPr>
+      <w:rPr>
+        <w:rFonts w:ascii="Symbol" w:hAnsi="Symbol" w:hint="default"/>
+      </w:rPr>
+    </w:lvl>
+    <w:lvl w:ilvl="7" w:tplc="040C0003" w:tentative="1">
+      <w:start w:val="1"/>
+      <w:numFmt w:val="bullet"/>
+      <w:lvlText w:val="o"/>
+      <w:lvlJc w:val="left"/>
+      <w:pPr>
+        <w:ind w:left="5760" w:hanging="360"/>
+      </w:pPr>
+      <w:rPr>
+        <w:rFonts w:ascii="Courier New" w:hAnsi="Courier New" w:cs="Courier New" w:hint="default"/>
+      </w:rPr>
+    </w:lvl>
+    <w:lvl w:ilvl="8" w:tplc="040C0005" w:tentative="1">
+      <w:start w:val="1"/>
+      <w:numFmt w:val="bullet"/>
+      <w:lvlText w:val=""/>
+      <w:lvlJc w:val="left"/>
+      <w:pPr>
+        <w:ind w:left="6480" w:hanging="360"/>
+      </w:pPr>
+      <w:rPr>
+        <w:rFonts w:ascii="Wingdings" w:hAnsi="Wingdings" w:hint="default"/>
+      </w:rPr>
+    </w:lvl>
+  </w:abstractNum>
   <w:num w:numId="1">
     <w:abstractNumId w:val="6"/>
   </w:num>
@@ -5350,6 +5013,9 @@
   </w:num>
   <w:num w:numId="8">
     <w:abstractNumId w:val="3"/>
+  </w:num>
+  <w:num w:numId="9">
+    <w:abstractNumId w:val="8"/>
   </w:num>
 </w:numbering>
 </file>
@@ -6692,7 +6358,7 @@
 </file>
 
 <file path=customXml/itemProps1.xml><?xml version="1.0" encoding="utf-8"?>
-<ds:datastoreItem xmlns:ds="http://schemas.openxmlformats.org/officeDocument/2006/customXml" ds:itemID="{260ED7E4-635F-4278-A8DE-D89CE302D71B}">
+<ds:datastoreItem xmlns:ds="http://schemas.openxmlformats.org/officeDocument/2006/customXml" ds:itemID="{82396987-094F-4E5E-9714-C696F8256059}">
   <ds:schemaRefs>
     <ds:schemaRef ds:uri="http://schemas.openxmlformats.org/officeDocument/2006/bibliography"/>
   </ds:schemaRefs>

</xml_diff>

<commit_message>
Fixed html link destination.
</commit_message>
<xml_diff>
--- a/tests/org.obeonetwork.capella.m2doc.aql.queries.tests/resources/IFE/LA-Complete/LA-Complete-template.docx
+++ b/tests/org.obeonetwork.capella.m2doc.aql.queries.tests/resources/IFE/LA-Complete/LA-Complete-template.docx
@@ -135,30 +135,47 @@
     </w:p>
     <w:p>
       <w:pPr>
+        <w:rPr>
+          <w:lang w:val="fr-FR"/>
+        </w:rPr>
+      </w:pPr>
+    </w:p>
+    <w:p>
+      <w:pPr>
+        <w:spacing w:after="0" w:line="240" w:lineRule="auto"/>
+        <w:rPr>
+          <w:lang w:val="fr-FR"/>
+        </w:rPr>
+      </w:pPr>
+      <w:r>
+        <w:rPr>
+          <w:lang w:val="fr-FR"/>
+        </w:rPr>
+        <w:fldChar w:fldCharType="begin"/>
+      </w:r>
+      <w:r>
+        <w:rPr>
+          <w:lang w:val="fr-FR"/>
+        </w:rPr>
+        <w:instrText>m:'newTableOfContent'.asPagination()</w:instrText>
+      </w:r>
+      <w:r>
+        <w:rPr>
+          <w:lang w:val="fr-FR"/>
+        </w:rPr>
+        <w:fldChar w:fldCharType="end"/>
+      </w:r>
+    </w:p>
+    <w:p>
+      <w:pPr>
         <w:spacing w:after="0" w:line="240" w:lineRule="auto"/>
         <w:rPr>
           <w:rFonts w:ascii="Arial" w:hAnsi="Arial"/>
           <w:lang w:val="fr-FR"/>
         </w:rPr>
       </w:pPr>
-      <w:r>
-        <w:rPr>
-          <w:lang w:val="fr-FR"/>
-        </w:rPr>
-        <w:fldChar w:fldCharType="begin"/>
-      </w:r>
-      <w:r>
-        <w:rPr>
-          <w:lang w:val="fr-FR"/>
-        </w:rPr>
-        <w:instrText>m:'newTableOfContent'.asPagination()</w:instrText>
-      </w:r>
-      <w:r>
-        <w:rPr>
-          <w:lang w:val="fr-FR"/>
-        </w:rPr>
-        <w:fldChar w:fldCharType="end"/>
-      </w:r>
+      <w:bookmarkStart w:id="0" w:name="_GoBack"/>
+      <w:bookmarkEnd w:id="0"/>
     </w:p>
     <w:p>
       <w:pPr>
@@ -204,15 +221,7 @@
         <w:pStyle w:val="Titre2"/>
       </w:pPr>
       <w:r>
-        <w:t xml:space="preserve">Logical </w:t>
-      </w:r>
-      <w:proofErr w:type="gramStart"/>
-      <w:r>
-        <w:t>Component :</w:t>
-      </w:r>
-      <w:proofErr w:type="gramEnd"/>
-      <w:r>
-        <w:t xml:space="preserve"> </w:t>
+        <w:t xml:space="preserve">Logical Component : </w:t>
       </w:r>
       <w:r>
         <w:fldChar w:fldCharType="begin"/>
@@ -235,7 +244,22 @@
         <w:fldChar w:fldCharType="begin"/>
       </w:r>
       <w:r>
-        <w:instrText xml:space="preserve"> m:if lc.description &lt;&gt; null </w:instrText>
+        <w:instrText xml:space="preserve"> m:if </w:instrText>
+      </w:r>
+      <w:r>
+        <w:instrText>lc.</w:instrText>
+      </w:r>
+      <w:r>
+        <w:instrText>description</w:instrText>
+      </w:r>
+      <w:r>
+        <w:instrText>.trim()</w:instrText>
+      </w:r>
+      <w:r>
+        <w:instrText>.size() &lt;&gt; 0</w:instrText>
+      </w:r>
+      <w:r>
+        <w:instrText xml:space="preserve"> </w:instrText>
       </w:r>
       <w:r>
         <w:fldChar w:fldCharType="end"/>
@@ -254,7 +278,22 @@
         <w:fldChar w:fldCharType="begin"/>
       </w:r>
       <w:r>
-        <w:instrText xml:space="preserve"> m:lc.description </w:instrText>
+        <w:instrText xml:space="preserve"> m:lc.description</w:instrText>
+      </w:r>
+      <w:r>
+        <w:instrText>.trim()</w:instrText>
+      </w:r>
+      <w:r>
+        <w:instrText>.</w:instrText>
+      </w:r>
+      <w:r>
+        <w:instrText>fromHTMLBodyString()</w:instrText>
+      </w:r>
+      <w:r>
+        <w:instrText>.replaceLink(lc)</w:instrText>
+      </w:r>
+      <w:r>
+        <w:instrText xml:space="preserve"> </w:instrText>
       </w:r>
       <w:r>
         <w:fldChar w:fldCharType="end"/>
@@ -713,10 +752,19 @@
               <w:instrText xml:space="preserve"> m:function.description</w:instrText>
             </w:r>
             <w:r>
+              <w:instrText>.trim()</w:instrText>
+            </w:r>
+            <w:r>
               <w:instrText>.</w:instrText>
             </w:r>
             <w:r>
               <w:instrText>fromHTMLBodyString()</w:instrText>
+            </w:r>
+            <w:r>
+              <w:instrText>.replaceLink(function</w:instrText>
+            </w:r>
+            <w:r>
+              <w:instrText>)</w:instrText>
             </w:r>
             <w:r>
               <w:instrText xml:space="preserve"> </w:instrText>
@@ -749,8 +797,6 @@
       <w:r>
         <w:fldChar w:fldCharType="end"/>
       </w:r>
-      <w:bookmarkStart w:id="0" w:name="_GoBack"/>
-      <w:bookmarkEnd w:id="0"/>
     </w:p>
     <w:p>
       <w:r>
@@ -930,12 +976,44 @@
         <w:fldChar w:fldCharType="begin"/>
       </w:r>
       <w:r>
-        <w:instrText xml:space="preserve"> m:self.description.</w:instrText>
+        <w:instrText xml:space="preserve"> m:if ce.description.trim().size() &lt;&gt; 0 </w:instrText>
+      </w:r>
+      <w:r>
+        <w:fldChar w:fldCharType="end"/>
+      </w:r>
+    </w:p>
+    <w:p>
+      <w:r>
+        <w:fldChar w:fldCharType="begin"/>
+      </w:r>
+      <w:r>
+        <w:instrText xml:space="preserve"> m:</w:instrText>
+      </w:r>
+      <w:r>
+        <w:instrText>ce</w:instrText>
+      </w:r>
+      <w:r>
+        <w:instrText>.description</w:instrText>
+      </w:r>
+      <w:r>
+        <w:instrText>.trim()</w:instrText>
+      </w:r>
+      <w:r>
+        <w:instrText>.</w:instrText>
       </w:r>
       <w:r>
         <w:instrText>fromHTMLBodyString()</w:instrText>
       </w:r>
       <w:r>
+        <w:instrText>.replaceLink(</w:instrText>
+      </w:r>
+      <w:r>
+        <w:instrText>ce</w:instrText>
+      </w:r>
+      <w:r>
+        <w:instrText>)</w:instrText>
+      </w:r>
+      <w:r>
         <w:instrText xml:space="preserve"> </w:instrText>
       </w:r>
       <w:r>
@@ -947,6 +1025,43 @@
         <w:fldChar w:fldCharType="begin"/>
       </w:r>
       <w:r>
+        <w:instrText xml:space="preserve"> m:else </w:instrText>
+      </w:r>
+      <w:r>
+        <w:fldChar w:fldCharType="end"/>
+      </w:r>
+    </w:p>
+    <w:p>
+      <w:pPr>
+        <w:rPr>
+          <w:i/>
+          <w:iCs/>
+        </w:rPr>
+      </w:pPr>
+      <w:r>
+        <w:rPr>
+          <w:i/>
+          <w:iCs/>
+        </w:rPr>
+        <w:t>No description</w:t>
+      </w:r>
+    </w:p>
+    <w:p>
+      <w:r>
+        <w:fldChar w:fldCharType="begin"/>
+      </w:r>
+      <w:r>
+        <w:instrText xml:space="preserve"> m:endif </w:instrText>
+      </w:r>
+      <w:r>
+        <w:fldChar w:fldCharType="end"/>
+      </w:r>
+    </w:p>
+    <w:p>
+      <w:r>
+        <w:fldChar w:fldCharType="begin"/>
+      </w:r>
+      <w:r>
         <w:instrText xml:space="preserve"> m:endfor </w:instrText>
       </w:r>
       <w:r>
@@ -1012,12 +1127,24 @@
         <w:instrText>.description</w:instrText>
       </w:r>
       <w:r>
+        <w:instrText>.trim()</w:instrText>
+      </w:r>
+      <w:r>
         <w:instrText>.</w:instrText>
       </w:r>
       <w:r>
         <w:instrText>fromHTMLBodyString()</w:instrText>
       </w:r>
       <w:r>
+        <w:instrText>.replaceLink(</w:instrText>
+      </w:r>
+      <w:r>
+        <w:instrText>interface</w:instrText>
+      </w:r>
+      <w:r>
+        <w:instrText>)</w:instrText>
+      </w:r>
+      <w:r>
         <w:instrText xml:space="preserve"> </w:instrText>
       </w:r>
       <w:r>
@@ -1083,10 +1210,22 @@
         <w:instrText>.description</w:instrText>
       </w:r>
       <w:r>
+        <w:instrText>.trim()</w:instrText>
+      </w:r>
+      <w:r>
         <w:instrText>.</w:instrText>
       </w:r>
       <w:r>
         <w:instrText>fromHTMLBodyString()</w:instrText>
+      </w:r>
+      <w:r>
+        <w:instrText>.replaceLink(</w:instrText>
+      </w:r>
+      <w:r>
+        <w:instrText>interface</w:instrText>
+      </w:r>
+      <w:r>
+        <w:instrText>)</w:instrText>
       </w:r>
       <w:r>
         <w:instrText xml:space="preserve"> </w:instrText>
@@ -1160,13 +1299,8 @@
       <w:pPr>
         <w:pStyle w:val="Titre2"/>
       </w:pPr>
-      <w:proofErr w:type="gramStart"/>
-      <w:r>
-        <w:t>Function :</w:t>
-      </w:r>
-      <w:proofErr w:type="gramEnd"/>
-      <w:r>
-        <w:t xml:space="preserve"> </w:t>
+      <w:r>
+        <w:t xml:space="preserve">Function : </w:t>
       </w:r>
       <w:r>
         <w:fldChar w:fldCharType="begin"/>
@@ -1202,7 +1336,13 @@
         <w:instrText xml:space="preserve"> m:if </w:instrText>
       </w:r>
       <w:r>
-        <w:instrText>f.description &lt;&gt; null</w:instrText>
+        <w:instrText>f.description</w:instrText>
+      </w:r>
+      <w:r>
+        <w:instrText>.trim()</w:instrText>
+      </w:r>
+      <w:r>
+        <w:instrText>.size() &lt;&gt; 0</w:instrText>
       </w:r>
       <w:r>
         <w:instrText xml:space="preserve"> </w:instrText>
@@ -1227,10 +1367,22 @@
         <w:instrText xml:space="preserve"> m:f.description</w:instrText>
       </w:r>
       <w:r>
+        <w:instrText>.trim()</w:instrText>
+      </w:r>
+      <w:r>
         <w:instrText>.</w:instrText>
       </w:r>
       <w:r>
         <w:instrText>fromHTMLBodyString()</w:instrText>
+      </w:r>
+      <w:r>
+        <w:instrText>.replaceLink(</w:instrText>
+      </w:r>
+      <w:r>
+        <w:instrText>f</w:instrText>
+      </w:r>
+      <w:r>
+        <w:instrText>)</w:instrText>
       </w:r>
       <w:r>
         <w:instrText xml:space="preserve"> </w:instrText>
@@ -2839,19 +2991,11 @@
           <w:u w:val="single"/>
         </w:rPr>
       </w:pPr>
-      <w:proofErr w:type="gramStart"/>
       <w:r>
         <w:rPr>
           <w:u w:val="single"/>
         </w:rPr>
-        <w:t>Classes</w:t>
-      </w:r>
-      <w:proofErr w:type="gramEnd"/>
-      <w:r>
-        <w:rPr>
-          <w:u w:val="single"/>
-        </w:rPr>
-        <w:t xml:space="preserve"> definition:</w:t>
+        <w:t>Classes definition:</w:t>
       </w:r>
     </w:p>
     <w:p>
@@ -3634,19 +3778,11 @@
           <w:u w:val="single"/>
         </w:rPr>
       </w:pPr>
-      <w:proofErr w:type="gramStart"/>
       <w:r>
         <w:rPr>
           <w:u w:val="single"/>
         </w:rPr>
-        <w:t>Classes</w:t>
-      </w:r>
-      <w:proofErr w:type="gramEnd"/>
-      <w:r>
-        <w:rPr>
-          <w:u w:val="single"/>
-        </w:rPr>
-        <w:t xml:space="preserve"> definition:</w:t>
+        <w:t>Classes definition:</w:t>
       </w:r>
     </w:p>
     <w:p>
@@ -4031,7 +4167,7 @@
             <w:noProof/>
             <w:lang w:val="fr-FR"/>
           </w:rPr>
-          <w:t>11</w:t>
+          <w:t>1</w:t>
         </w:r>
         <w:r>
           <w:fldChar w:fldCharType="end"/>
@@ -6540,7 +6676,7 @@
 </file>
 
 <file path=customXml/itemProps1.xml><?xml version="1.0" encoding="utf-8"?>
-<ds:datastoreItem xmlns:ds="http://schemas.openxmlformats.org/officeDocument/2006/customXml" ds:itemID="{D70E74EE-7F56-46B9-8A2E-B29830EC69AF}">
+<ds:datastoreItem xmlns:ds="http://schemas.openxmlformats.org/officeDocument/2006/customXml" ds:itemID="{4E274771-B0AD-4A67-B2C2-D53AE768C3D5}">
   <ds:schemaRefs>
     <ds:schemaRef ds:uri="http://schemas.openxmlformats.org/officeDocument/2006/bibliography"/>
   </ds:schemaRefs>

</xml_diff>

<commit_message>
Moving from 1.4.0 to 1.4.1.
</commit_message>
<xml_diff>
--- a/tests/org.obeonetwork.capella.m2doc.aql.queries.tests/resources/IFE/LA-Complete/LA-Complete-template.docx
+++ b/tests/org.obeonetwork.capella.m2doc.aql.queries.tests/resources/IFE/LA-Complete/LA-Complete-template.docx
@@ -174,8 +174,6 @@
           <w:lang w:val="fr-FR"/>
         </w:rPr>
       </w:pPr>
-      <w:bookmarkStart w:id="0" w:name="_GoBack"/>
-      <w:bookmarkEnd w:id="0"/>
     </w:p>
     <w:p>
       <w:pPr>
@@ -701,7 +699,6 @@
     </w:tbl>
     <w:p>
       <w:r>
-        <w:lastRenderedPageBreak/>
         <w:fldChar w:fldCharType="begin"/>
       </w:r>
       <w:r>
@@ -729,6 +726,7 @@
           </w:tcPr>
           <w:p>
             <w:r>
+              <w:lastRenderedPageBreak/>
               <w:fldChar w:fldCharType="begin"/>
             </w:r>
             <w:r>
@@ -1429,11 +1427,48 @@
       </w:r>
     </w:p>
     <w:p>
-      <w:pPr>
-        <w:rPr>
-          <w:u w:val="single"/>
-        </w:rPr>
-      </w:pPr>
+      <w:r>
+        <w:fldChar w:fldCharType="begin"/>
+      </w:r>
+      <w:r>
+        <w:instrText xml:space="preserve"> m:if f.isRepresentationDescriptionName('Logical Data Flow Blank') </w:instrText>
+      </w:r>
+      <w:r>
+        <w:fldChar w:fldCharType="end"/>
+      </w:r>
+    </w:p>
+    <w:p>
+      <w:r>
+        <w:fldChar w:fldCharType="begin"/>
+      </w:r>
+      <w:r>
+        <w:instrText xml:space="preserve"> m:f.asImageB</w:instrText>
+      </w:r>
+      <w:r>
+        <w:instrText>yRepresentationDescriptionName('Logical Data Flow Blank')</w:instrText>
+      </w:r>
+      <w:bookmarkStart w:id="0" w:name="_GoBack"/>
+      <w:bookmarkEnd w:id="0"/>
+      <w:r>
+        <w:instrText>.setWidth(400)</w:instrText>
+      </w:r>
+      <w:r>
+        <w:instrText xml:space="preserve"> </w:instrText>
+      </w:r>
+      <w:r>
+        <w:fldChar w:fldCharType="end"/>
+      </w:r>
+    </w:p>
+    <w:p>
+      <w:r>
+        <w:fldChar w:fldCharType="begin"/>
+      </w:r>
+      <w:r>
+        <w:instrText xml:space="preserve"> m:endif </w:instrText>
+      </w:r>
+      <w:r>
+        <w:fldChar w:fldCharType="end"/>
+      </w:r>
     </w:p>
     <w:p>
       <w:pPr>
@@ -2964,18 +2999,18 @@
     </w:p>
     <w:p>
       <w:r>
+        <w:fldChar w:fldCharType="begin"/>
+      </w:r>
+      <w:r>
+        <w:instrText xml:space="preserve"> m:endif </w:instrText>
+      </w:r>
+      <w:r>
+        <w:fldChar w:fldCharType="end"/>
+      </w:r>
+    </w:p>
+    <w:p>
+      <w:r>
         <w:lastRenderedPageBreak/>
-        <w:fldChar w:fldCharType="begin"/>
-      </w:r>
-      <w:r>
-        <w:instrText xml:space="preserve"> m:endif </w:instrText>
-      </w:r>
-      <w:r>
-        <w:fldChar w:fldCharType="end"/>
-      </w:r>
-    </w:p>
-    <w:p>
-      <w:r>
         <w:fldChar w:fldCharType="begin"/>
       </w:r>
       <w:r>
@@ -3392,18 +3427,18 @@
         <w:pStyle w:val="Sous-titre"/>
       </w:pPr>
       <w:r>
+        <w:fldChar w:fldCharType="begin"/>
+      </w:r>
+      <w:r>
+        <w:instrText xml:space="preserve"> m:EI.name.asBookmark(EI.id) </w:instrText>
+      </w:r>
+      <w:r>
+        <w:fldChar w:fldCharType="end"/>
+      </w:r>
+    </w:p>
+    <w:p>
+      <w:r>
         <w:lastRenderedPageBreak/>
-        <w:fldChar w:fldCharType="begin"/>
-      </w:r>
-      <w:r>
-        <w:instrText xml:space="preserve"> m:EI.name.asBookmark(EI.id) </w:instrText>
-      </w:r>
-      <w:r>
-        <w:fldChar w:fldCharType="end"/>
-      </w:r>
-    </w:p>
-    <w:p>
-      <w:r>
         <w:fldChar w:fldCharType="begin"/>
       </w:r>
       <w:r>
@@ -3947,7 +3982,6 @@
     </w:p>
     <w:p>
       <w:r>
-        <w:lastRenderedPageBreak/>
         <w:fldChar w:fldCharType="begin"/>
       </w:r>
       <w:r>
@@ -3969,6 +4003,7 @@
           <w:i/>
           <w:iCs/>
         </w:rPr>
+        <w:lastRenderedPageBreak/>
         <w:t>No contained property</w:t>
       </w:r>
     </w:p>
@@ -4167,7 +4202,7 @@
             <w:noProof/>
             <w:lang w:val="fr-FR"/>
           </w:rPr>
-          <w:t>1</w:t>
+          <w:t>5</w:t>
         </w:r>
         <w:r>
           <w:fldChar w:fldCharType="end"/>
@@ -6676,7 +6711,7 @@
 </file>
 
 <file path=customXml/itemProps1.xml><?xml version="1.0" encoding="utf-8"?>
-<ds:datastoreItem xmlns:ds="http://schemas.openxmlformats.org/officeDocument/2006/customXml" ds:itemID="{4E274771-B0AD-4A67-B2C2-D53AE768C3D5}">
+<ds:datastoreItem xmlns:ds="http://schemas.openxmlformats.org/officeDocument/2006/customXml" ds:itemID="{CC95E624-8994-4BA1-B138-450647DA79C8}">
   <ds:schemaRefs>
     <ds:schemaRef ds:uri="http://schemas.openxmlformats.org/officeDocument/2006/bibliography"/>
   </ds:schemaRefs>

</xml_diff>

<commit_message>
Moving to M2Doc nightly and Capella 5.0.0 stable.
</commit_message>
<xml_diff>
--- a/tests/org.obeonetwork.capella.m2doc.aql.queries.tests/resources/IFE/LA-Complete/LA-Complete-template.docx
+++ b/tests/org.obeonetwork.capella.m2doc.aql.queries.tests/resources/IFE/LA-Complete/LA-Complete-template.docx
@@ -11,6 +11,9 @@
           <w:szCs w:val="80"/>
         </w:rPr>
       </w:pPr>
+      <w:r>
+        <w:t/>
+      </w:r>
     </w:p>
     <w:p>
       <w:pPr>
@@ -21,6 +24,9 @@
           <w:szCs w:val="80"/>
         </w:rPr>
       </w:pPr>
+      <w:r>
+        <w:t/>
+      </w:r>
     </w:p>
     <w:p>
       <w:pPr>
@@ -31,6 +37,9 @@
           <w:szCs w:val="80"/>
         </w:rPr>
       </w:pPr>
+      <w:r>
+        <w:t/>
+      </w:r>
     </w:p>
     <w:p>
       <w:pPr>
@@ -86,6 +95,9 @@
       <w:pPr>
         <w:jc w:val="center"/>
       </w:pPr>
+      <w:r>
+        <w:t/>
+      </w:r>
     </w:p>
     <w:p>
       <w:pPr>
@@ -139,6 +151,9 @@
           <w:lang w:val="fr-FR"/>
         </w:rPr>
       </w:pPr>
+      <w:r>
+        <w:t/>
+      </w:r>
     </w:p>
     <w:p>
       <w:pPr>
@@ -174,6 +189,9 @@
           <w:lang w:val="fr-FR"/>
         </w:rPr>
       </w:pPr>
+      <w:r>
+        <w:t/>
+      </w:r>
     </w:p>
     <w:p>
       <w:pPr>
@@ -196,7 +214,11 @@
         <w:t>Logical Components</w:t>
       </w:r>
     </w:p>
-    <w:p/>
+    <w:p>
+      <w:r>
+        <w:t/>
+      </w:r>
+    </w:p>
     <w:p>
       <w:r>
         <w:fldChar w:fldCharType="begin"/>
@@ -1254,7 +1276,11 @@
         <w:fldChar w:fldCharType="end"/>
       </w:r>
     </w:p>
-    <w:p/>
+    <w:p>
+      <w:r>
+        <w:t/>
+      </w:r>
+    </w:p>
     <w:p>
       <w:pPr>
         <w:pStyle w:val="Titre1"/>
@@ -1687,7 +1713,11 @@
         </w:tc>
       </w:tr>
     </w:tbl>
-    <w:p/>
+    <w:p>
+      <w:r>
+        <w:t/>
+      </w:r>
+    </w:p>
     <w:p>
       <w:pPr>
         <w:rPr>
@@ -1977,6 +2007,9 @@
           <w:u w:val="single"/>
         </w:rPr>
       </w:pPr>
+      <w:r>
+        <w:t/>
+      </w:r>
     </w:p>
     <w:p>
       <w:pPr>
@@ -2278,6 +2311,9 @@
           <w:u w:val="single"/>
         </w:rPr>
       </w:pPr>
+      <w:r>
+        <w:t/>
+      </w:r>
     </w:p>
     <w:p>
       <w:pPr>
@@ -2386,6 +2422,9 @@
           <w:u w:val="single"/>
         </w:rPr>
       </w:pPr>
+      <w:r>
+        <w:t/>
+      </w:r>
     </w:p>
     <w:p>
       <w:pPr>
@@ -2497,7 +2536,11 @@
         <w:fldChar w:fldCharType="end"/>
       </w:r>
     </w:p>
-    <w:p/>
+    <w:p>
+      <w:r>
+        <w:t/>
+      </w:r>
+    </w:p>
     <w:p>
       <w:r>
         <w:fldChar w:fldCharType="begin"/>
@@ -4132,8 +4175,16 @@
         <w:fldChar w:fldCharType="end"/>
       </w:r>
     </w:p>
-    <w:p/>
-    <w:p/>
+    <w:p>
+      <w:r>
+        <w:t/>
+      </w:r>
+    </w:p>
+    <w:p>
+      <w:r>
+        <w:t/>
+      </w:r>
+    </w:p>
     <w:sectPr>
       <w:headerReference w:type="default" r:id="rId8"/>
       <w:footerReference w:type="default" r:id="rId9"/>
@@ -4214,6 +4265,9 @@
     <w:pPr>
       <w:pStyle w:val="Pieddepage"/>
     </w:pPr>
+    <w:r>
+      <w:t/>
+    </w:r>
   </w:p>
 </w:ftr>
 </file>
@@ -4339,6 +4393,9 @@
     <w:pPr>
       <w:pStyle w:val="En-tte"/>
     </w:pPr>
+    <w:r>
+      <w:t/>
+    </w:r>
   </w:p>
 </w:hdr>
 </file>

</xml_diff>